<commit_message>
address changes and add new questions
</commit_message>
<xml_diff>
--- a/GenAI Survey/IFoA GenAI WP Survey.docx
+++ b/GenAI Survey/IFoA GenAI WP Survey.docx
@@ -6,21 +6,16 @@
       <w:pPr>
         <w:pStyle w:val="Heading1"/>
       </w:pPr>
-      <w:proofErr w:type="spellStart"/>
       <w:r>
-        <w:t>IFoA</w:t>
+        <w:t>IFoA Gen</w:t>
       </w:r>
-      <w:proofErr w:type="spellEnd"/>
+      <w:ins w:id="0" w:author="Ramsay, Daniel (Edinburgh)" w:date="2024-06-17T11:24:00Z">
+        <w:r>
+          <w:t xml:space="preserve"> </w:t>
+        </w:r>
+      </w:ins>
       <w:r>
-        <w:t xml:space="preserve"> </w:t>
-      </w:r>
-      <w:proofErr w:type="spellStart"/>
-      <w:r>
-        <w:t>GenAI</w:t>
-      </w:r>
-      <w:proofErr w:type="spellEnd"/>
-      <w:r>
-        <w:t xml:space="preserve"> Working Party Survey</w:t>
+        <w:t>AI Working Party Survey</w:t>
       </w:r>
     </w:p>
     <w:p>
@@ -28,8 +23,18 @@
         <w:pStyle w:val="Heading2"/>
       </w:pPr>
       <w:r>
-        <w:t>v0.1</w:t>
+        <w:t>v0.</w:t>
       </w:r>
+      <w:ins w:id="1" w:author="Betty Zhu" w:date="2024-07-17T10:47:00Z">
+        <w:r>
+          <w:t>3</w:t>
+        </w:r>
+      </w:ins>
+      <w:del w:id="2" w:author="Betty Zhu" w:date="2024-07-17T10:47:00Z">
+        <w:r>
+          <w:delText>1</w:delText>
+        </w:r>
+      </w:del>
     </w:p>
     <w:p>
       <w:pPr>
@@ -174,6 +179,11 @@
               <w:pStyle w:val="BodyText"/>
               <w:jc w:val="center"/>
             </w:pPr>
+            <w:ins w:id="3" w:author="Ramsay, Daniel (Edinburgh)" w:date="2024-06-17T12:22:00Z">
+              <w:r>
+                <w:t>Daniel Ramsay</w:t>
+              </w:r>
+            </w:ins>
           </w:p>
         </w:tc>
         <w:tc>
@@ -186,6 +196,11 @@
               <w:jc w:val="center"/>
               <w:cnfStyle w:val="000000010000" w:firstRow="0" w:lastRow="0" w:firstColumn="0" w:lastColumn="0" w:oddVBand="0" w:evenVBand="0" w:oddHBand="0" w:evenHBand="1" w:firstRowFirstColumn="0" w:firstRowLastColumn="0" w:lastRowFirstColumn="0" w:lastRowLastColumn="0"/>
             </w:pPr>
+            <w:ins w:id="4" w:author="Ramsay, Daniel (Edinburgh)" w:date="2024-06-17T12:22:00Z">
+              <w:r>
+                <w:t>v0.2</w:t>
+              </w:r>
+            </w:ins>
           </w:p>
         </w:tc>
         <w:tc>
@@ -198,6 +213,11 @@
               <w:jc w:val="left"/>
               <w:cnfStyle w:val="000000010000" w:firstRow="0" w:lastRow="0" w:firstColumn="0" w:lastColumn="0" w:oddVBand="0" w:evenVBand="0" w:oddHBand="0" w:evenHBand="1" w:firstRowFirstColumn="0" w:firstRowLastColumn="0" w:lastRowFirstColumn="0" w:lastRowLastColumn="0"/>
             </w:pPr>
+            <w:ins w:id="5" w:author="Ramsay, Daniel (Edinburgh)" w:date="2024-06-17T12:23:00Z">
+              <w:r>
+                <w:t>Grammar and changes to questions</w:t>
+              </w:r>
+            </w:ins>
           </w:p>
         </w:tc>
       </w:tr>
@@ -215,6 +235,11 @@
               <w:pStyle w:val="BodyText"/>
               <w:jc w:val="center"/>
             </w:pPr>
+            <w:ins w:id="6" w:author="Betty Zhu" w:date="2024-07-17T10:46:00Z">
+              <w:r>
+                <w:t>Betty Zhu</w:t>
+              </w:r>
+            </w:ins>
           </w:p>
         </w:tc>
         <w:tc>
@@ -227,6 +252,11 @@
               <w:jc w:val="center"/>
               <w:cnfStyle w:val="000000100000" w:firstRow="0" w:lastRow="0" w:firstColumn="0" w:lastColumn="0" w:oddVBand="0" w:evenVBand="0" w:oddHBand="1" w:evenHBand="0" w:firstRowFirstColumn="0" w:firstRowLastColumn="0" w:lastRowFirstColumn="0" w:lastRowLastColumn="0"/>
             </w:pPr>
+            <w:ins w:id="7" w:author="Betty Zhu" w:date="2024-07-17T10:46:00Z">
+              <w:r>
+                <w:t>V0.3</w:t>
+              </w:r>
+            </w:ins>
           </w:p>
         </w:tc>
         <w:tc>
@@ -239,6 +269,16 @@
               <w:jc w:val="left"/>
               <w:cnfStyle w:val="000000100000" w:firstRow="0" w:lastRow="0" w:firstColumn="0" w:lastColumn="0" w:oddVBand="0" w:evenVBand="0" w:oddHBand="1" w:evenHBand="0" w:firstRowFirstColumn="0" w:firstRowLastColumn="0" w:lastRowFirstColumn="0" w:lastRowLastColumn="0"/>
             </w:pPr>
+            <w:ins w:id="8" w:author="Betty Zhu" w:date="2024-07-17T10:46:00Z">
+              <w:r>
+                <w:t>Address review comments</w:t>
+              </w:r>
+            </w:ins>
+            <w:ins w:id="9" w:author="Betty Zhu" w:date="2024-07-17T11:19:00Z">
+              <w:r>
+                <w:t xml:space="preserve">; Added more technical questions </w:t>
+              </w:r>
+            </w:ins>
           </w:p>
         </w:tc>
       </w:tr>
@@ -284,32 +324,54 @@
       <w:r>
         <w:t>Generative AI (</w:t>
       </w:r>
-      <w:proofErr w:type="spellStart"/>
+      <w:ins w:id="10" w:author="Betty Zhu" w:date="2024-07-17T10:47:00Z">
+        <w:r>
+          <w:t>G</w:t>
+        </w:r>
+      </w:ins>
+      <w:ins w:id="11" w:author="Ramsay, Daniel (Edinburgh)" w:date="2024-06-17T11:24:00Z">
+        <w:del w:id="12" w:author="Betty Zhu" w:date="2024-07-17T10:47:00Z">
+          <w:r>
+            <w:delText>g</w:delText>
+          </w:r>
+        </w:del>
+      </w:ins>
+      <w:del w:id="13" w:author="Ramsay, Daniel (Edinburgh)" w:date="2024-06-17T11:24:00Z">
+        <w:r>
+          <w:delText>G</w:delText>
+        </w:r>
+      </w:del>
       <w:r>
-        <w:t>GenAI</w:t>
+        <w:t xml:space="preserve">enAI) refers to a category of </w:t>
       </w:r>
-      <w:proofErr w:type="spellEnd"/>
-      <w:r>
-        <w:t xml:space="preserve">) refers to a category of </w:t>
-      </w:r>
-      <w:proofErr w:type="spellStart"/>
-      <w:r>
-        <w:t>artifitial</w:t>
-      </w:r>
-      <w:proofErr w:type="spellEnd"/>
+      <w:del w:id="14" w:author="Ramsay, Daniel (Edinburgh)" w:date="2024-06-17T11:18:00Z">
+        <w:r>
+          <w:delText>artifitial</w:delText>
+        </w:r>
+      </w:del>
+      <w:ins w:id="15" w:author="Ramsay, Daniel (Edinburgh)" w:date="2024-06-17T11:18:00Z">
+        <w:r>
+          <w:t>artificial</w:t>
+        </w:r>
+      </w:ins>
       <w:r>
         <w:t xml:space="preserve"> intelligence models designed to create new content, such as text, images, audio and more, by learning patterns from existing data. </w:t>
       </w:r>
       <w:r>
-        <w:t xml:space="preserve">The most famous subset of </w:t>
+        <w:t xml:space="preserve">The most famous subset of GenAI </w:t>
       </w:r>
-      <w:proofErr w:type="spellStart"/>
+      <w:del w:id="16" w:author="Ramsay, Daniel (Edinburgh)" w:date="2024-06-17T11:22:00Z">
+        <w:r>
+          <w:delText xml:space="preserve">is </w:delText>
+        </w:r>
+      </w:del>
+      <w:ins w:id="17" w:author="Ramsay, Daniel (Edinburgh)" w:date="2024-06-17T11:22:00Z">
+        <w:r>
+          <w:t xml:space="preserve">are </w:t>
+        </w:r>
+      </w:ins>
       <w:r>
-        <w:t>GenAI</w:t>
-      </w:r>
-      <w:proofErr w:type="spellEnd"/>
-      <w:r>
-        <w:t xml:space="preserve"> is Large Language Models (LLMs). </w:t>
+        <w:t xml:space="preserve">Large Language Models (LLMs). </w:t>
       </w:r>
       <w:r>
         <w:t xml:space="preserve">These models </w:t>
@@ -318,64 +380,48 @@
         <w:t>leverage deep learning techniques to generate human-like outputs</w:t>
       </w:r>
       <w:r>
-        <w:t xml:space="preserve"> based on natural language </w:t>
+        <w:t xml:space="preserve"> based on natural language processing</w:t>
       </w:r>
-      <w:proofErr w:type="gramStart"/>
+      <w:ins w:id="18" w:author="Ramsay, Daniel (Edinburgh)" w:date="2024-06-17T11:23:00Z">
+        <w:r>
+          <w:t xml:space="preserve"> </w:t>
+        </w:r>
+      </w:ins>
       <w:r>
-        <w:t>processing(</w:t>
-      </w:r>
-      <w:proofErr w:type="gramEnd"/>
-      <w:r>
-        <w:t>NLP)</w:t>
+        <w:t>(NLP)</w:t>
       </w:r>
       <w:r>
-        <w:t xml:space="preserve">, revolutionizing creative processes and augment human capabilities across various industries. </w:t>
+        <w:t>, revolutionizing creative processes and augment</w:t>
+      </w:r>
+      <w:ins w:id="19" w:author="Ramsay, Daniel (Edinburgh)" w:date="2024-06-17T11:23:00Z">
+        <w:r>
+          <w:t>ing</w:t>
+        </w:r>
+      </w:ins>
+      <w:r>
+        <w:t xml:space="preserve"> human capabilities across various industries. </w:t>
       </w:r>
     </w:p>
     <w:p>
       <w:r>
-        <w:t xml:space="preserve">The formation of the </w:t>
-      </w:r>
-      <w:proofErr w:type="spellStart"/>
-      <w:r>
-        <w:t>IFoA</w:t>
-      </w:r>
-      <w:proofErr w:type="spellEnd"/>
-      <w:r>
-        <w:t xml:space="preserve"> </w:t>
-      </w:r>
-      <w:proofErr w:type="spellStart"/>
-      <w:r>
-        <w:t>GenAI</w:t>
-      </w:r>
-      <w:proofErr w:type="spellEnd"/>
-      <w:r>
-        <w:t xml:space="preserve"> working party aims to harness the potential of these technologies in a structured and strategic manner. </w:t>
+        <w:t xml:space="preserve">The formation of the IFoA GenAI working party aims to harness the potential of these technologies in a structured and strategic manner. </w:t>
       </w:r>
       <w:r>
-        <w:t xml:space="preserve">We aim to educate members about the latest developments in </w:t>
-      </w:r>
-      <w:proofErr w:type="spellStart"/>
-      <w:r>
-        <w:t>GenAI</w:t>
-      </w:r>
-      <w:proofErr w:type="spellEnd"/>
-      <w:r>
-        <w:t xml:space="preserve"> and its applications in </w:t>
+        <w:t xml:space="preserve">We aim to educate members about the latest developments in GenAI and its applications in </w:t>
       </w:r>
       <w:r>
-        <w:t xml:space="preserve">the </w:t>
-      </w:r>
-      <w:proofErr w:type="spellStart"/>
-      <w:r>
-        <w:t>IFoA</w:t>
-      </w:r>
-      <w:proofErr w:type="spellEnd"/>
-      <w:r>
-        <w:t xml:space="preserve"> members practice areas</w:t>
+        <w:t>the IFoA members practice areas</w:t>
       </w:r>
       <w:r>
-        <w:t>. We also</w:t>
+        <w:t xml:space="preserve">. We </w:t>
+      </w:r>
+      <w:ins w:id="20" w:author="Ramsay, Daniel (Edinburgh)" w:date="2024-06-17T11:24:00Z">
+        <w:r>
+          <w:t xml:space="preserve">are </w:t>
+        </w:r>
+      </w:ins>
+      <w:r>
+        <w:t>also</w:t>
       </w:r>
       <w:r>
         <w:t xml:space="preserve"> dedicat</w:t>
@@ -383,31 +429,94 @@
       <w:r>
         <w:t>e</w:t>
       </w:r>
+      <w:ins w:id="21" w:author="Ramsay, Daniel (Edinburgh)" w:date="2024-06-17T11:24:00Z">
+        <w:r>
+          <w:t>d</w:t>
+        </w:r>
+      </w:ins>
       <w:r>
         <w:t xml:space="preserve"> to exploring, researching, and developing </w:t>
       </w:r>
-      <w:proofErr w:type="spellStart"/>
+      <w:ins w:id="22" w:author="Ramsay, Daniel (Edinburgh)" w:date="2024-06-17T11:25:00Z">
+        <w:r>
+          <w:t>G</w:t>
+        </w:r>
+      </w:ins>
+      <w:del w:id="23" w:author="Ramsay, Daniel (Edinburgh)" w:date="2024-06-17T11:24:00Z">
+        <w:r>
+          <w:delText>G</w:delText>
+        </w:r>
+      </w:del>
       <w:r>
-        <w:t>GenAI</w:t>
-      </w:r>
-      <w:proofErr w:type="spellEnd"/>
-      <w:r>
-        <w:t xml:space="preserve"> solutions to drive innovation in this domain. By leveraging these advanced models and techniques, we hope to </w:t>
+        <w:t xml:space="preserve">enAI solutions to drive innovation in this domain. By leveraging these advanced models and techniques, we hope to </w:t>
       </w:r>
       <w:r>
-        <w:t>encourage innovations and</w:t>
+        <w:t>encourage innovation</w:t>
+      </w:r>
+      <w:del w:id="24" w:author="Ramsay, Daniel (Edinburgh)" w:date="2024-06-17T11:27:00Z">
+        <w:r>
+          <w:delText>s</w:delText>
+        </w:r>
+      </w:del>
+      <w:r>
+        <w:t xml:space="preserve"> and</w:t>
       </w:r>
       <w:r>
-        <w:t xml:space="preserve"> revolutionize actuarial practices, including but not limited to enhancing predictive analytics, offering better customer services, and automating complex processing tasks, and ultimately</w:t>
+        <w:t xml:space="preserve"> revolutionize actuarial practices, including but not limited to enhancing predictive analytics, offering better customer services, </w:t>
+      </w:r>
+      <w:del w:id="25" w:author="Ramsay, Daniel (Edinburgh)" w:date="2024-06-17T11:28:00Z">
+        <w:r>
+          <w:delText xml:space="preserve">and </w:delText>
+        </w:r>
+      </w:del>
+      <w:r>
+        <w:t>automating complex processing tasks, and ultimately</w:t>
       </w:r>
       <w:r>
-        <w:t xml:space="preserve"> helping to improve the organization’s business decision making process and profitability</w:t>
+        <w:t xml:space="preserve"> helping to improve the organization’s business decision</w:t>
+      </w:r>
+      <w:ins w:id="26" w:author="Ramsay, Daniel (Edinburgh)" w:date="2024-06-17T11:28:00Z">
+        <w:r>
+          <w:t>-</w:t>
+        </w:r>
+      </w:ins>
+      <w:del w:id="27" w:author="Ramsay, Daniel (Edinburgh)" w:date="2024-06-17T11:28:00Z">
+        <w:r>
+          <w:delText xml:space="preserve"> </w:delText>
+        </w:r>
+      </w:del>
+      <w:r>
+        <w:t>making process</w:t>
+      </w:r>
+      <w:ins w:id="28" w:author="Ramsay, Daniel (Edinburgh)" w:date="2024-06-17T11:28:00Z">
+        <w:r>
+          <w:t>es</w:t>
+        </w:r>
+      </w:ins>
+      <w:r>
+        <w:t xml:space="preserve"> and profitability</w:t>
       </w:r>
       <w:r>
         <w:t xml:space="preserve"> </w:t>
       </w:r>
       <w:r>
-        <w:t xml:space="preserve">via increased analytics sophistication and operational efficiencies. </w:t>
+        <w:t xml:space="preserve">via increased </w:t>
+      </w:r>
+      <w:del w:id="29" w:author="Ramsay, Daniel (Edinburgh)" w:date="2024-06-17T11:28:00Z">
+        <w:r>
+          <w:delText xml:space="preserve">analytics </w:delText>
+        </w:r>
+      </w:del>
+      <w:r>
+        <w:t xml:space="preserve">sophistication </w:t>
+      </w:r>
+      <w:ins w:id="30" w:author="Ramsay, Daniel (Edinburgh)" w:date="2024-06-17T11:29:00Z">
+        <w:r>
+          <w:t xml:space="preserve">of analytics </w:t>
+        </w:r>
+      </w:ins>
+      <w:r>
+        <w:t xml:space="preserve">and operational efficiencies. </w:t>
       </w:r>
     </w:p>
     <w:p>
@@ -434,23 +543,7 @@
     </w:p>
     <w:p>
       <w:r>
-        <w:t xml:space="preserve">Through this survey, we seek to comprehend how </w:t>
-      </w:r>
-      <w:proofErr w:type="spellStart"/>
-      <w:r>
-        <w:t>GenAI</w:t>
-      </w:r>
-      <w:proofErr w:type="spellEnd"/>
-      <w:r>
-        <w:t xml:space="preserve"> is being utilized by </w:t>
-      </w:r>
-      <w:proofErr w:type="spellStart"/>
-      <w:r>
-        <w:t>IFoA</w:t>
-      </w:r>
-      <w:proofErr w:type="spellEnd"/>
-      <w:r>
-        <w:t xml:space="preserve"> members in their respective domains. Additionally, we aim to understand what our members want to see and learn so we can prioritize our research initiatives effectively. By participating, you will help shape the future focus of our work, ensuring that we address the most relevant and impactful topics. </w:t>
+        <w:t xml:space="preserve">Through this survey, we seek to comprehend how GenAI is being utilized by IFoA members in their respective domains. Additionally, we aim to understand what our members want to see and learn so we can prioritize our research initiatives effectively. By participating, you will help shape the future focus of our work, ensuring that we address the most relevant and impactful topics. </w:t>
       </w:r>
     </w:p>
     <w:p>
@@ -463,10 +556,28 @@
     </w:p>
     <w:p>
       <w:r>
-        <w:t xml:space="preserve">As a token of appreciation, we will randomly select two participants to receive a </w:t>
+        <w:t xml:space="preserve">As a token of appreciation, </w:t>
       </w:r>
+      <w:del w:id="31" w:author="Betty Zhu" w:date="2024-07-17T10:48:00Z">
+        <w:r>
+          <w:delText xml:space="preserve">we will randomly select two participants to receive a </w:delText>
+        </w:r>
+        <w:r>
+          <w:delText>£50 Amazon gift card</w:delText>
+        </w:r>
+      </w:del>
+      <w:ins w:id="32" w:author="Betty Zhu" w:date="2024-07-17T10:48:00Z">
+        <w:r>
+          <w:t xml:space="preserve">you will </w:t>
+        </w:r>
+      </w:ins>
+      <w:ins w:id="33" w:author="Betty Zhu" w:date="2024-07-17T10:51:00Z">
+        <w:r>
+          <w:t>have early access to the results before they are available to the general public</w:t>
+        </w:r>
+      </w:ins>
       <w:r>
-        <w:t xml:space="preserve">£50 Amazon gift card. Your participation is valuable and will significantly contribute to our collective progress. </w:t>
+        <w:t xml:space="preserve">. Your participation is valuable and will significantly contribute to our collective progress. </w:t>
       </w:r>
       <w:r>
         <w:rPr>
@@ -517,19 +628,7 @@
         <w:rPr>
           <w:highlight w:val="yellow"/>
         </w:rPr>
-        <w:t>[</w:t>
-      </w:r>
-      <w:r>
-        <w:rPr>
-          <w:highlight w:val="yellow"/>
-        </w:rPr>
-        <w:t>single choice</w:t>
-      </w:r>
-      <w:r>
-        <w:rPr>
-          <w:highlight w:val="yellow"/>
-        </w:rPr>
-        <w:t xml:space="preserve"> allowed]</w:t>
+        <w:t>[single choice allowed]</w:t>
       </w:r>
     </w:p>
     <w:p>
@@ -659,13 +758,7 @@
         <w:t xml:space="preserve"> </w:t>
       </w:r>
       <w:r>
-        <w:t>[</w:t>
-      </w:r>
-      <w:r>
-        <w:t>single choice</w:t>
-      </w:r>
-      <w:r>
-        <w:t xml:space="preserve"> allowed]</w:t>
+        <w:t>[single choice allowed]</w:t>
       </w:r>
     </w:p>
     <w:p>
@@ -725,7 +818,26 @@
         </w:tabs>
       </w:pPr>
       <w:r>
-        <w:t>201-500 employees</w:t>
+        <w:t xml:space="preserve">201-500 </w:t>
+      </w:r>
+      <w:commentRangeStart w:id="34"/>
+      <w:commentRangeStart w:id="35"/>
+      <w:r>
+        <w:t>employees</w:t>
+      </w:r>
+      <w:commentRangeEnd w:id="34"/>
+      <w:r>
+        <w:rPr>
+          <w:rStyle w:val="CommentReference"/>
+        </w:rPr>
+        <w:commentReference w:id="34"/>
+      </w:r>
+      <w:commentRangeEnd w:id="35"/>
+      <w:r>
+        <w:rPr>
+          <w:rStyle w:val="CommentReference"/>
+        </w:rPr>
+        <w:commentReference w:id="35"/>
       </w:r>
     </w:p>
     <w:p>
@@ -810,19 +922,7 @@
         <w:rPr>
           <w:highlight w:val="yellow"/>
         </w:rPr>
-        <w:t>[</w:t>
-      </w:r>
-      <w:r>
-        <w:rPr>
-          <w:highlight w:val="yellow"/>
-        </w:rPr>
-        <w:t>single choice</w:t>
-      </w:r>
-      <w:r>
-        <w:rPr>
-          <w:highlight w:val="yellow"/>
-        </w:rPr>
-        <w:t xml:space="preserve"> allowed]</w:t>
+        <w:t>[single choice allowed]</w:t>
       </w:r>
     </w:p>
     <w:p>
@@ -851,24 +951,31 @@
           <w:tab w:val="left" w:pos="3200"/>
         </w:tabs>
       </w:pPr>
-      <w:r>
-        <w:t>P</w:t>
-      </w:r>
-      <w:r>
-        <w:t xml:space="preserve">roperty </w:t>
-      </w:r>
-      <w:r>
-        <w:t>&amp;</w:t>
-      </w:r>
-      <w:r>
-        <w:t xml:space="preserve"> </w:t>
-      </w:r>
-      <w:r>
-        <w:t>C</w:t>
-      </w:r>
-      <w:r>
-        <w:t>asualty (P&amp;C)</w:t>
-      </w:r>
+      <w:del w:id="36" w:author="Betty Zhu" w:date="2024-07-17T10:53:00Z">
+        <w:r>
+          <w:delText>P</w:delText>
+        </w:r>
+        <w:r>
+          <w:delText xml:space="preserve">roperty </w:delText>
+        </w:r>
+        <w:r>
+          <w:delText>&amp;</w:delText>
+        </w:r>
+        <w:r>
+          <w:delText xml:space="preserve"> </w:delText>
+        </w:r>
+        <w:r>
+          <w:delText>C</w:delText>
+        </w:r>
+        <w:r>
+          <w:delText>asualty (P&amp;C)</w:delText>
+        </w:r>
+      </w:del>
+      <w:ins w:id="37" w:author="Betty Zhu" w:date="2024-07-17T10:53:00Z">
+        <w:r>
+          <w:t xml:space="preserve">General Insurance/Non-Life </w:t>
+        </w:r>
+      </w:ins>
     </w:p>
     <w:p>
       <w:pPr>
@@ -910,10 +1017,17 @@
         <w:tabs>
           <w:tab w:val="left" w:pos="3200"/>
         </w:tabs>
-      </w:pPr>
-      <w:r>
-        <w:t>Consulting</w:t>
-      </w:r>
+        <w:rPr>
+          <w:del w:id="38" w:author="Betty Zhu" w:date="2024-07-17T10:30:00Z"/>
+        </w:rPr>
+      </w:pPr>
+      <w:commentRangeStart w:id="39"/>
+      <w:commentRangeStart w:id="40"/>
+      <w:del w:id="41" w:author="Betty Zhu" w:date="2024-07-17T10:30:00Z">
+        <w:r>
+          <w:delText>Consulting</w:delText>
+        </w:r>
+      </w:del>
     </w:p>
     <w:p>
       <w:pPr>
@@ -925,15 +1039,32 @@
         <w:tabs>
           <w:tab w:val="left" w:pos="3200"/>
         </w:tabs>
-      </w:pPr>
-      <w:proofErr w:type="spellStart"/>
-      <w:r>
-        <w:t>InsurTech</w:t>
-      </w:r>
-      <w:r>
-        <w:t>s</w:t>
-      </w:r>
-      <w:proofErr w:type="spellEnd"/>
+        <w:rPr>
+          <w:del w:id="42" w:author="Betty Zhu" w:date="2024-07-17T10:30:00Z"/>
+        </w:rPr>
+      </w:pPr>
+      <w:del w:id="43" w:author="Betty Zhu" w:date="2024-07-17T10:30:00Z">
+        <w:r>
+          <w:delText>InsurTech</w:delText>
+        </w:r>
+        <w:r>
+          <w:delText>s</w:delText>
+        </w:r>
+        <w:commentRangeEnd w:id="39"/>
+        <w:r>
+          <w:rPr>
+            <w:rStyle w:val="CommentReference"/>
+          </w:rPr>
+          <w:commentReference w:id="39"/>
+        </w:r>
+        <w:commentRangeEnd w:id="40"/>
+        <w:r>
+          <w:rPr>
+            <w:rStyle w:val="CommentReference"/>
+          </w:rPr>
+          <w:commentReference w:id="40"/>
+        </w:r>
+      </w:del>
     </w:p>
     <w:p>
       <w:pPr>
@@ -975,19 +1106,7 @@
         <w:rPr>
           <w:highlight w:val="yellow"/>
         </w:rPr>
-        <w:t>[</w:t>
-      </w:r>
-      <w:r>
-        <w:rPr>
-          <w:highlight w:val="yellow"/>
-        </w:rPr>
-        <w:t>single choice</w:t>
-      </w:r>
-      <w:r>
-        <w:rPr>
-          <w:highlight w:val="yellow"/>
-        </w:rPr>
-        <w:t xml:space="preserve"> allowed]</w:t>
+        <w:t>[single choice allowed]</w:t>
       </w:r>
     </w:p>
     <w:p>
@@ -1001,8 +1120,34 @@
           <w:tab w:val="left" w:pos="3200"/>
         </w:tabs>
       </w:pPr>
+      <w:ins w:id="44" w:author="Betty Zhu" w:date="2024-07-17T10:38:00Z">
+        <w:r>
+          <w:t>Junior</w:t>
+        </w:r>
+      </w:ins>
+      <w:commentRangeStart w:id="45"/>
+      <w:commentRangeStart w:id="46"/>
+      <w:del w:id="47" w:author="Betty Zhu" w:date="2024-07-17T10:38:00Z">
+        <w:r>
+          <w:delText>Entry</w:delText>
+        </w:r>
+      </w:del>
       <w:r>
-        <w:t>Entry-level</w:t>
+        <w:t>-level</w:t>
+      </w:r>
+      <w:commentRangeEnd w:id="45"/>
+      <w:r>
+        <w:rPr>
+          <w:rStyle w:val="CommentReference"/>
+        </w:rPr>
+        <w:commentReference w:id="45"/>
+      </w:r>
+      <w:commentRangeEnd w:id="46"/>
+      <w:r>
+        <w:rPr>
+          <w:rStyle w:val="CommentReference"/>
+        </w:rPr>
+        <w:commentReference w:id="46"/>
       </w:r>
     </w:p>
     <w:p>
@@ -1062,7 +1207,6 @@
         </w:tabs>
       </w:pPr>
       <w:r>
-        <w:lastRenderedPageBreak/>
         <w:t>Other (please specify) _____________</w:t>
       </w:r>
     </w:p>
@@ -1091,6 +1235,7 @@
           <w:b/>
           <w:bCs/>
         </w:rPr>
+        <w:lastRenderedPageBreak/>
         <w:t>Section 2 – Now</w:t>
       </w:r>
       <w:r>
@@ -1135,21 +1280,12 @@
         </w:rPr>
         <w:t xml:space="preserve">with </w:t>
       </w:r>
-      <w:proofErr w:type="spellStart"/>
       <w:r>
         <w:rPr>
           <w:b/>
           <w:bCs/>
         </w:rPr>
-        <w:t>GenAI</w:t>
-      </w:r>
-      <w:proofErr w:type="spellEnd"/>
-      <w:r>
-        <w:rPr>
-          <w:b/>
-          <w:bCs/>
-        </w:rPr>
-        <w:t xml:space="preserve">. </w:t>
+        <w:t xml:space="preserve">GenAI. </w:t>
       </w:r>
     </w:p>
     <w:p>
@@ -1160,33 +1296,13 @@
         </w:tabs>
       </w:pPr>
       <w:r>
-        <w:t xml:space="preserve">Q5. How would you rate your overall knowledge of </w:t>
-      </w:r>
-      <w:proofErr w:type="spellStart"/>
-      <w:r>
-        <w:t>GenAI</w:t>
-      </w:r>
-      <w:proofErr w:type="spellEnd"/>
-      <w:r>
-        <w:t xml:space="preserve">? </w:t>
+        <w:t xml:space="preserve">Q5. How would you rate your overall knowledge of GenAI? </w:t>
       </w:r>
       <w:r>
         <w:rPr>
           <w:highlight w:val="yellow"/>
         </w:rPr>
-        <w:t>[</w:t>
-      </w:r>
-      <w:r>
-        <w:rPr>
-          <w:highlight w:val="yellow"/>
-        </w:rPr>
-        <w:t>single choice</w:t>
-      </w:r>
-      <w:r>
-        <w:rPr>
-          <w:highlight w:val="yellow"/>
-        </w:rPr>
-        <w:t xml:space="preserve"> allowed]</w:t>
+        <w:t>[single choice allowed]</w:t>
       </w:r>
     </w:p>
     <w:p>
@@ -1245,8 +1361,32 @@
           <w:tab w:val="left" w:pos="3200"/>
         </w:tabs>
       </w:pPr>
+      <w:commentRangeStart w:id="48"/>
+      <w:commentRangeStart w:id="49"/>
       <w:r>
-        <w:t>Advanced knowledge</w:t>
+        <w:t>Advanced</w:t>
+      </w:r>
+      <w:ins w:id="50" w:author="Betty Zhu" w:date="2024-07-17T10:38:00Z">
+        <w:r>
+          <w:t>/Expert</w:t>
+        </w:r>
+      </w:ins>
+      <w:r>
+        <w:t xml:space="preserve"> knowledge</w:t>
+      </w:r>
+      <w:commentRangeEnd w:id="48"/>
+      <w:r>
+        <w:rPr>
+          <w:rStyle w:val="CommentReference"/>
+        </w:rPr>
+        <w:commentReference w:id="48"/>
+      </w:r>
+      <w:commentRangeEnd w:id="49"/>
+      <w:r>
+        <w:rPr>
+          <w:rStyle w:val="CommentReference"/>
+        </w:rPr>
+        <w:commentReference w:id="49"/>
       </w:r>
     </w:p>
     <w:p>
@@ -1259,10 +1399,15 @@
         <w:tabs>
           <w:tab w:val="left" w:pos="3200"/>
         </w:tabs>
-      </w:pPr>
-      <w:r>
-        <w:t xml:space="preserve">Expert </w:t>
-      </w:r>
+        <w:rPr>
+          <w:del w:id="51" w:author="Betty Zhu" w:date="2024-07-17T10:38:00Z"/>
+        </w:rPr>
+      </w:pPr>
+      <w:del w:id="52" w:author="Betty Zhu" w:date="2024-07-17T10:38:00Z">
+        <w:r>
+          <w:delText xml:space="preserve">Expert </w:delText>
+        </w:r>
+      </w:del>
     </w:p>
     <w:p>
       <w:pPr>
@@ -1294,43 +1439,14 @@
           <w:i/>
           <w:iCs/>
         </w:rPr>
-        <w:t xml:space="preserve">Definition of </w:t>
+        <w:t xml:space="preserve">Definition of GenAI application: </w:t>
       </w:r>
-      <w:proofErr w:type="spellStart"/>
-      <w:r>
-        <w:rPr>
-          <w:b/>
-          <w:bCs/>
-          <w:i/>
-          <w:iCs/>
-        </w:rPr>
-        <w:t>GenAI</w:t>
-      </w:r>
-      <w:proofErr w:type="spellEnd"/>
-      <w:r>
-        <w:rPr>
-          <w:b/>
-          <w:bCs/>
-          <w:i/>
-          <w:iCs/>
-        </w:rPr>
-        <w:t xml:space="preserve"> application: </w:t>
-      </w:r>
-      <w:proofErr w:type="spellStart"/>
       <w:r>
         <w:rPr>
           <w:i/>
           <w:iCs/>
         </w:rPr>
-        <w:t>GenAI</w:t>
-      </w:r>
-      <w:proofErr w:type="spellEnd"/>
-      <w:r>
-        <w:rPr>
-          <w:i/>
-          <w:iCs/>
-        </w:rPr>
-        <w:t xml:space="preserve"> applications are software solutions that leverage advanced</w:t>
+        <w:t>GenAI applications are software solutions that leverage advanced</w:t>
       </w:r>
       <w:r>
         <w:rPr>
@@ -1386,21 +1502,7 @@
           <w:i/>
           <w:iCs/>
         </w:rPr>
-        <w:t xml:space="preserve">Generative Pre-trained Transformer </w:t>
-      </w:r>
-      <w:r>
-        <w:rPr>
-          <w:i/>
-          <w:iCs/>
-        </w:rPr>
-        <w:t xml:space="preserve">(GPT) </w:t>
-      </w:r>
-      <w:r>
-        <w:rPr>
-          <w:i/>
-          <w:iCs/>
-        </w:rPr>
-        <w:t>model</w:t>
+        <w:t>Generative Pre-trained Transformer (GPT) model</w:t>
       </w:r>
       <w:r>
         <w:rPr>
@@ -1451,15 +1553,7 @@
         </w:tabs>
       </w:pPr>
       <w:r>
-        <w:t xml:space="preserve">Q6. Which </w:t>
-      </w:r>
-      <w:proofErr w:type="spellStart"/>
-      <w:r>
-        <w:t>GenAI</w:t>
-      </w:r>
-      <w:proofErr w:type="spellEnd"/>
-      <w:r>
-        <w:t xml:space="preserve"> </w:t>
+        <w:t xml:space="preserve">Q6. Which GenAI </w:t>
       </w:r>
       <w:r>
         <w:t xml:space="preserve">application </w:t>
@@ -1535,9 +1629,31 @@
         <w:tabs>
           <w:tab w:val="left" w:pos="3200"/>
         </w:tabs>
+        <w:rPr>
+          <w:ins w:id="53" w:author="Betty Zhu" w:date="2024-07-17T10:40:00Z"/>
+        </w:rPr>
       </w:pPr>
       <w:r>
-        <w:t>Microsoft CoPilot</w:t>
+        <w:t xml:space="preserve">Microsoft </w:t>
+      </w:r>
+      <w:commentRangeStart w:id="54"/>
+      <w:commentRangeStart w:id="55"/>
+      <w:r>
+        <w:t>CoPilot</w:t>
+      </w:r>
+      <w:commentRangeEnd w:id="54"/>
+      <w:r>
+        <w:rPr>
+          <w:rStyle w:val="CommentReference"/>
+        </w:rPr>
+        <w:commentReference w:id="54"/>
+      </w:r>
+      <w:commentRangeEnd w:id="55"/>
+      <w:r>
+        <w:rPr>
+          <w:rStyle w:val="CommentReference"/>
+        </w:rPr>
+        <w:commentReference w:id="55"/>
       </w:r>
     </w:p>
     <w:p>
@@ -1551,6 +1667,23 @@
           <w:tab w:val="left" w:pos="3200"/>
         </w:tabs>
       </w:pPr>
+      <w:ins w:id="56" w:author="Betty Zhu" w:date="2024-07-17T10:40:00Z">
+        <w:r>
+          <w:t>GitHub CoPilot</w:t>
+        </w:r>
+      </w:ins>
+    </w:p>
+    <w:p>
+      <w:pPr>
+        <w:pStyle w:val="BodyText"/>
+        <w:numPr>
+          <w:ilvl w:val="0"/>
+          <w:numId w:val="34"/>
+        </w:numPr>
+        <w:tabs>
+          <w:tab w:val="left" w:pos="3200"/>
+        </w:tabs>
+      </w:pPr>
       <w:r>
         <w:t>Others (please specify) _________</w:t>
       </w:r>
@@ -1574,15 +1707,7 @@
         <w:t xml:space="preserve">Q7. </w:t>
       </w:r>
       <w:r>
-        <w:t xml:space="preserve">Which </w:t>
-      </w:r>
-      <w:proofErr w:type="spellStart"/>
-      <w:r>
-        <w:t>GenAI</w:t>
-      </w:r>
-      <w:proofErr w:type="spellEnd"/>
-      <w:r>
-        <w:t xml:space="preserve"> </w:t>
+        <w:t xml:space="preserve">Which GenAI </w:t>
       </w:r>
       <w:r>
         <w:t>application</w:t>
@@ -1637,6 +1762,9 @@
         <w:tabs>
           <w:tab w:val="left" w:pos="3200"/>
         </w:tabs>
+        <w:rPr>
+          <w:ins w:id="57" w:author="Betty Zhu" w:date="2024-07-17T10:54:00Z"/>
+        </w:rPr>
       </w:pPr>
       <w:r>
         <w:t>Microsoft CoPilot</w:t>
@@ -1653,9 +1781,11 @@
           <w:tab w:val="left" w:pos="3200"/>
         </w:tabs>
       </w:pPr>
-      <w:r>
-        <w:t>None</w:t>
-      </w:r>
+      <w:ins w:id="58" w:author="Betty Zhu" w:date="2024-07-17T10:54:00Z">
+        <w:r>
+          <w:t>Unsure/Unaware</w:t>
+        </w:r>
+      </w:ins>
     </w:p>
     <w:p>
       <w:pPr>
@@ -1669,6 +1799,21 @@
         </w:tabs>
       </w:pPr>
       <w:r>
+        <w:t>None</w:t>
+      </w:r>
+    </w:p>
+    <w:p>
+      <w:pPr>
+        <w:pStyle w:val="BodyText"/>
+        <w:numPr>
+          <w:ilvl w:val="0"/>
+          <w:numId w:val="35"/>
+        </w:numPr>
+        <w:tabs>
+          <w:tab w:val="left" w:pos="3200"/>
+        </w:tabs>
+      </w:pPr>
+      <w:r>
         <w:t>Others (please specify) _________</w:t>
       </w:r>
     </w:p>
@@ -1691,15 +1836,7 @@
         <w:t xml:space="preserve">Q8. </w:t>
       </w:r>
       <w:r>
-        <w:t xml:space="preserve">How do you believe </w:t>
-      </w:r>
-      <w:proofErr w:type="spellStart"/>
-      <w:r>
-        <w:t>GenAI</w:t>
-      </w:r>
-      <w:proofErr w:type="spellEnd"/>
-      <w:r>
-        <w:t xml:space="preserve"> will change the role of actuaries in the next 5-10 years?</w:t>
+        <w:t>How do you believe GenAI will change the role of actuaries in the next 5-10 years?</w:t>
       </w:r>
       <w:r>
         <w:t xml:space="preserve"> </w:t>
@@ -1738,13 +1875,8 @@
         </w:tabs>
       </w:pPr>
       <w:r>
-        <w:t xml:space="preserve">Some changes but core roles remain the </w:t>
+        <w:t>Some changes but core roles remain the same</w:t>
       </w:r>
-      <w:proofErr w:type="gramStart"/>
-      <w:r>
-        <w:t>same</w:t>
-      </w:r>
-      <w:proofErr w:type="gramEnd"/>
     </w:p>
     <w:p>
       <w:pPr>
@@ -1773,7 +1905,6 @@
         </w:tabs>
       </w:pPr>
       <w:r>
-        <w:lastRenderedPageBreak/>
         <w:t>Completely transform the actuarial profession</w:t>
       </w:r>
     </w:p>
@@ -1793,15 +1924,7 @@
         </w:tabs>
       </w:pPr>
       <w:r>
-        <w:t xml:space="preserve">Q9. Are you aware of any initiatives your company has undertaken in the </w:t>
-      </w:r>
-      <w:proofErr w:type="spellStart"/>
-      <w:r>
-        <w:t>GenAI</w:t>
-      </w:r>
-      <w:proofErr w:type="spellEnd"/>
-      <w:r>
-        <w:t xml:space="preserve"> domain (select all that apply) </w:t>
+        <w:t xml:space="preserve">Q9. Are you aware of any initiatives your company has undertaken in the GenAI domain (select all that apply) </w:t>
       </w:r>
       <w:r>
         <w:rPr>
@@ -1824,16 +1947,11 @@
       <w:r>
         <w:t xml:space="preserve">Development of </w:t>
       </w:r>
-      <w:proofErr w:type="spellStart"/>
       <w:r>
         <w:t>Gen</w:t>
       </w:r>
       <w:r>
-        <w:t>AI</w:t>
-      </w:r>
-      <w:proofErr w:type="spellEnd"/>
-      <w:r>
-        <w:t>-driven products or services</w:t>
+        <w:t>AI-driven products or services</w:t>
       </w:r>
     </w:p>
     <w:p>
@@ -1848,21 +1966,8 @@
         </w:tabs>
       </w:pPr>
       <w:r>
-        <w:t xml:space="preserve">Investment in </w:t>
+        <w:t>Investment in GenAI Research and Development efforts including recruitment of relevant expertise in this domain</w:t>
       </w:r>
-      <w:proofErr w:type="spellStart"/>
-      <w:r>
-        <w:t>GenAI</w:t>
-      </w:r>
-      <w:proofErr w:type="spellEnd"/>
-      <w:r>
-        <w:t xml:space="preserve"> Research and Development efforts including recruitment of relevant expertise in this </w:t>
-      </w:r>
-      <w:proofErr w:type="gramStart"/>
-      <w:r>
-        <w:t>domain</w:t>
-      </w:r>
-      <w:proofErr w:type="gramEnd"/>
     </w:p>
     <w:p>
       <w:pPr>
@@ -1876,13 +1981,8 @@
         </w:tabs>
       </w:pPr>
       <w:r>
-        <w:t xml:space="preserve">Training and education programs on </w:t>
+        <w:t>Training and education programs on GenAI</w:t>
       </w:r>
-      <w:proofErr w:type="spellStart"/>
-      <w:r>
-        <w:t>GenAI</w:t>
-      </w:r>
-      <w:proofErr w:type="spellEnd"/>
     </w:p>
     <w:p>
       <w:pPr>
@@ -1898,16 +1998,11 @@
       <w:r>
         <w:t xml:space="preserve">Collaboration with </w:t>
       </w:r>
-      <w:proofErr w:type="spellStart"/>
       <w:r>
         <w:t>Gen</w:t>
       </w:r>
       <w:r>
-        <w:t>AI</w:t>
-      </w:r>
-      <w:proofErr w:type="spellEnd"/>
-      <w:r>
-        <w:t xml:space="preserve"> technology partners</w:t>
+        <w:t>AI technology partners</w:t>
       </w:r>
     </w:p>
     <w:p>
@@ -1922,23 +2017,7 @@
         </w:tabs>
       </w:pPr>
       <w:r>
-        <w:t xml:space="preserve">Implementing </w:t>
-      </w:r>
-      <w:proofErr w:type="spellStart"/>
-      <w:r>
-        <w:t>GenAI</w:t>
-      </w:r>
-      <w:proofErr w:type="spellEnd"/>
-      <w:r>
-        <w:t xml:space="preserve">-driven techniques to help with internal analysis and </w:t>
-      </w:r>
-      <w:proofErr w:type="gramStart"/>
-      <w:r>
-        <w:t>processes</w:t>
-      </w:r>
-      <w:proofErr w:type="gramEnd"/>
-      <w:r>
-        <w:t xml:space="preserve"> </w:t>
+        <w:t xml:space="preserve">Implementing GenAI-driven techniques to help with internal analysis and processes </w:t>
       </w:r>
     </w:p>
     <w:p>
@@ -1953,13 +2032,8 @@
         </w:tabs>
       </w:pPr>
       <w:r>
-        <w:t xml:space="preserve">No, I’m not aware of any </w:t>
+        <w:t>No, I’m not aware of any initiatives</w:t>
       </w:r>
-      <w:proofErr w:type="gramStart"/>
-      <w:r>
-        <w:t>initiatives</w:t>
-      </w:r>
-      <w:proofErr w:type="gramEnd"/>
     </w:p>
     <w:p>
       <w:pPr>
@@ -1999,23 +2073,15 @@
         <w:t xml:space="preserve">Q10. </w:t>
       </w:r>
       <w:r>
-        <w:t>(</w:t>
+        <w:t>(if you select D</w:t>
       </w:r>
-      <w:proofErr w:type="gramStart"/>
+      <w:del w:id="59" w:author="Betty Zhu" w:date="2024-07-17T12:52:00Z">
+        <w:r>
+          <w:delText xml:space="preserve"> or E</w:delText>
+        </w:r>
+      </w:del>
       <w:r>
-        <w:t>if</w:t>
-      </w:r>
-      <w:proofErr w:type="gramEnd"/>
-      <w:r>
-        <w:t xml:space="preserve"> you select D or E in Q5) Which Language Model do you primarily use for your </w:t>
-      </w:r>
-      <w:proofErr w:type="spellStart"/>
-      <w:r>
-        <w:t>GenAI</w:t>
-      </w:r>
-      <w:proofErr w:type="spellEnd"/>
-      <w:r>
-        <w:t xml:space="preserve"> related tasks at work? Please specify all that apply and specify the version, </w:t>
+        <w:t xml:space="preserve"> in Q5) Which Language Model do you primarily use for your GenAI related tasks at work? Please specify all that apply and specify the version, </w:t>
       </w:r>
       <w:r>
         <w:t>rationale,</w:t>
@@ -2075,51 +2141,26 @@
         <w:tabs>
           <w:tab w:val="left" w:pos="3200"/>
         </w:tabs>
+        <w:rPr>
+          <w:del w:id="60" w:author="Ramsay, Daniel (Edinburgh)" w:date="2024-06-17T12:21:00Z"/>
+        </w:rPr>
       </w:pPr>
       <w:r>
         <w:t>Open-source LLMs (e.g.,</w:t>
       </w:r>
-      <w:r>
-        <w:t xml:space="preserve"> BERT,</w:t>
-      </w:r>
-      <w:r>
-        <w:t xml:space="preserve"> GPT-2 from </w:t>
-      </w:r>
-      <w:proofErr w:type="spellStart"/>
-      <w:r>
-        <w:t>HuggingFace</w:t>
-      </w:r>
-      <w:proofErr w:type="spellEnd"/>
-      <w:r>
-        <w:t>)</w:t>
-      </w:r>
-    </w:p>
-    <w:p>
-      <w:pPr>
-        <w:pStyle w:val="BodyText"/>
-        <w:tabs>
-          <w:tab w:val="left" w:pos="3200"/>
-        </w:tabs>
-        <w:ind w:left="720"/>
-      </w:pPr>
-      <w:r>
-        <w:t>Version: _____________________________________________</w:t>
-      </w:r>
-    </w:p>
-    <w:p>
-      <w:pPr>
-        <w:pStyle w:val="BodyText"/>
-        <w:tabs>
-          <w:tab w:val="left" w:pos="3200"/>
-        </w:tabs>
-        <w:ind w:left="720"/>
-      </w:pPr>
-      <w:r>
-        <w:t xml:space="preserve">Rationale and use case: </w:t>
-      </w:r>
-      <w:r>
-        <w:t>_____________________________________________</w:t>
-      </w:r>
+      <w:ins w:id="61" w:author="Ramsay, Daniel (Edinburgh)" w:date="2024-06-17T12:21:00Z">
+        <w:r>
+          <w:t xml:space="preserve"> Llama, Mistral)</w:t>
+        </w:r>
+      </w:ins>
+      <w:del w:id="62" w:author="Ramsay, Daniel (Edinburgh)" w:date="2024-06-17T12:21:00Z">
+        <w:r>
+          <w:delText xml:space="preserve"> BERT,</w:delText>
+        </w:r>
+        <w:r>
+          <w:delText xml:space="preserve"> GPT-2 from HuggingFace)</w:delText>
+        </w:r>
+      </w:del>
     </w:p>
     <w:p>
       <w:pPr>
@@ -2131,10 +2172,10 @@
         <w:tabs>
           <w:tab w:val="left" w:pos="3200"/>
         </w:tabs>
-      </w:pPr>
-      <w:r>
-        <w:t>Closed-source LLMs (e.g., GPT-4 from OpenAI)</w:t>
-      </w:r>
+        <w:rPr>
+          <w:ins w:id="63" w:author="Betty Zhu" w:date="2024-07-17T12:57:00Z"/>
+        </w:rPr>
+      </w:pPr>
     </w:p>
     <w:p>
       <w:pPr>
@@ -2172,8 +2213,23 @@
         </w:tabs>
       </w:pPr>
       <w:r>
-        <w:t xml:space="preserve">Others (please specify) </w:t>
+        <w:t>Closed-source LLMs (e.g., GPT-4</w:t>
       </w:r>
+      <w:ins w:id="64" w:author="Betty Zhu" w:date="2024-07-17T12:57:00Z">
+        <w:r>
+          <w:t xml:space="preserve"> </w:t>
+        </w:r>
+      </w:ins>
+      <w:del w:id="65" w:author="Ramsay, Daniel (Edinburgh)" w:date="2024-06-17T12:21:00Z">
+        <w:r>
+          <w:delText xml:space="preserve"> from OpenAI)</w:delText>
+        </w:r>
+      </w:del>
+      <w:ins w:id="66" w:author="Ramsay, Daniel (Edinburgh)" w:date="2024-06-17T12:22:00Z">
+        <w:r>
+          <w:t>from OpenAI, Claude from Anthropic</w:t>
+        </w:r>
+      </w:ins>
     </w:p>
     <w:p>
       <w:pPr>
@@ -2198,6 +2254,837 @@
       <w:r>
         <w:t>Rationale and use case: _____________________________________________</w:t>
       </w:r>
+    </w:p>
+    <w:p>
+      <w:pPr>
+        <w:pStyle w:val="BodyText"/>
+        <w:numPr>
+          <w:ilvl w:val="0"/>
+          <w:numId w:val="40"/>
+        </w:numPr>
+        <w:tabs>
+          <w:tab w:val="left" w:pos="3200"/>
+        </w:tabs>
+      </w:pPr>
+      <w:del w:id="67" w:author="Betty Zhu" w:date="2024-07-17T11:19:00Z">
+        <w:r>
+          <w:delText xml:space="preserve">Others (please specify) </w:delText>
+        </w:r>
+      </w:del>
+      <w:ins w:id="68" w:author="Betty Zhu" w:date="2024-07-17T12:56:00Z">
+        <w:r>
+          <w:t>Others</w:t>
+        </w:r>
+      </w:ins>
+      <w:ins w:id="69" w:author="Betty Zhu" w:date="2024-07-17T12:57:00Z">
+        <w:r>
+          <w:t xml:space="preserve"> (</w:t>
+        </w:r>
+        <w:r>
+          <w:t xml:space="preserve">please specify) </w:t>
+        </w:r>
+      </w:ins>
+    </w:p>
+    <w:p>
+      <w:pPr>
+        <w:pStyle w:val="BodyText"/>
+        <w:tabs>
+          <w:tab w:val="left" w:pos="3200"/>
+        </w:tabs>
+        <w:ind w:left="720"/>
+      </w:pPr>
+      <w:r>
+        <w:t>Version: _____________________________________________</w:t>
+      </w:r>
+    </w:p>
+    <w:p>
+      <w:pPr>
+        <w:pStyle w:val="BodyText"/>
+        <w:tabs>
+          <w:tab w:val="left" w:pos="3200"/>
+        </w:tabs>
+        <w:ind w:left="720"/>
+      </w:pPr>
+      <w:r>
+        <w:t>Rationale and use case: _____________________________________________</w:t>
+      </w:r>
+    </w:p>
+    <w:p>
+      <w:pPr>
+        <w:pStyle w:val="BodyText"/>
+        <w:tabs>
+          <w:tab w:val="left" w:pos="3200"/>
+        </w:tabs>
+        <w:rPr>
+          <w:ins w:id="70" w:author="Betty Zhu" w:date="2024-07-17T12:58:00Z"/>
+        </w:rPr>
+      </w:pPr>
+    </w:p>
+    <w:p>
+      <w:pPr>
+        <w:pStyle w:val="BodyText"/>
+        <w:tabs>
+          <w:tab w:val="left" w:pos="3200"/>
+        </w:tabs>
+        <w:rPr>
+          <w:ins w:id="71" w:author="Betty Zhu" w:date="2024-07-17T11:10:00Z"/>
+        </w:rPr>
+      </w:pPr>
+      <w:ins w:id="72" w:author="Betty Zhu" w:date="2024-07-17T11:05:00Z">
+        <w:r>
+          <w:t>Q1</w:t>
+        </w:r>
+        <w:r>
+          <w:t>1</w:t>
+        </w:r>
+        <w:r>
+          <w:t>. (if you select D in Q5)</w:t>
+        </w:r>
+        <w:r>
+          <w:t xml:space="preserve"> What </w:t>
+        </w:r>
+      </w:ins>
+      <w:ins w:id="73" w:author="Betty Zhu" w:date="2024-07-17T11:07:00Z">
+        <w:r>
+          <w:t xml:space="preserve">are the other </w:t>
+        </w:r>
+      </w:ins>
+      <w:ins w:id="74" w:author="Betty Zhu" w:date="2024-07-17T11:05:00Z">
+        <w:r>
+          <w:t xml:space="preserve">types of neural networks </w:t>
+        </w:r>
+      </w:ins>
+      <w:ins w:id="75" w:author="Betty Zhu" w:date="2024-07-17T11:07:00Z">
+        <w:r>
+          <w:t xml:space="preserve">you have </w:t>
+        </w:r>
+      </w:ins>
+      <w:ins w:id="76" w:author="Betty Zhu" w:date="2024-07-17T11:05:00Z">
+        <w:r>
+          <w:t>worked with for GenAI related task</w:t>
+        </w:r>
+      </w:ins>
+      <w:ins w:id="77" w:author="Betty Zhu" w:date="2024-07-17T11:07:00Z">
+        <w:r>
+          <w:t xml:space="preserve"> other than Transformers (i.e., the foundations for </w:t>
+        </w:r>
+      </w:ins>
+      <w:ins w:id="78" w:author="Betty Zhu" w:date="2024-07-17T11:09:00Z">
+        <w:r>
+          <w:t>most current</w:t>
+        </w:r>
+      </w:ins>
+      <w:ins w:id="79" w:author="Betty Zhu" w:date="2024-07-17T11:07:00Z">
+        <w:r>
+          <w:t xml:space="preserve"> LLMs)</w:t>
+        </w:r>
+      </w:ins>
+      <w:ins w:id="80" w:author="Betty Zhu" w:date="2024-07-17T11:05:00Z">
+        <w:r>
+          <w:t>?</w:t>
+        </w:r>
+      </w:ins>
+      <w:ins w:id="81" w:author="Betty Zhu" w:date="2024-07-17T11:10:00Z">
+        <w:r>
+          <w:t xml:space="preserve"> </w:t>
+        </w:r>
+        <w:r>
+          <w:t xml:space="preserve">Please specify all that apply and specify </w:t>
+        </w:r>
+        <w:r>
+          <w:t xml:space="preserve">THE </w:t>
+        </w:r>
+        <w:r>
+          <w:t xml:space="preserve">rationale, and use case. </w:t>
+        </w:r>
+      </w:ins>
+      <w:ins w:id="82" w:author="Betty Zhu" w:date="2024-07-17T11:50:00Z">
+        <w:r>
+          <w:t>(select all that apply)</w:t>
+        </w:r>
+      </w:ins>
+    </w:p>
+    <w:p>
+      <w:pPr>
+        <w:pStyle w:val="BodyText"/>
+        <w:tabs>
+          <w:tab w:val="left" w:pos="3200"/>
+        </w:tabs>
+        <w:rPr>
+          <w:ins w:id="83" w:author="Betty Zhu" w:date="2024-07-17T11:10:00Z"/>
+        </w:rPr>
+      </w:pPr>
+      <w:ins w:id="84" w:author="Betty Zhu" w:date="2024-07-17T11:10:00Z">
+        <w:r>
+          <w:rPr>
+            <w:highlight w:val="yellow"/>
+          </w:rPr>
+          <w:t>[multiple choices allowed, and text box followed for each choice – please make the text box field mandatory]</w:t>
+        </w:r>
+        <w:r>
+          <w:t xml:space="preserve"> </w:t>
+        </w:r>
+      </w:ins>
+    </w:p>
+    <w:p>
+      <w:pPr>
+        <w:pStyle w:val="BodyText"/>
+        <w:tabs>
+          <w:tab w:val="left" w:pos="3200"/>
+        </w:tabs>
+        <w:rPr>
+          <w:ins w:id="85" w:author="Betty Zhu" w:date="2024-07-17T11:10:00Z"/>
+        </w:rPr>
+      </w:pPr>
+    </w:p>
+    <w:p>
+      <w:pPr>
+        <w:pStyle w:val="BodyText"/>
+        <w:numPr>
+          <w:ilvl w:val="0"/>
+          <w:numId w:val="43"/>
+        </w:numPr>
+        <w:tabs>
+          <w:tab w:val="left" w:pos="3200"/>
+        </w:tabs>
+        <w:rPr>
+          <w:ins w:id="86" w:author="Betty Zhu" w:date="2024-07-17T11:15:00Z"/>
+        </w:rPr>
+      </w:pPr>
+      <w:ins w:id="87" w:author="Betty Zhu" w:date="2024-07-17T11:10:00Z">
+        <w:r>
+          <w:t>Genera</w:t>
+        </w:r>
+      </w:ins>
+      <w:ins w:id="88" w:author="Betty Zhu" w:date="2024-07-17T11:11:00Z">
+        <w:r>
+          <w:t>tive</w:t>
+        </w:r>
+      </w:ins>
+      <w:ins w:id="89" w:author="Betty Zhu" w:date="2024-07-17T11:10:00Z">
+        <w:r>
+          <w:t xml:space="preserve"> Adversarial Network</w:t>
+        </w:r>
+      </w:ins>
+      <w:ins w:id="90" w:author="Betty Zhu" w:date="2024-07-17T11:12:00Z">
+        <w:r>
+          <w:t>s (GANs)</w:t>
+        </w:r>
+      </w:ins>
+    </w:p>
+    <w:p>
+      <w:pPr>
+        <w:pStyle w:val="BodyText"/>
+        <w:tabs>
+          <w:tab w:val="left" w:pos="3200"/>
+        </w:tabs>
+        <w:ind w:left="720"/>
+        <w:rPr>
+          <w:ins w:id="91" w:author="Betty Zhu" w:date="2024-07-17T11:12:00Z"/>
+        </w:rPr>
+        <w:pPrChange w:id="92" w:author="Betty Zhu" w:date="2024-07-17T11:15:00Z">
+          <w:pPr>
+            <w:pStyle w:val="BodyText"/>
+            <w:numPr>
+              <w:numId w:val="43"/>
+            </w:numPr>
+            <w:tabs>
+              <w:tab w:val="left" w:pos="3200"/>
+            </w:tabs>
+            <w:ind w:left="720" w:hanging="360"/>
+          </w:pPr>
+        </w:pPrChange>
+      </w:pPr>
+      <w:ins w:id="93" w:author="Betty Zhu" w:date="2024-07-17T11:15:00Z">
+        <w:r>
+          <w:t>Rationale and use case: _____________________________________________</w:t>
+        </w:r>
+      </w:ins>
+    </w:p>
+    <w:p>
+      <w:pPr>
+        <w:pStyle w:val="BodyText"/>
+        <w:numPr>
+          <w:ilvl w:val="0"/>
+          <w:numId w:val="43"/>
+        </w:numPr>
+        <w:tabs>
+          <w:tab w:val="left" w:pos="3200"/>
+        </w:tabs>
+        <w:rPr>
+          <w:ins w:id="94" w:author="Betty Zhu" w:date="2024-07-17T11:15:00Z"/>
+        </w:rPr>
+      </w:pPr>
+      <w:ins w:id="95" w:author="Betty Zhu" w:date="2024-07-17T11:12:00Z">
+        <w:r>
+          <w:lastRenderedPageBreak/>
+          <w:t>Variation Autoencoders (VAEs)</w:t>
+        </w:r>
+      </w:ins>
+    </w:p>
+    <w:p>
+      <w:pPr>
+        <w:pStyle w:val="BodyText"/>
+        <w:tabs>
+          <w:tab w:val="left" w:pos="3200"/>
+        </w:tabs>
+        <w:ind w:left="720"/>
+        <w:rPr>
+          <w:ins w:id="96" w:author="Betty Zhu" w:date="2024-07-17T11:12:00Z"/>
+        </w:rPr>
+        <w:pPrChange w:id="97" w:author="Betty Zhu" w:date="2024-07-17T11:15:00Z">
+          <w:pPr>
+            <w:pStyle w:val="BodyText"/>
+            <w:numPr>
+              <w:numId w:val="43"/>
+            </w:numPr>
+            <w:tabs>
+              <w:tab w:val="left" w:pos="3200"/>
+            </w:tabs>
+            <w:ind w:left="720" w:hanging="360"/>
+          </w:pPr>
+        </w:pPrChange>
+      </w:pPr>
+      <w:ins w:id="98" w:author="Betty Zhu" w:date="2024-07-17T11:15:00Z">
+        <w:r>
+          <w:t>Rationale and use case: _____________________________________________</w:t>
+        </w:r>
+      </w:ins>
+    </w:p>
+    <w:p>
+      <w:pPr>
+        <w:pStyle w:val="BodyText"/>
+        <w:numPr>
+          <w:ilvl w:val="0"/>
+          <w:numId w:val="43"/>
+        </w:numPr>
+        <w:tabs>
+          <w:tab w:val="left" w:pos="3200"/>
+        </w:tabs>
+        <w:rPr>
+          <w:ins w:id="99" w:author="Betty Zhu" w:date="2024-07-17T11:15:00Z"/>
+        </w:rPr>
+      </w:pPr>
+      <w:ins w:id="100" w:author="Betty Zhu" w:date="2024-07-17T11:14:00Z">
+        <w:r>
+          <w:t>Recurrent Neural Networks (</w:t>
+        </w:r>
+        <w:r>
+          <w:t>RNNs</w:t>
+        </w:r>
+        <w:r>
+          <w:t xml:space="preserve">, including </w:t>
+        </w:r>
+      </w:ins>
+      <w:ins w:id="101" w:author="Betty Zhu" w:date="2024-07-17T11:12:00Z">
+        <w:r>
+          <w:t>LSTMs</w:t>
+        </w:r>
+      </w:ins>
+      <w:ins w:id="102" w:author="Betty Zhu" w:date="2024-07-17T11:14:00Z">
+        <w:r>
+          <w:t>)</w:t>
+        </w:r>
+      </w:ins>
+    </w:p>
+    <w:p>
+      <w:pPr>
+        <w:pStyle w:val="BodyText"/>
+        <w:tabs>
+          <w:tab w:val="left" w:pos="3200"/>
+        </w:tabs>
+        <w:ind w:left="720"/>
+        <w:rPr>
+          <w:ins w:id="103" w:author="Betty Zhu" w:date="2024-07-17T11:19:00Z"/>
+        </w:rPr>
+      </w:pPr>
+      <w:ins w:id="104" w:author="Betty Zhu" w:date="2024-07-17T11:15:00Z">
+        <w:r>
+          <w:t>Rationale and use case: _____________________________________________</w:t>
+        </w:r>
+      </w:ins>
+    </w:p>
+    <w:p>
+      <w:pPr>
+        <w:pStyle w:val="BodyText"/>
+        <w:numPr>
+          <w:ilvl w:val="0"/>
+          <w:numId w:val="43"/>
+        </w:numPr>
+        <w:tabs>
+          <w:tab w:val="left" w:pos="3200"/>
+        </w:tabs>
+        <w:rPr>
+          <w:ins w:id="105" w:author="Betty Zhu" w:date="2024-07-17T11:19:00Z"/>
+        </w:rPr>
+        <w:pPrChange w:id="106" w:author="Betty Zhu" w:date="2024-07-17T11:19:00Z">
+          <w:pPr>
+            <w:pStyle w:val="BodyText"/>
+            <w:tabs>
+              <w:tab w:val="left" w:pos="3200"/>
+            </w:tabs>
+            <w:ind w:left="720"/>
+          </w:pPr>
+        </w:pPrChange>
+      </w:pPr>
+      <w:ins w:id="107" w:author="Betty Zhu" w:date="2024-07-17T11:19:00Z">
+        <w:r>
+          <w:t>Others (please specify):</w:t>
+        </w:r>
+      </w:ins>
+    </w:p>
+    <w:p>
+      <w:pPr>
+        <w:pStyle w:val="BodyText"/>
+        <w:tabs>
+          <w:tab w:val="left" w:pos="3200"/>
+        </w:tabs>
+        <w:ind w:left="720"/>
+        <w:rPr>
+          <w:ins w:id="108" w:author="Betty Zhu" w:date="2024-07-17T11:14:00Z"/>
+        </w:rPr>
+        <w:pPrChange w:id="109" w:author="Betty Zhu" w:date="2024-07-17T11:19:00Z">
+          <w:pPr>
+            <w:pStyle w:val="BodyText"/>
+            <w:numPr>
+              <w:numId w:val="43"/>
+            </w:numPr>
+            <w:tabs>
+              <w:tab w:val="left" w:pos="3200"/>
+            </w:tabs>
+            <w:ind w:left="720" w:hanging="360"/>
+          </w:pPr>
+        </w:pPrChange>
+      </w:pPr>
+      <w:ins w:id="110" w:author="Betty Zhu" w:date="2024-07-17T11:19:00Z">
+        <w:r>
+          <w:t>Rationale and use case: _____________________________________________</w:t>
+        </w:r>
+      </w:ins>
+    </w:p>
+    <w:p>
+      <w:pPr>
+        <w:pStyle w:val="BodyText"/>
+        <w:numPr>
+          <w:ilvl w:val="0"/>
+          <w:numId w:val="43"/>
+        </w:numPr>
+        <w:tabs>
+          <w:tab w:val="left" w:pos="3200"/>
+        </w:tabs>
+        <w:rPr>
+          <w:ins w:id="111" w:author="Betty Zhu" w:date="2024-07-17T11:19:00Z"/>
+        </w:rPr>
+      </w:pPr>
+      <w:ins w:id="112" w:author="Betty Zhu" w:date="2024-07-17T11:15:00Z">
+        <w:r>
+          <w:t>None</w:t>
+        </w:r>
+      </w:ins>
+    </w:p>
+    <w:p>
+      <w:pPr>
+        <w:pStyle w:val="BodyText"/>
+        <w:tabs>
+          <w:tab w:val="left" w:pos="3200"/>
+        </w:tabs>
+        <w:rPr>
+          <w:ins w:id="113" w:author="Betty Zhu" w:date="2024-07-17T11:19:00Z"/>
+        </w:rPr>
+      </w:pPr>
+    </w:p>
+    <w:p>
+      <w:pPr>
+        <w:pStyle w:val="BodyText"/>
+        <w:tabs>
+          <w:tab w:val="left" w:pos="3200"/>
+        </w:tabs>
+        <w:rPr>
+          <w:ins w:id="114" w:author="Betty Zhu" w:date="2024-07-17T11:20:00Z"/>
+        </w:rPr>
+      </w:pPr>
+      <w:ins w:id="115" w:author="Betty Zhu" w:date="2024-07-17T11:19:00Z">
+        <w:r>
+          <w:t xml:space="preserve">Q12. </w:t>
+        </w:r>
+      </w:ins>
+      <w:ins w:id="116" w:author="Betty Zhu" w:date="2024-07-17T11:20:00Z">
+        <w:r>
+          <w:t>(if you select D in Q5)</w:t>
+        </w:r>
+        <w:r>
+          <w:t xml:space="preserve"> </w:t>
+        </w:r>
+      </w:ins>
+      <w:ins w:id="117" w:author="Betty Zhu" w:date="2024-07-17T11:25:00Z">
+        <w:r>
+          <w:t xml:space="preserve">What are the </w:t>
+        </w:r>
+      </w:ins>
+      <w:ins w:id="118" w:author="Betty Zhu" w:date="2024-07-17T11:34:00Z">
+        <w:r>
+          <w:t xml:space="preserve">frameworks </w:t>
+        </w:r>
+      </w:ins>
+      <w:ins w:id="119" w:author="Betty Zhu" w:date="2024-07-17T11:25:00Z">
+        <w:r>
+          <w:t>you use</w:t>
+        </w:r>
+      </w:ins>
+      <w:ins w:id="120" w:author="Betty Zhu" w:date="2024-07-17T11:20:00Z">
+        <w:r>
+          <w:t xml:space="preserve"> for developing GenAI models? </w:t>
+        </w:r>
+      </w:ins>
+      <w:ins w:id="121" w:author="Betty Zhu" w:date="2024-07-17T11:50:00Z">
+        <w:r>
+          <w:t xml:space="preserve">(select all that apply) </w:t>
+        </w:r>
+      </w:ins>
+      <w:ins w:id="122" w:author="Betty Zhu" w:date="2024-07-17T11:34:00Z">
+        <w:r>
+          <w:t xml:space="preserve"> </w:t>
+        </w:r>
+      </w:ins>
+      <w:ins w:id="123" w:author="Betty Zhu" w:date="2024-07-17T11:36:00Z">
+        <w:r>
+          <w:rPr>
+            <w:highlight w:val="yellow"/>
+          </w:rPr>
+          <w:t>[multiple choices allowed</w:t>
+        </w:r>
+        <w:r>
+          <w:t>]</w:t>
+        </w:r>
+      </w:ins>
+    </w:p>
+    <w:p>
+      <w:pPr>
+        <w:pStyle w:val="BodyText"/>
+        <w:numPr>
+          <w:ilvl w:val="0"/>
+          <w:numId w:val="44"/>
+        </w:numPr>
+        <w:tabs>
+          <w:tab w:val="left" w:pos="3200"/>
+        </w:tabs>
+        <w:rPr>
+          <w:ins w:id="124" w:author="Betty Zhu" w:date="2024-07-17T11:23:00Z"/>
+        </w:rPr>
+      </w:pPr>
+      <w:ins w:id="125" w:author="Betty Zhu" w:date="2024-07-17T11:20:00Z">
+        <w:r>
+          <w:t>Tens</w:t>
+        </w:r>
+      </w:ins>
+      <w:ins w:id="126" w:author="Betty Zhu" w:date="2024-07-17T11:21:00Z">
+        <w:r>
+          <w:t>orFlow</w:t>
+        </w:r>
+      </w:ins>
+    </w:p>
+    <w:p>
+      <w:pPr>
+        <w:pStyle w:val="BodyText"/>
+        <w:numPr>
+          <w:ilvl w:val="0"/>
+          <w:numId w:val="44"/>
+        </w:numPr>
+        <w:tabs>
+          <w:tab w:val="left" w:pos="3200"/>
+        </w:tabs>
+        <w:rPr>
+          <w:ins w:id="127" w:author="Betty Zhu" w:date="2024-07-17T11:23:00Z"/>
+        </w:rPr>
+      </w:pPr>
+      <w:ins w:id="128" w:author="Betty Zhu" w:date="2024-07-17T11:23:00Z">
+        <w:r>
+          <w:t>Keras</w:t>
+        </w:r>
+      </w:ins>
+    </w:p>
+    <w:p>
+      <w:pPr>
+        <w:pStyle w:val="BodyText"/>
+        <w:numPr>
+          <w:ilvl w:val="0"/>
+          <w:numId w:val="44"/>
+        </w:numPr>
+        <w:tabs>
+          <w:tab w:val="left" w:pos="3200"/>
+        </w:tabs>
+        <w:rPr>
+          <w:ins w:id="129" w:author="Betty Zhu" w:date="2024-07-17T11:29:00Z"/>
+        </w:rPr>
+      </w:pPr>
+      <w:ins w:id="130" w:author="Betty Zhu" w:date="2024-07-17T11:21:00Z">
+        <w:r>
+          <w:t>PyTorch</w:t>
+        </w:r>
+      </w:ins>
+    </w:p>
+    <w:p>
+      <w:pPr>
+        <w:pStyle w:val="BodyText"/>
+        <w:numPr>
+          <w:ilvl w:val="0"/>
+          <w:numId w:val="44"/>
+        </w:numPr>
+        <w:tabs>
+          <w:tab w:val="left" w:pos="3200"/>
+        </w:tabs>
+        <w:rPr>
+          <w:ins w:id="131" w:author="Betty Zhu" w:date="2024-07-17T11:32:00Z"/>
+        </w:rPr>
+      </w:pPr>
+      <w:ins w:id="132" w:author="Betty Zhu" w:date="2024-07-17T11:21:00Z">
+        <w:r>
+          <w:t xml:space="preserve">LangChain </w:t>
+        </w:r>
+      </w:ins>
+    </w:p>
+    <w:p>
+      <w:pPr>
+        <w:pStyle w:val="BodyText"/>
+        <w:numPr>
+          <w:ilvl w:val="0"/>
+          <w:numId w:val="44"/>
+        </w:numPr>
+        <w:tabs>
+          <w:tab w:val="left" w:pos="3200"/>
+        </w:tabs>
+        <w:rPr>
+          <w:ins w:id="133" w:author="Betty Zhu" w:date="2024-07-17T11:19:00Z"/>
+        </w:rPr>
+        <w:pPrChange w:id="134" w:author="Betty Zhu" w:date="2024-07-17T11:32:00Z">
+          <w:pPr>
+            <w:pStyle w:val="BodyText"/>
+            <w:tabs>
+              <w:tab w:val="left" w:pos="3200"/>
+            </w:tabs>
+          </w:pPr>
+        </w:pPrChange>
+      </w:pPr>
+      <w:ins w:id="135" w:author="Betty Zhu" w:date="2024-07-17T11:32:00Z">
+        <w:r>
+          <w:t>Others (please specify): ______________________________________</w:t>
+        </w:r>
+      </w:ins>
+    </w:p>
+    <w:p>
+      <w:pPr>
+        <w:pStyle w:val="BodyText"/>
+        <w:tabs>
+          <w:tab w:val="left" w:pos="3200"/>
+        </w:tabs>
+        <w:rPr>
+          <w:ins w:id="136" w:author="Betty Zhu" w:date="2024-07-17T11:46:00Z"/>
+        </w:rPr>
+      </w:pPr>
+    </w:p>
+    <w:p>
+      <w:pPr>
+        <w:pStyle w:val="BodyText"/>
+        <w:tabs>
+          <w:tab w:val="left" w:pos="3200"/>
+        </w:tabs>
+        <w:rPr>
+          <w:ins w:id="137" w:author="Betty Zhu" w:date="2024-07-17T11:46:00Z"/>
+        </w:rPr>
+      </w:pPr>
+      <w:ins w:id="138" w:author="Betty Zhu" w:date="2024-07-17T11:46:00Z">
+        <w:r>
+          <w:t>Q13.</w:t>
+        </w:r>
+      </w:ins>
+      <w:ins w:id="139" w:author="Betty Zhu" w:date="2024-07-17T11:50:00Z">
+        <w:r>
+          <w:t xml:space="preserve"> </w:t>
+        </w:r>
+        <w:r>
+          <w:t>(if you select D in Q5)</w:t>
+        </w:r>
+      </w:ins>
+      <w:ins w:id="140" w:author="Betty Zhu" w:date="2024-07-17T11:46:00Z">
+        <w:r>
+          <w:t xml:space="preserve"> Which of the following approaches have you used in your projects?</w:t>
+        </w:r>
+      </w:ins>
+      <w:ins w:id="141" w:author="Betty Zhu" w:date="2024-07-17T11:51:00Z">
+        <w:r>
+          <w:t xml:space="preserve"> Do they get used eventually in production?</w:t>
+        </w:r>
+      </w:ins>
+      <w:ins w:id="142" w:author="Betty Zhu" w:date="2024-07-17T11:46:00Z">
+        <w:r>
+          <w:t xml:space="preserve"> </w:t>
+        </w:r>
+      </w:ins>
+      <w:ins w:id="143" w:author="Betty Zhu" w:date="2024-07-17T11:50:00Z">
+        <w:r>
+          <w:t>(select all that apply)</w:t>
+        </w:r>
+        <w:r>
+          <w:t xml:space="preserve"> </w:t>
+        </w:r>
+      </w:ins>
+      <w:ins w:id="144" w:author="Betty Zhu" w:date="2024-07-17T11:49:00Z">
+        <w:r>
+          <w:rPr>
+            <w:highlight w:val="yellow"/>
+          </w:rPr>
+          <w:t>[multiple choices allowed</w:t>
+        </w:r>
+        <w:r>
+          <w:t>]</w:t>
+        </w:r>
+      </w:ins>
+    </w:p>
+    <w:p>
+      <w:pPr>
+        <w:pStyle w:val="BodyText"/>
+        <w:numPr>
+          <w:ilvl w:val="0"/>
+          <w:numId w:val="45"/>
+        </w:numPr>
+        <w:tabs>
+          <w:tab w:val="left" w:pos="3200"/>
+        </w:tabs>
+        <w:rPr>
+          <w:ins w:id="145" w:author="Betty Zhu" w:date="2024-07-17T11:51:00Z"/>
+        </w:rPr>
+      </w:pPr>
+      <w:ins w:id="146" w:author="Betty Zhu" w:date="2024-07-17T11:46:00Z">
+        <w:r>
+          <w:t>Us</w:t>
+        </w:r>
+      </w:ins>
+      <w:ins w:id="147" w:author="Betty Zhu" w:date="2024-07-17T11:47:00Z">
+        <w:r>
+          <w:t>ing</w:t>
+        </w:r>
+      </w:ins>
+      <w:ins w:id="148" w:author="Betty Zhu" w:date="2024-07-17T11:46:00Z">
+        <w:r>
+          <w:t xml:space="preserve"> pre-trained LLMs directly</w:t>
+        </w:r>
+      </w:ins>
+    </w:p>
+    <w:p>
+      <w:pPr>
+        <w:pStyle w:val="BodyText"/>
+        <w:numPr>
+          <w:ilvl w:val="0"/>
+          <w:numId w:val="45"/>
+        </w:numPr>
+        <w:tabs>
+          <w:tab w:val="left" w:pos="3200"/>
+        </w:tabs>
+        <w:rPr>
+          <w:ins w:id="149" w:author="Betty Zhu" w:date="2024-07-17T11:46:00Z"/>
+        </w:rPr>
+      </w:pPr>
+      <w:ins w:id="150" w:author="Betty Zhu" w:date="2024-07-17T11:46:00Z">
+        <w:r>
+          <w:t>Fine-tun</w:t>
+        </w:r>
+      </w:ins>
+      <w:ins w:id="151" w:author="Betty Zhu" w:date="2024-07-17T11:47:00Z">
+        <w:r>
+          <w:t>ing</w:t>
+        </w:r>
+      </w:ins>
+      <w:ins w:id="152" w:author="Betty Zhu" w:date="2024-07-17T11:46:00Z">
+        <w:r>
+          <w:t xml:space="preserve"> a pre-trained LLMs</w:t>
+        </w:r>
+      </w:ins>
+    </w:p>
+    <w:p>
+      <w:pPr>
+        <w:pStyle w:val="BodyText"/>
+        <w:numPr>
+          <w:ilvl w:val="0"/>
+          <w:numId w:val="45"/>
+        </w:numPr>
+        <w:tabs>
+          <w:tab w:val="left" w:pos="3200"/>
+        </w:tabs>
+        <w:rPr>
+          <w:ins w:id="153" w:author="Betty Zhu" w:date="2024-07-17T11:48:00Z"/>
+        </w:rPr>
+      </w:pPr>
+      <w:ins w:id="154" w:author="Betty Zhu" w:date="2024-07-17T11:47:00Z">
+        <w:r>
+          <w:t>Retrieval</w:t>
+        </w:r>
+      </w:ins>
+      <w:ins w:id="155" w:author="Betty Zhu" w:date="2024-07-17T11:49:00Z">
+        <w:r>
+          <w:t xml:space="preserve"> </w:t>
+        </w:r>
+      </w:ins>
+      <w:ins w:id="156" w:author="Betty Zhu" w:date="2024-07-17T11:47:00Z">
+        <w:r>
+          <w:t>Augmented Generation</w:t>
+        </w:r>
+        <w:r>
+          <w:t xml:space="preserve"> (RAG)</w:t>
+        </w:r>
+      </w:ins>
+    </w:p>
+    <w:p>
+      <w:pPr>
+        <w:pStyle w:val="BodyText"/>
+        <w:numPr>
+          <w:ilvl w:val="0"/>
+          <w:numId w:val="45"/>
+        </w:numPr>
+        <w:tabs>
+          <w:tab w:val="left" w:pos="3200"/>
+        </w:tabs>
+        <w:rPr>
+          <w:ins w:id="157" w:author="Betty Zhu" w:date="2024-07-17T11:48:00Z"/>
+        </w:rPr>
+      </w:pPr>
+      <w:ins w:id="158" w:author="Betty Zhu" w:date="2024-07-17T11:48:00Z">
+        <w:r>
+          <w:t>Prompt Engineering</w:t>
+        </w:r>
+      </w:ins>
+    </w:p>
+    <w:p>
+      <w:pPr>
+        <w:pStyle w:val="BodyText"/>
+        <w:numPr>
+          <w:ilvl w:val="0"/>
+          <w:numId w:val="45"/>
+        </w:numPr>
+        <w:tabs>
+          <w:tab w:val="left" w:pos="3200"/>
+        </w:tabs>
+        <w:rPr>
+          <w:ins w:id="159" w:author="Betty Zhu" w:date="2024-07-17T12:49:00Z"/>
+        </w:rPr>
+        <w:pPrChange w:id="160" w:author="Betty Zhu" w:date="2024-07-17T12:56:00Z">
+          <w:pPr>
+            <w:pStyle w:val="BodyText"/>
+            <w:tabs>
+              <w:tab w:val="left" w:pos="3200"/>
+            </w:tabs>
+          </w:pPr>
+        </w:pPrChange>
+      </w:pPr>
+      <w:ins w:id="161" w:author="Betty Zhu" w:date="2024-07-17T11:49:00Z">
+        <w:r>
+          <w:t>Training a</w:t>
+        </w:r>
+      </w:ins>
+      <w:ins w:id="162" w:author="Betty Zhu" w:date="2024-07-17T11:48:00Z">
+        <w:r>
+          <w:t xml:space="preserve"> model from scratch</w:t>
+        </w:r>
+      </w:ins>
     </w:p>
     <w:p>
       <w:pPr>
@@ -2220,9 +3107,16 @@
       <w:r>
         <w:t>1</w:t>
       </w:r>
-      <w:r>
-        <w:t>1</w:t>
-      </w:r>
+      <w:ins w:id="163" w:author="Betty Zhu" w:date="2024-07-17T12:56:00Z">
+        <w:r>
+          <w:t>4</w:t>
+        </w:r>
+      </w:ins>
+      <w:del w:id="164" w:author="Betty Zhu" w:date="2024-07-17T11:05:00Z">
+        <w:r>
+          <w:delText>1</w:delText>
+        </w:r>
+      </w:del>
       <w:r>
         <w:t xml:space="preserve">. </w:t>
       </w:r>
@@ -2233,13 +3127,8 @@
         <w:t xml:space="preserve"> would you like to learn more about or see more publications on</w:t>
       </w:r>
       <w:r>
-        <w:t xml:space="preserve"> using </w:t>
+        <w:t xml:space="preserve"> using GenAI</w:t>
       </w:r>
-      <w:proofErr w:type="spellStart"/>
-      <w:r>
-        <w:t>GenAI</w:t>
-      </w:r>
-      <w:proofErr w:type="spellEnd"/>
       <w:r>
         <w:t>?</w:t>
       </w:r>
@@ -2253,30 +3142,16 @@
         <w:t xml:space="preserve"> </w:t>
       </w:r>
       <w:r>
-        <w:t xml:space="preserve">(if </w:t>
-      </w:r>
-      <w:r>
-        <w:t>certain topic is not of your interest</w:t>
-      </w:r>
-      <w:r>
-        <w:t xml:space="preserve">, please exclude it from your ranking).  </w:t>
+        <w:t xml:space="preserve">(if certain topic is not of your interest, please exclude it from your ranking).  </w:t>
       </w:r>
       <w:r>
         <w:t xml:space="preserve"> </w:t>
       </w:r>
-      <w:proofErr w:type="gramStart"/>
       <w:r>
         <w:rPr>
           <w:highlight w:val="yellow"/>
         </w:rPr>
-        <w:t>[</w:t>
-      </w:r>
-      <w:proofErr w:type="gramEnd"/>
-      <w:r>
-        <w:rPr>
-          <w:highlight w:val="yellow"/>
-        </w:rPr>
-        <w:t>ranking]</w:t>
+        <w:t>[ranking]</w:t>
       </w:r>
     </w:p>
     <w:p>
@@ -2303,19 +3178,16 @@
         <w:t>al</w:t>
       </w:r>
       <w:r>
-        <w:t xml:space="preserve"> </w:t>
-      </w:r>
-      <w:proofErr w:type="spellStart"/>
-      <w:r>
-        <w:t>GenAI</w:t>
-      </w:r>
-      <w:proofErr w:type="spellEnd"/>
-      <w:r>
-        <w:t xml:space="preserve"> </w:t>
+        <w:t xml:space="preserve"> GenAI </w:t>
       </w:r>
       <w:r>
-        <w:t>trends and knowledges</w:t>
+        <w:t>trends and knowledge</w:t>
       </w:r>
+      <w:del w:id="165" w:author="Ramsay, Daniel (Edinburgh)" w:date="2024-06-17T12:14:00Z">
+        <w:r>
+          <w:delText>s</w:delText>
+        </w:r>
+      </w:del>
     </w:p>
     <w:p>
       <w:pPr>
@@ -2365,29 +3237,13 @@
         <w:t>Enhancing</w:t>
       </w:r>
       <w:r>
-        <w:t xml:space="preserve"> traditional predictive </w:t>
-      </w:r>
-      <w:proofErr w:type="spellStart"/>
-      <w:r>
-        <w:t>modeling</w:t>
-      </w:r>
-      <w:proofErr w:type="spellEnd"/>
-      <w:r>
-        <w:t xml:space="preserve"> exercises (</w:t>
+        <w:t xml:space="preserve"> traditional predictive modeling exercises (</w:t>
       </w:r>
       <w:r>
         <w:t>e.g.,</w:t>
       </w:r>
       <w:r>
-        <w:t xml:space="preserve"> risk and demand </w:t>
-      </w:r>
-      <w:proofErr w:type="spellStart"/>
-      <w:r>
-        <w:t>modeling</w:t>
-      </w:r>
-      <w:proofErr w:type="spellEnd"/>
-      <w:r>
-        <w:t>)</w:t>
+        <w:t xml:space="preserve"> risk and demand modeling)</w:t>
       </w:r>
     </w:p>
     <w:p>
@@ -2402,7 +3258,15 @@
         </w:tabs>
       </w:pPr>
       <w:r>
-        <w:t xml:space="preserve">Reporting (e.g., </w:t>
+        <w:t xml:space="preserve">Reporting </w:t>
+      </w:r>
+      <w:ins w:id="166" w:author="Ramsay, Daniel (Edinburgh)" w:date="2024-06-17T12:14:00Z">
+        <w:r>
+          <w:t xml:space="preserve">generation and analysis </w:t>
+        </w:r>
+      </w:ins>
+      <w:r>
+        <w:t xml:space="preserve">(e.g., </w:t>
       </w:r>
       <w:r>
         <w:t>regulatory compliance</w:t>
@@ -2423,7 +3287,6 @@
         </w:tabs>
       </w:pPr>
       <w:r>
-        <w:lastRenderedPageBreak/>
         <w:t xml:space="preserve">Marketing </w:t>
       </w:r>
       <w:r>
@@ -2515,8 +3378,12 @@
         <w:tabs>
           <w:tab w:val="left" w:pos="3200"/>
         </w:tabs>
+        <w:rPr>
+          <w:ins w:id="167" w:author="Betty Zhu" w:date="2024-07-17T10:42:00Z"/>
+        </w:rPr>
       </w:pPr>
       <w:r>
+        <w:lastRenderedPageBreak/>
         <w:t>Claims</w:t>
       </w:r>
       <w:r>
@@ -2532,7 +3399,29 @@
         <w:t>e.g.,</w:t>
       </w:r>
       <w:r>
-        <w:t xml:space="preserve"> fraud detection)</w:t>
+        <w:t xml:space="preserve"> </w:t>
+      </w:r>
+      <w:commentRangeStart w:id="168"/>
+      <w:commentRangeStart w:id="169"/>
+      <w:r>
+        <w:t>fraud</w:t>
+      </w:r>
+      <w:commentRangeEnd w:id="168"/>
+      <w:r>
+        <w:rPr>
+          <w:rStyle w:val="CommentReference"/>
+        </w:rPr>
+        <w:commentReference w:id="168"/>
+      </w:r>
+      <w:commentRangeEnd w:id="169"/>
+      <w:r>
+        <w:rPr>
+          <w:rStyle w:val="CommentReference"/>
+        </w:rPr>
+        <w:commentReference w:id="169"/>
+      </w:r>
+      <w:r>
+        <w:t xml:space="preserve"> detection)</w:t>
       </w:r>
     </w:p>
     <w:p>
@@ -2546,6 +3435,23 @@
           <w:tab w:val="left" w:pos="3200"/>
         </w:tabs>
       </w:pPr>
+      <w:ins w:id="170" w:author="Betty Zhu" w:date="2024-07-17T10:42:00Z">
+        <w:r>
+          <w:t xml:space="preserve">Coding Assistance </w:t>
+        </w:r>
+      </w:ins>
+    </w:p>
+    <w:p>
+      <w:pPr>
+        <w:pStyle w:val="BodyText"/>
+        <w:numPr>
+          <w:ilvl w:val="0"/>
+          <w:numId w:val="38"/>
+        </w:numPr>
+        <w:tabs>
+          <w:tab w:val="left" w:pos="3200"/>
+        </w:tabs>
+      </w:pPr>
       <w:r>
         <w:t>Others (please specify) _________</w:t>
       </w:r>
@@ -2582,17 +3488,8 @@
           <w:b/>
           <w:bCs/>
         </w:rPr>
-        <w:t xml:space="preserve">Section 3 – Joining </w:t>
+        <w:t>Section 3 – Joining us</w:t>
       </w:r>
-      <w:proofErr w:type="gramStart"/>
-      <w:r>
-        <w:rPr>
-          <w:b/>
-          <w:bCs/>
-        </w:rPr>
-        <w:t>us</w:t>
-      </w:r>
-      <w:proofErr w:type="gramEnd"/>
     </w:p>
     <w:p>
       <w:pPr>
@@ -2610,8 +3507,13 @@
       <w:r>
         <w:t xml:space="preserve"> interested</w:t>
       </w:r>
+      <w:del w:id="171" w:author="Ramsay, Daniel (Edinburgh)" w:date="2024-06-17T12:16:00Z">
+        <w:r>
+          <w:delText>,</w:delText>
+        </w:r>
+      </w:del>
       <w:r>
-        <w:t>, and if you</w:t>
+        <w:t xml:space="preserve"> and if you</w:t>
       </w:r>
       <w:r>
         <w:t xml:space="preserve"> meet the following qualifications</w:t>
@@ -2663,19 +3565,27 @@
           <w:u w:val="single"/>
         </w:rPr>
       </w:pPr>
-      <w:commentRangeStart w:id="0"/>
+      <w:commentRangeStart w:id="172"/>
+      <w:commentRangeStart w:id="173"/>
       <w:r>
         <w:rPr>
           <w:u w:val="single"/>
         </w:rPr>
         <w:t xml:space="preserve">Qualification: </w:t>
       </w:r>
-      <w:commentRangeEnd w:id="0"/>
+      <w:commentRangeEnd w:id="172"/>
       <w:r>
         <w:rPr>
           <w:rStyle w:val="CommentReference"/>
         </w:rPr>
-        <w:commentReference w:id="0"/>
+        <w:commentReference w:id="172"/>
+      </w:r>
+      <w:commentRangeEnd w:id="173"/>
+      <w:r>
+        <w:rPr>
+          <w:rStyle w:val="CommentReference"/>
+        </w:rPr>
+        <w:commentReference w:id="173"/>
       </w:r>
     </w:p>
     <w:p>
@@ -2692,12 +3602,54 @@
           <w:u w:val="single"/>
         </w:rPr>
       </w:pPr>
-      <w:r>
-        <w:rPr>
-          <w:u w:val="single"/>
-        </w:rPr>
-        <w:t>…..</w:t>
-      </w:r>
+      <w:del w:id="174" w:author="Ramsay, Daniel (Edinburgh)" w:date="2024-06-17T12:16:00Z">
+        <w:r>
+          <w:rPr>
+            <w:u w:val="single"/>
+          </w:rPr>
+          <w:delText>…..</w:delText>
+        </w:r>
+      </w:del>
+      <w:ins w:id="175" w:author="Ramsay, Daniel (Edinburgh)" w:date="2024-06-17T12:16:00Z">
+        <w:r>
+          <w:rPr>
+            <w:u w:val="single"/>
+          </w:rPr>
+          <w:t>You are an actuary, data scientist or technologist that develops tools or applic</w:t>
+        </w:r>
+      </w:ins>
+      <w:ins w:id="176" w:author="Ramsay, Daniel (Edinburgh)" w:date="2024-06-17T12:17:00Z">
+        <w:r>
+          <w:rPr>
+            <w:u w:val="single"/>
+          </w:rPr>
+          <w:t xml:space="preserve">ations </w:t>
+        </w:r>
+      </w:ins>
+      <w:ins w:id="177" w:author="Ramsay, Daniel (Edinburgh)" w:date="2024-06-17T12:20:00Z">
+        <w:r>
+          <w:rPr>
+            <w:u w:val="single"/>
+          </w:rPr>
+          <w:t xml:space="preserve">or provides consulting services </w:t>
+        </w:r>
+      </w:ins>
+      <w:ins w:id="178" w:author="Ramsay, Daniel (Edinburgh)" w:date="2024-06-17T12:17:00Z">
+        <w:r>
+          <w:rPr>
+            <w:u w:val="single"/>
+          </w:rPr>
+          <w:t>that incorporate GenAI</w:t>
+        </w:r>
+      </w:ins>
+      <w:ins w:id="179" w:author="Ramsay, Daniel (Edinburgh)" w:date="2024-06-17T12:19:00Z">
+        <w:r>
+          <w:rPr>
+            <w:u w:val="single"/>
+          </w:rPr>
+          <w:t xml:space="preserve"> to expedite actuarial or insurance-related tasks</w:t>
+        </w:r>
+      </w:ins>
     </w:p>
     <w:p>
       <w:pPr>
@@ -2719,6 +3671,30 @@
         </w:rPr>
         <w:t>…..</w:t>
       </w:r>
+      <w:ins w:id="180" w:author="Ramsay, Daniel (Edinburgh)" w:date="2024-06-17T12:19:00Z">
+        <w:r>
+          <w:rPr>
+            <w:u w:val="single"/>
+          </w:rPr>
+          <w:t xml:space="preserve">OR </w:t>
+        </w:r>
+      </w:ins>
+      <w:ins w:id="181" w:author="Ramsay, Daniel (Edinburgh)" w:date="2024-06-17T12:17:00Z">
+        <w:r>
+          <w:rPr>
+            <w:u w:val="single"/>
+          </w:rPr>
+          <w:t xml:space="preserve">You are an academic in the </w:t>
+        </w:r>
+      </w:ins>
+      <w:ins w:id="182" w:author="Ramsay, Daniel (Edinburgh)" w:date="2024-06-17T12:18:00Z">
+        <w:r>
+          <w:rPr>
+            <w:u w:val="single"/>
+          </w:rPr>
+          <w:t>field of artificial intelligence and machine learning</w:t>
+        </w:r>
+      </w:ins>
     </w:p>
     <w:p>
       <w:pPr>
@@ -2782,7 +3758,215 @@
 
 <file path=word/comments.xml><?xml version="1.0" encoding="utf-8"?>
 <w:comments xmlns:wpc="http://schemas.microsoft.com/office/word/2010/wordprocessingCanvas" xmlns:cx="http://schemas.microsoft.com/office/drawing/2014/chartex" xmlns:cx1="http://schemas.microsoft.com/office/drawing/2015/9/8/chartex" xmlns:cx2="http://schemas.microsoft.com/office/drawing/2015/10/21/chartex" xmlns:cx3="http://schemas.microsoft.com/office/drawing/2016/5/9/chartex" xmlns:cx4="http://schemas.microsoft.com/office/drawing/2016/5/10/chartex" xmlns:cx5="http://schemas.microsoft.com/office/drawing/2016/5/11/chartex" xmlns:cx6="http://schemas.microsoft.com/office/drawing/2016/5/12/chartex" xmlns:cx7="http://schemas.microsoft.com/office/drawing/2016/5/13/chartex" xmlns:cx8="http://schemas.microsoft.com/office/drawing/2016/5/14/chartex" xmlns:mc="http://schemas.openxmlformats.org/markup-compatibility/2006" xmlns:aink="http://schemas.microsoft.com/office/drawing/2016/ink" xmlns:am3d="http://schemas.microsoft.com/office/drawing/2017/model3d" xmlns:o="urn:schemas-microsoft-com:office:office" xmlns:oel="http://schemas.microsoft.com/office/2019/extlst" xmlns:r="http://schemas.openxmlformats.org/officeDocument/2006/relationships" xmlns:m="http://schemas.openxmlformats.org/officeDocument/2006/math" xmlns:v="urn:schemas-microsoft-com:vml" xmlns:wp14="http://schemas.microsoft.com/office/word/2010/wordprocessingDrawing" xmlns:wp="http://schemas.openxmlformats.org/drawingml/2006/wordprocessingDrawing" xmlns:w10="urn:schemas-microsoft-com:office:word" xmlns:w="http://schemas.openxmlformats.org/wordprocessingml/2006/main" xmlns:w14="http://schemas.microsoft.com/office/word/2010/wordml" xmlns:w15="http://schemas.microsoft.com/office/word/2012/wordml" xmlns:w16cex="http://schemas.microsoft.com/office/word/2018/wordml/cex" xmlns:w16cid="http://schemas.microsoft.com/office/word/2016/wordml/cid" xmlns:w16="http://schemas.microsoft.com/office/word/2018/wordml" xmlns:w16sdtdh="http://schemas.microsoft.com/office/word/2020/wordml/sdtdatahash" xmlns:w16se="http://schemas.microsoft.com/office/word/2015/wordml/symex" xmlns:wpg="http://schemas.microsoft.com/office/word/2010/wordprocessingGroup" xmlns:wpi="http://schemas.microsoft.com/office/word/2010/wordprocessingInk" xmlns:wne="http://schemas.microsoft.com/office/word/2006/wordml" xmlns:wps="http://schemas.microsoft.com/office/word/2010/wordprocessingShape" mc:Ignorable="w14 w15 w16se w16cid w16 w16cex w16sdtdh wp14">
-  <w:comment w:id="0" w:author="Betty Zhu" w:date="2024-06-12T18:39:00Z" w:initials="BZ">
+  <w:comment w:id="34" w:author="Ramsay, Daniel (Edinburgh)" w:date="2024-06-17T12:07:00Z" w:initials="DR">
+    <w:p>
+      <w:pPr>
+        <w:pStyle w:val="CommentText"/>
+      </w:pPr>
+      <w:r>
+        <w:rPr>
+          <w:rStyle w:val="CommentReference"/>
+        </w:rPr>
+        <w:annotationRef/>
+      </w:r>
+      <w:r>
+        <w:t>Too much granularity, do 1-10, 10-100,100-1000 1000+</w:t>
+      </w:r>
+    </w:p>
+  </w:comment>
+  <w:comment w:id="35" w:author="Betty Zhu" w:date="2024-07-17T10:30:00Z" w:initials="BZ">
+    <w:p>
+      <w:pPr>
+        <w:pStyle w:val="CommentText"/>
+      </w:pPr>
+      <w:r>
+        <w:rPr>
+          <w:rStyle w:val="CommentReference"/>
+        </w:rPr>
+        <w:annotationRef/>
+      </w:r>
+      <w:r>
+        <w:t>A lot of the big insurers falls under the 1000+ bucket, for example, the big local insurers are mostly falls under 1000-5000 bucket or 5000 - 10000 bucket, and the big global ones are 10000+. I intend to leave it as is - we can always group them together when we summarize the result</w:t>
+      </w:r>
+    </w:p>
+  </w:comment>
+  <w:comment w:id="39" w:author="Ramsay, Daniel (Edinburgh)" w:date="2024-06-17T12:08:00Z" w:initials="DR">
+    <w:p>
+      <w:pPr>
+        <w:pStyle w:val="CommentText"/>
+      </w:pPr>
+      <w:r>
+        <w:rPr>
+          <w:rStyle w:val="CommentReference"/>
+        </w:rPr>
+        <w:annotationRef/>
+      </w:r>
+      <w:r>
+        <w:t>I would remove consulting and insurtechs as you are overlapping fields with instituations</w:t>
+      </w:r>
+    </w:p>
+  </w:comment>
+  <w:comment w:id="40" w:author="Betty Zhu" w:date="2024-07-17T10:30:00Z" w:initials="BZ">
+    <w:p>
+      <w:pPr>
+        <w:pStyle w:val="CommentText"/>
+      </w:pPr>
+      <w:r>
+        <w:rPr>
+          <w:rStyle w:val="CommentReference"/>
+        </w:rPr>
+        <w:annotationRef/>
+      </w:r>
+      <w:r>
+        <w:t>Good point. removed</w:t>
+      </w:r>
+    </w:p>
+  </w:comment>
+  <w:comment w:id="45" w:author="Ramsay, Daniel (Edinburgh)" w:date="2024-06-17T12:08:00Z" w:initials="DR">
+    <w:p>
+      <w:pPr>
+        <w:pStyle w:val="CommentText"/>
+      </w:pPr>
+      <w:r>
+        <w:rPr>
+          <w:rStyle w:val="CommentReference"/>
+        </w:rPr>
+        <w:annotationRef/>
+      </w:r>
+      <w:r>
+        <w:t>Change to junior</w:t>
+      </w:r>
+    </w:p>
+  </w:comment>
+  <w:comment w:id="46" w:author="Betty Zhu" w:date="2024-07-17T10:38:00Z" w:initials="BZ">
+    <w:p>
+      <w:pPr>
+        <w:pStyle w:val="CommentText"/>
+      </w:pPr>
+      <w:r>
+        <w:rPr>
+          <w:rStyle w:val="CommentReference"/>
+        </w:rPr>
+        <w:annotationRef/>
+      </w:r>
+      <w:r>
+        <w:rPr>
+          <w:color w:val="5D6D78"/>
+        </w:rPr>
+        <w:t>Done; to Joshua's question, I think we can leave it as is. There can be people passing exams fast and qualified but still at entry level</w:t>
+      </w:r>
+    </w:p>
+  </w:comment>
+  <w:comment w:id="48" w:author="Ramsay, Daniel (Edinburgh)" w:date="2024-06-17T12:08:00Z" w:initials="DR">
+    <w:p>
+      <w:pPr>
+        <w:pStyle w:val="CommentText"/>
+      </w:pPr>
+      <w:r>
+        <w:rPr>
+          <w:rStyle w:val="CommentReference"/>
+        </w:rPr>
+        <w:annotationRef/>
+      </w:r>
+      <w:r>
+        <w:rPr>
+          <w:color w:val="5D6D78"/>
+        </w:rPr>
+        <w:t>Remove advanced, too much granularity, replace with Advanced / Expert</w:t>
+      </w:r>
+    </w:p>
+  </w:comment>
+  <w:comment w:id="49" w:author="Betty Zhu" w:date="2024-07-17T10:38:00Z" w:initials="BZ">
+    <w:p>
+      <w:pPr>
+        <w:pStyle w:val="CommentText"/>
+      </w:pPr>
+      <w:r>
+        <w:rPr>
+          <w:rStyle w:val="CommentReference"/>
+        </w:rPr>
+        <w:annotationRef/>
+      </w:r>
+      <w:r>
+        <w:t>done</w:t>
+      </w:r>
+    </w:p>
+  </w:comment>
+  <w:comment w:id="54" w:author="Ramsay, Daniel (Edinburgh)" w:date="2024-06-17T12:09:00Z" w:initials="DR">
+    <w:p>
+      <w:pPr>
+        <w:pStyle w:val="CommentText"/>
+      </w:pPr>
+      <w:r>
+        <w:rPr>
+          <w:rStyle w:val="CommentReference"/>
+        </w:rPr>
+        <w:annotationRef/>
+      </w:r>
+      <w:r>
+        <w:t>Add github copilot</w:t>
+      </w:r>
+    </w:p>
+  </w:comment>
+  <w:comment w:id="55" w:author="Betty Zhu" w:date="2024-07-17T10:41:00Z" w:initials="BZ">
+    <w:p>
+      <w:pPr>
+        <w:pStyle w:val="CommentText"/>
+      </w:pPr>
+      <w:r>
+        <w:rPr>
+          <w:rStyle w:val="CommentReference"/>
+        </w:rPr>
+        <w:annotationRef/>
+      </w:r>
+      <w:r>
+        <w:rPr>
+          <w:color w:val="5D6D78"/>
+        </w:rPr>
+        <w:t>Good call - Changed, or we can just keep CoPilot; but doesn’t hurt to keep them separate to capture more granularity</w:t>
+      </w:r>
+    </w:p>
+  </w:comment>
+  <w:comment w:id="168" w:author="Ramsay, Daniel (Edinburgh)" w:date="2024-06-17T12:25:00Z" w:initials="DR">
+    <w:p>
+      <w:pPr>
+        <w:pStyle w:val="CommentText"/>
+      </w:pPr>
+      <w:r>
+        <w:rPr>
+          <w:rStyle w:val="CommentReference"/>
+        </w:rPr>
+        <w:annotationRef/>
+      </w:r>
+      <w:r>
+        <w:t xml:space="preserve">Add </w:t>
+      </w:r>
+      <w:r>
+        <w:br/>
+        <w:t>- Coding for actuarial modelling</w:t>
+      </w:r>
+    </w:p>
+  </w:comment>
+  <w:comment w:id="169" w:author="Betty Zhu" w:date="2024-07-17T10:44:00Z" w:initials="BZ">
+    <w:p>
+      <w:pPr>
+        <w:pStyle w:val="CommentText"/>
+      </w:pPr>
+      <w:r>
+        <w:rPr>
+          <w:rStyle w:val="CommentReference"/>
+        </w:rPr>
+        <w:annotationRef/>
+      </w:r>
+      <w:r>
+        <w:rPr>
+          <w:color w:val="5D6D78"/>
+        </w:rPr>
+        <w:t xml:space="preserve">Added coding assistance in general since nowadays there are more than 'modeling' use cases. E.g. The commercial line workbench vendors are now using Python as calculation engine so rating engine and front end underwriter UI are coded in Python.   </w:t>
+      </w:r>
+    </w:p>
+  </w:comment>
+  <w:comment w:id="172" w:author="Betty Zhu" w:date="2024-06-12T18:39:00Z" w:initials="BZ">
     <w:p>
       <w:pPr>
         <w:pStyle w:val="CommentText"/>
@@ -2798,24 +3982,98 @@
       </w:r>
     </w:p>
   </w:comment>
+  <w:comment w:id="173" w:author="Betty Zhu" w:date="2024-07-17T10:45:00Z" w:initials="BZ">
+    <w:p>
+      <w:pPr>
+        <w:pStyle w:val="CommentText"/>
+      </w:pPr>
+      <w:r>
+        <w:rPr>
+          <w:rStyle w:val="CommentReference"/>
+        </w:rPr>
+        <w:annotationRef/>
+      </w:r>
+      <w:r>
+        <w:rPr>
+          <w:color w:val="5D6D78"/>
+        </w:rPr>
+        <w:t>I will keep this question here; We can collect resumes but we don’t need to actively conduct the hiring. We can discuss on Friday's call. Response from IFOA: '</w:t>
+      </w:r>
+      <w:r>
+        <w:t>I am copying in our Communities Engagement Manager, as you have asked a question about inviting people to submit resumes for joining the working party via the survey.  I think we could arrange to have an open volunteer vacancy on the website and you could have a link to this on the survey, but the people would still need to read the website and email their application, as per our standard volunteer application process.  Also, you will need to consider what you do if you receive a very large number of applications. We would normally recco=mend around 15 on a working party with a maximum of around 20, as otherwise it gets difficult to manage.</w:t>
+      </w:r>
+    </w:p>
+    <w:p>
+      <w:pPr>
+        <w:pStyle w:val="CommentText"/>
+      </w:pPr>
+    </w:p>
+    <w:p>
+      <w:pPr>
+        <w:pStyle w:val="CommentText"/>
+      </w:pPr>
+      <w:r>
+        <w:t>'</w:t>
+      </w:r>
+    </w:p>
+  </w:comment>
 </w:comments>
 </file>
 
 <file path=word/commentsExtended.xml><?xml version="1.0" encoding="utf-8"?>
 <w15:commentsEx xmlns:wpc="http://schemas.microsoft.com/office/word/2010/wordprocessingCanvas" xmlns:cx="http://schemas.microsoft.com/office/drawing/2014/chartex" xmlns:cx1="http://schemas.microsoft.com/office/drawing/2015/9/8/chartex" xmlns:cx2="http://schemas.microsoft.com/office/drawing/2015/10/21/chartex" xmlns:cx3="http://schemas.microsoft.com/office/drawing/2016/5/9/chartex" xmlns:cx4="http://schemas.microsoft.com/office/drawing/2016/5/10/chartex" xmlns:cx5="http://schemas.microsoft.com/office/drawing/2016/5/11/chartex" xmlns:cx6="http://schemas.microsoft.com/office/drawing/2016/5/12/chartex" xmlns:cx7="http://schemas.microsoft.com/office/drawing/2016/5/13/chartex" xmlns:cx8="http://schemas.microsoft.com/office/drawing/2016/5/14/chartex" xmlns:mc="http://schemas.openxmlformats.org/markup-compatibility/2006" xmlns:aink="http://schemas.microsoft.com/office/drawing/2016/ink" xmlns:am3d="http://schemas.microsoft.com/office/drawing/2017/model3d" xmlns:o="urn:schemas-microsoft-com:office:office" xmlns:oel="http://schemas.microsoft.com/office/2019/extlst" xmlns:r="http://schemas.openxmlformats.org/officeDocument/2006/relationships" xmlns:m="http://schemas.openxmlformats.org/officeDocument/2006/math" xmlns:v="urn:schemas-microsoft-com:vml" xmlns:wp14="http://schemas.microsoft.com/office/word/2010/wordprocessingDrawing" xmlns:wp="http://schemas.openxmlformats.org/drawingml/2006/wordprocessingDrawing" xmlns:w10="urn:schemas-microsoft-com:office:word" xmlns:w="http://schemas.openxmlformats.org/wordprocessingml/2006/main" xmlns:w14="http://schemas.microsoft.com/office/word/2010/wordml" xmlns:w15="http://schemas.microsoft.com/office/word/2012/wordml" xmlns:w16cex="http://schemas.microsoft.com/office/word/2018/wordml/cex" xmlns:w16cid="http://schemas.microsoft.com/office/word/2016/wordml/cid" xmlns:w16="http://schemas.microsoft.com/office/word/2018/wordml" xmlns:w16sdtdh="http://schemas.microsoft.com/office/word/2020/wordml/sdtdatahash" xmlns:w16se="http://schemas.microsoft.com/office/word/2015/wordml/symex" xmlns:wpg="http://schemas.microsoft.com/office/word/2010/wordprocessingGroup" xmlns:wpi="http://schemas.microsoft.com/office/word/2010/wordprocessingInk" xmlns:wne="http://schemas.microsoft.com/office/word/2006/wordml" xmlns:wps="http://schemas.microsoft.com/office/word/2010/wordprocessingShape" mc:Ignorable="w14 w15 w16se w16cid w16 w16cex w16sdtdh wp14">
+  <w15:commentEx w15:paraId="4BF08537" w15:done="0"/>
+  <w15:commentEx w15:paraId="4FE06190" w15:paraIdParent="4BF08537" w15:done="0"/>
+  <w15:commentEx w15:paraId="13244A99" w15:done="0"/>
+  <w15:commentEx w15:paraId="56958927" w15:paraIdParent="13244A99" w15:done="0"/>
+  <w15:commentEx w15:paraId="299AE978" w15:done="0"/>
+  <w15:commentEx w15:paraId="5B2CBB05" w15:paraIdParent="299AE978" w15:done="0"/>
+  <w15:commentEx w15:paraId="3EA07568" w15:done="0"/>
+  <w15:commentEx w15:paraId="115BD5FF" w15:paraIdParent="3EA07568" w15:done="0"/>
+  <w15:commentEx w15:paraId="1582F49B" w15:done="0"/>
+  <w15:commentEx w15:paraId="7621C59E" w15:paraIdParent="1582F49B" w15:done="0"/>
+  <w15:commentEx w15:paraId="4E835285" w15:done="0"/>
+  <w15:commentEx w15:paraId="4B161C08" w15:paraIdParent="4E835285" w15:done="0"/>
   <w15:commentEx w15:paraId="0B761AB5" w15:done="0"/>
+  <w15:commentEx w15:paraId="601C68D1" w15:paraIdParent="0B761AB5" w15:done="0"/>
 </w15:commentsEx>
 </file>
 
 <file path=word/commentsExtensible.xml><?xml version="1.0" encoding="utf-8"?>
 <w16cex:commentsExtensible xmlns:wpc="http://schemas.microsoft.com/office/word/2010/wordprocessingCanvas" xmlns:cx="http://schemas.microsoft.com/office/drawing/2014/chartex" xmlns:cx1="http://schemas.microsoft.com/office/drawing/2015/9/8/chartex" xmlns:cx2="http://schemas.microsoft.com/office/drawing/2015/10/21/chartex" xmlns:cx3="http://schemas.microsoft.com/office/drawing/2016/5/9/chartex" xmlns:cx4="http://schemas.microsoft.com/office/drawing/2016/5/10/chartex" xmlns:cx5="http://schemas.microsoft.com/office/drawing/2016/5/11/chartex" xmlns:cx6="http://schemas.microsoft.com/office/drawing/2016/5/12/chartex" xmlns:cx7="http://schemas.microsoft.com/office/drawing/2016/5/13/chartex" xmlns:cx8="http://schemas.microsoft.com/office/drawing/2016/5/14/chartex" xmlns:mc="http://schemas.openxmlformats.org/markup-compatibility/2006" xmlns:aink="http://schemas.microsoft.com/office/drawing/2016/ink" xmlns:am3d="http://schemas.microsoft.com/office/drawing/2017/model3d" xmlns:o="urn:schemas-microsoft-com:office:office" xmlns:oel="http://schemas.microsoft.com/office/2019/extlst" xmlns:r="http://schemas.openxmlformats.org/officeDocument/2006/relationships" xmlns:m="http://schemas.openxmlformats.org/officeDocument/2006/math" xmlns:v="urn:schemas-microsoft-com:vml" xmlns:wp14="http://schemas.microsoft.com/office/word/2010/wordprocessingDrawing" xmlns:wp="http://schemas.openxmlformats.org/drawingml/2006/wordprocessingDrawing" xmlns:w10="urn:schemas-microsoft-com:office:word" xmlns:w="http://schemas.openxmlformats.org/wordprocessingml/2006/main" xmlns:w14="http://schemas.microsoft.com/office/word/2010/wordml" xmlns:w15="http://schemas.microsoft.com/office/word/2012/wordml" xmlns:w16cex="http://schemas.microsoft.com/office/word/2018/wordml/cex" xmlns:w16cid="http://schemas.microsoft.com/office/word/2016/wordml/cid" xmlns:w16="http://schemas.microsoft.com/office/word/2018/wordml" xmlns:w16sdtdh="http://schemas.microsoft.com/office/word/2020/wordml/sdtdatahash" xmlns:w16se="http://schemas.microsoft.com/office/word/2015/wordml/symex" xmlns:wpg="http://schemas.microsoft.com/office/word/2010/wordprocessingGroup" xmlns:wpi="http://schemas.microsoft.com/office/word/2010/wordprocessingInk" xmlns:wne="http://schemas.microsoft.com/office/word/2006/wordml" xmlns:wps="http://schemas.microsoft.com/office/word/2010/wordprocessingShape" mc:Ignorable="w14 w15 w16se w16cid w16 w16cex w16sdtdh wp14">
+  <w16cex:commentExtensible w16cex:durableId="17BA8848" w16cex:dateUtc="2024-06-17T11:07:00Z"/>
+  <w16cex:commentExtensible w16cex:durableId="2A421BB6" w16cex:dateUtc="2024-07-17T09:30:00Z"/>
+  <w16cex:commentExtensible w16cex:durableId="411CCF3D" w16cex:dateUtc="2024-06-17T11:08:00Z"/>
+  <w16cex:commentExtensible w16cex:durableId="2A421BDB" w16cex:dateUtc="2024-07-17T09:30:00Z"/>
+  <w16cex:commentExtensible w16cex:durableId="177113E7" w16cex:dateUtc="2024-06-17T11:08:00Z"/>
+  <w16cex:commentExtensible w16cex:durableId="2A421DA3" w16cex:dateUtc="2024-07-17T09:38:00Z"/>
+  <w16cex:commentExtensible w16cex:durableId="6ECC087B" w16cex:dateUtc="2024-06-17T11:08:00Z"/>
+  <w16cex:commentExtensible w16cex:durableId="2A421DBA" w16cex:dateUtc="2024-07-17T09:38:00Z"/>
+  <w16cex:commentExtensible w16cex:durableId="2FCD144B" w16cex:dateUtc="2024-06-17T11:09:00Z"/>
+  <w16cex:commentExtensible w16cex:durableId="2A421E66" w16cex:dateUtc="2024-07-17T09:41:00Z"/>
+  <w16cex:commentExtensible w16cex:durableId="6D36E053" w16cex:dateUtc="2024-06-17T11:25:00Z"/>
+  <w16cex:commentExtensible w16cex:durableId="2A421F09" w16cex:dateUtc="2024-07-17T09:44:00Z"/>
   <w16cex:commentExtensible w16cex:durableId="2A1469DD" w16cex:dateUtc="2024-06-12T17:39:00Z"/>
+  <w16cex:commentExtensible w16cex:durableId="2A421F4B" w16cex:dateUtc="2024-07-17T09:45:00Z"/>
 </w16cex:commentsExtensible>
 </file>
 
 <file path=word/commentsIds.xml><?xml version="1.0" encoding="utf-8"?>
 <w16cid:commentsIds xmlns:wpc="http://schemas.microsoft.com/office/word/2010/wordprocessingCanvas" xmlns:cx="http://schemas.microsoft.com/office/drawing/2014/chartex" xmlns:cx1="http://schemas.microsoft.com/office/drawing/2015/9/8/chartex" xmlns:cx2="http://schemas.microsoft.com/office/drawing/2015/10/21/chartex" xmlns:cx3="http://schemas.microsoft.com/office/drawing/2016/5/9/chartex" xmlns:cx4="http://schemas.microsoft.com/office/drawing/2016/5/10/chartex" xmlns:cx5="http://schemas.microsoft.com/office/drawing/2016/5/11/chartex" xmlns:cx6="http://schemas.microsoft.com/office/drawing/2016/5/12/chartex" xmlns:cx7="http://schemas.microsoft.com/office/drawing/2016/5/13/chartex" xmlns:cx8="http://schemas.microsoft.com/office/drawing/2016/5/14/chartex" xmlns:mc="http://schemas.openxmlformats.org/markup-compatibility/2006" xmlns:aink="http://schemas.microsoft.com/office/drawing/2016/ink" xmlns:am3d="http://schemas.microsoft.com/office/drawing/2017/model3d" xmlns:o="urn:schemas-microsoft-com:office:office" xmlns:oel="http://schemas.microsoft.com/office/2019/extlst" xmlns:r="http://schemas.openxmlformats.org/officeDocument/2006/relationships" xmlns:m="http://schemas.openxmlformats.org/officeDocument/2006/math" xmlns:v="urn:schemas-microsoft-com:vml" xmlns:wp14="http://schemas.microsoft.com/office/word/2010/wordprocessingDrawing" xmlns:wp="http://schemas.openxmlformats.org/drawingml/2006/wordprocessingDrawing" xmlns:w10="urn:schemas-microsoft-com:office:word" xmlns:w="http://schemas.openxmlformats.org/wordprocessingml/2006/main" xmlns:w14="http://schemas.microsoft.com/office/word/2010/wordml" xmlns:w15="http://schemas.microsoft.com/office/word/2012/wordml" xmlns:w16cex="http://schemas.microsoft.com/office/word/2018/wordml/cex" xmlns:w16cid="http://schemas.microsoft.com/office/word/2016/wordml/cid" xmlns:w16="http://schemas.microsoft.com/office/word/2018/wordml" xmlns:w16sdtdh="http://schemas.microsoft.com/office/word/2020/wordml/sdtdatahash" xmlns:w16se="http://schemas.microsoft.com/office/word/2015/wordml/symex" xmlns:wpg="http://schemas.microsoft.com/office/word/2010/wordprocessingGroup" xmlns:wpi="http://schemas.microsoft.com/office/word/2010/wordprocessingInk" xmlns:wne="http://schemas.microsoft.com/office/word/2006/wordml" xmlns:wps="http://schemas.microsoft.com/office/word/2010/wordprocessingShape" mc:Ignorable="w14 w15 w16se w16cid w16 w16cex w16sdtdh wp14">
+  <w16cid:commentId w16cid:paraId="4BF08537" w16cid:durableId="17BA8848"/>
+  <w16cid:commentId w16cid:paraId="4FE06190" w16cid:durableId="2A421BB6"/>
+  <w16cid:commentId w16cid:paraId="13244A99" w16cid:durableId="411CCF3D"/>
+  <w16cid:commentId w16cid:paraId="56958927" w16cid:durableId="2A421BDB"/>
+  <w16cid:commentId w16cid:paraId="299AE978" w16cid:durableId="177113E7"/>
+  <w16cid:commentId w16cid:paraId="5B2CBB05" w16cid:durableId="2A421DA3"/>
+  <w16cid:commentId w16cid:paraId="3EA07568" w16cid:durableId="6ECC087B"/>
+  <w16cid:commentId w16cid:paraId="115BD5FF" w16cid:durableId="2A421DBA"/>
+  <w16cid:commentId w16cid:paraId="1582F49B" w16cid:durableId="2FCD144B"/>
+  <w16cid:commentId w16cid:paraId="7621C59E" w16cid:durableId="2A421E66"/>
+  <w16cid:commentId w16cid:paraId="4E835285" w16cid:durableId="6D36E053"/>
+  <w16cid:commentId w16cid:paraId="4B161C08" w16cid:durableId="2A421F09"/>
   <w16cid:commentId w16cid:paraId="0B761AB5" w16cid:durableId="2A1469DD"/>
+  <w16cid:commentId w16cid:paraId="601C68D1" w16cid:durableId="2A421F4B"/>
 </w16cid:commentsIds>
 </file>
 
@@ -2908,13 +4166,7 @@
             <w:alias w:val="{{Translate(&quot;For internal distribution only&quot;,DocumentLanguage)}}"/>
             <w:tag w:val="{&quot;templafy&quot;:{&quot;id&quot;:&quot;eebaa7ba-1062-40df-90dd-9173c2a25f3b&quot;}}"/>
             <w:id w:val="-1550449856"/>
-            <w:placeholder/>
           </w:sdtPr>
-          <w:sdtEndPr>
-            <w:rPr>
-              <w:rStyle w:val="PrivacyStatus"/>
-            </w:rPr>
-          </w:sdtEndPr>
           <w:sdtContent>
             <w:p>
               <w:pPr>
@@ -3611,21 +4863,11 @@
               <w:noProof/>
             </w:rPr>
           </w:pPr>
-          <w:r>
-            <w:fldChar w:fldCharType="begin"/>
-          </w:r>
-          <w:r>
-            <w:instrText xml:space="preserve"> DOCPROPERTY  Entity </w:instrText>
-          </w:r>
-          <w:r>
-            <w:fldChar w:fldCharType="separate"/>
-          </w:r>
-          <w:r>
-            <w:instrText>Entity</w:instrText>
-          </w:r>
-          <w:r>
-            <w:fldChar w:fldCharType="end"/>
-          </w:r>
+          <w:fldSimple w:instr=" DOCPROPERTY  Entity ">
+            <w:r>
+              <w:instrText>Entity</w:instrText>
+            </w:r>
+          </w:fldSimple>
           <w:r>
             <w:rPr>
               <w:noProof/>
@@ -5937,6 +7179,95 @@
     </w:lvl>
   </w:abstractNum>
   <w:abstractNum w:abstractNumId="11" w15:restartNumberingAfterBreak="0">
+    <w:nsid w:val="0EDF43CF"/>
+    <w:multiLevelType w:val="hybridMultilevel"/>
+    <w:tmpl w:val="92DED0D6"/>
+    <w:lvl w:ilvl="0" w:tplc="08090015">
+      <w:start w:val="1"/>
+      <w:numFmt w:val="upperLetter"/>
+      <w:lvlText w:val="%1."/>
+      <w:lvlJc w:val="left"/>
+      <w:pPr>
+        <w:ind w:left="720" w:hanging="360"/>
+      </w:pPr>
+      <w:rPr>
+        <w:rFonts w:hint="default"/>
+      </w:rPr>
+    </w:lvl>
+    <w:lvl w:ilvl="1" w:tplc="08090019" w:tentative="1">
+      <w:start w:val="1"/>
+      <w:numFmt w:val="lowerLetter"/>
+      <w:lvlText w:val="%2."/>
+      <w:lvlJc w:val="left"/>
+      <w:pPr>
+        <w:ind w:left="1440" w:hanging="360"/>
+      </w:pPr>
+    </w:lvl>
+    <w:lvl w:ilvl="2" w:tplc="0809001B" w:tentative="1">
+      <w:start w:val="1"/>
+      <w:numFmt w:val="lowerRoman"/>
+      <w:lvlText w:val="%3."/>
+      <w:lvlJc w:val="right"/>
+      <w:pPr>
+        <w:ind w:left="2160" w:hanging="180"/>
+      </w:pPr>
+    </w:lvl>
+    <w:lvl w:ilvl="3" w:tplc="0809000F" w:tentative="1">
+      <w:start w:val="1"/>
+      <w:numFmt w:val="decimal"/>
+      <w:lvlText w:val="%4."/>
+      <w:lvlJc w:val="left"/>
+      <w:pPr>
+        <w:ind w:left="2880" w:hanging="360"/>
+      </w:pPr>
+    </w:lvl>
+    <w:lvl w:ilvl="4" w:tplc="08090019" w:tentative="1">
+      <w:start w:val="1"/>
+      <w:numFmt w:val="lowerLetter"/>
+      <w:lvlText w:val="%5."/>
+      <w:lvlJc w:val="left"/>
+      <w:pPr>
+        <w:ind w:left="3600" w:hanging="360"/>
+      </w:pPr>
+    </w:lvl>
+    <w:lvl w:ilvl="5" w:tplc="0809001B" w:tentative="1">
+      <w:start w:val="1"/>
+      <w:numFmt w:val="lowerRoman"/>
+      <w:lvlText w:val="%6."/>
+      <w:lvlJc w:val="right"/>
+      <w:pPr>
+        <w:ind w:left="4320" w:hanging="180"/>
+      </w:pPr>
+    </w:lvl>
+    <w:lvl w:ilvl="6" w:tplc="0809000F" w:tentative="1">
+      <w:start w:val="1"/>
+      <w:numFmt w:val="decimal"/>
+      <w:lvlText w:val="%7."/>
+      <w:lvlJc w:val="left"/>
+      <w:pPr>
+        <w:ind w:left="5040" w:hanging="360"/>
+      </w:pPr>
+    </w:lvl>
+    <w:lvl w:ilvl="7" w:tplc="08090019" w:tentative="1">
+      <w:start w:val="1"/>
+      <w:numFmt w:val="lowerLetter"/>
+      <w:lvlText w:val="%8."/>
+      <w:lvlJc w:val="left"/>
+      <w:pPr>
+        <w:ind w:left="5760" w:hanging="360"/>
+      </w:pPr>
+    </w:lvl>
+    <w:lvl w:ilvl="8" w:tplc="0809001B" w:tentative="1">
+      <w:start w:val="1"/>
+      <w:numFmt w:val="lowerRoman"/>
+      <w:lvlText w:val="%9."/>
+      <w:lvlJc w:val="right"/>
+      <w:pPr>
+        <w:ind w:left="6480" w:hanging="180"/>
+      </w:pPr>
+    </w:lvl>
+  </w:abstractNum>
+  <w:abstractNum w:abstractNumId="12" w15:restartNumberingAfterBreak="0">
     <w:nsid w:val="138B6539"/>
     <w:multiLevelType w:val="multilevel"/>
     <w:tmpl w:val="0809001D"/>
@@ -6023,7 +7354,7 @@
       </w:pPr>
     </w:lvl>
   </w:abstractNum>
-  <w:abstractNum w:abstractNumId="12" w15:restartNumberingAfterBreak="0">
+  <w:abstractNum w:abstractNumId="13" w15:restartNumberingAfterBreak="0">
     <w:nsid w:val="15593485"/>
     <w:multiLevelType w:val="hybridMultilevel"/>
     <w:tmpl w:val="379A9024"/>
@@ -6112,13 +7443,13 @@
       </w:pPr>
     </w:lvl>
   </w:abstractNum>
-  <w:abstractNum w:abstractNumId="13" w15:restartNumberingAfterBreak="0">
+  <w:abstractNum w:abstractNumId="14" w15:restartNumberingAfterBreak="0">
     <w:nsid w:val="15DA77A0"/>
     <w:multiLevelType w:val="multilevel"/>
     <w:tmpl w:val="77242D70"/>
     <w:numStyleLink w:val="NotesNumbers"/>
   </w:abstractNum>
-  <w:abstractNum w:abstractNumId="14" w15:restartNumberingAfterBreak="0">
+  <w:abstractNum w:abstractNumId="15" w15:restartNumberingAfterBreak="0">
     <w:nsid w:val="16EF086F"/>
     <w:multiLevelType w:val="hybridMultilevel"/>
     <w:tmpl w:val="7EFC3254"/>
@@ -6207,7 +7538,7 @@
       </w:pPr>
     </w:lvl>
   </w:abstractNum>
-  <w:abstractNum w:abstractNumId="15" w15:restartNumberingAfterBreak="0">
+  <w:abstractNum w:abstractNumId="16" w15:restartNumberingAfterBreak="0">
     <w:nsid w:val="18204780"/>
     <w:multiLevelType w:val="multilevel"/>
     <w:tmpl w:val="77242D70"/>
@@ -6322,7 +7653,7 @@
       </w:rPr>
     </w:lvl>
   </w:abstractNum>
-  <w:abstractNum w:abstractNumId="16" w15:restartNumberingAfterBreak="0">
+  <w:abstractNum w:abstractNumId="17" w15:restartNumberingAfterBreak="0">
     <w:nsid w:val="1857732D"/>
     <w:multiLevelType w:val="hybridMultilevel"/>
     <w:tmpl w:val="2AF2E534"/>
@@ -6411,13 +7742,13 @@
       </w:pPr>
     </w:lvl>
   </w:abstractNum>
-  <w:abstractNum w:abstractNumId="17" w15:restartNumberingAfterBreak="0">
+  <w:abstractNum w:abstractNumId="18" w15:restartNumberingAfterBreak="0">
     <w:nsid w:val="18CB4C58"/>
     <w:multiLevelType w:val="multilevel"/>
     <w:tmpl w:val="D4E85914"/>
     <w:numStyleLink w:val="NotesBullets"/>
   </w:abstractNum>
-  <w:abstractNum w:abstractNumId="18" w15:restartNumberingAfterBreak="0">
+  <w:abstractNum w:abstractNumId="19" w15:restartNumberingAfterBreak="0">
     <w:nsid w:val="20855621"/>
     <w:multiLevelType w:val="hybridMultilevel"/>
     <w:tmpl w:val="6240B6EA"/>
@@ -6506,7 +7837,7 @@
       </w:pPr>
     </w:lvl>
   </w:abstractNum>
-  <w:abstractNum w:abstractNumId="19" w15:restartNumberingAfterBreak="0">
+  <w:abstractNum w:abstractNumId="20" w15:restartNumberingAfterBreak="0">
     <w:nsid w:val="21FC0AA0"/>
     <w:multiLevelType w:val="hybridMultilevel"/>
     <w:tmpl w:val="2B56C5CA"/>
@@ -6595,13 +7926,13 @@
       </w:pPr>
     </w:lvl>
   </w:abstractNum>
-  <w:abstractNum w:abstractNumId="20" w15:restartNumberingAfterBreak="0">
+  <w:abstractNum w:abstractNumId="21" w15:restartNumberingAfterBreak="0">
     <w:nsid w:val="22F1355A"/>
     <w:multiLevelType w:val="multilevel"/>
     <w:tmpl w:val="99B06408"/>
     <w:numStyleLink w:val="ListNumbers"/>
   </w:abstractNum>
-  <w:abstractNum w:abstractNumId="21" w15:restartNumberingAfterBreak="0">
+  <w:abstractNum w:abstractNumId="22" w15:restartNumberingAfterBreak="0">
     <w:nsid w:val="27674AC1"/>
     <w:multiLevelType w:val="multilevel"/>
     <w:tmpl w:val="0809001F"/>
@@ -6688,7 +8019,7 @@
       </w:pPr>
     </w:lvl>
   </w:abstractNum>
-  <w:abstractNum w:abstractNumId="22" w15:restartNumberingAfterBreak="0">
+  <w:abstractNum w:abstractNumId="23" w15:restartNumberingAfterBreak="0">
     <w:nsid w:val="2CE515B2"/>
     <w:multiLevelType w:val="multilevel"/>
     <w:tmpl w:val="5F5EFA82"/>
@@ -6804,7 +8135,7 @@
       </w:rPr>
     </w:lvl>
   </w:abstractNum>
-  <w:abstractNum w:abstractNumId="23" w15:restartNumberingAfterBreak="0">
+  <w:abstractNum w:abstractNumId="24" w15:restartNumberingAfterBreak="0">
     <w:nsid w:val="33BB51D3"/>
     <w:multiLevelType w:val="hybridMultilevel"/>
     <w:tmpl w:val="C0AAB088"/>
@@ -6893,7 +8224,96 @@
       </w:pPr>
     </w:lvl>
   </w:abstractNum>
-  <w:abstractNum w:abstractNumId="24" w15:restartNumberingAfterBreak="0">
+  <w:abstractNum w:abstractNumId="25" w15:restartNumberingAfterBreak="0">
+    <w:nsid w:val="366F05EE"/>
+    <w:multiLevelType w:val="hybridMultilevel"/>
+    <w:tmpl w:val="83C0F31A"/>
+    <w:lvl w:ilvl="0" w:tplc="08090015">
+      <w:start w:val="1"/>
+      <w:numFmt w:val="upperLetter"/>
+      <w:lvlText w:val="%1."/>
+      <w:lvlJc w:val="left"/>
+      <w:pPr>
+        <w:ind w:left="720" w:hanging="360"/>
+      </w:pPr>
+      <w:rPr>
+        <w:rFonts w:hint="default"/>
+      </w:rPr>
+    </w:lvl>
+    <w:lvl w:ilvl="1" w:tplc="08090019" w:tentative="1">
+      <w:start w:val="1"/>
+      <w:numFmt w:val="lowerLetter"/>
+      <w:lvlText w:val="%2."/>
+      <w:lvlJc w:val="left"/>
+      <w:pPr>
+        <w:ind w:left="1440" w:hanging="360"/>
+      </w:pPr>
+    </w:lvl>
+    <w:lvl w:ilvl="2" w:tplc="0809001B" w:tentative="1">
+      <w:start w:val="1"/>
+      <w:numFmt w:val="lowerRoman"/>
+      <w:lvlText w:val="%3."/>
+      <w:lvlJc w:val="right"/>
+      <w:pPr>
+        <w:ind w:left="2160" w:hanging="180"/>
+      </w:pPr>
+    </w:lvl>
+    <w:lvl w:ilvl="3" w:tplc="0809000F" w:tentative="1">
+      <w:start w:val="1"/>
+      <w:numFmt w:val="decimal"/>
+      <w:lvlText w:val="%4."/>
+      <w:lvlJc w:val="left"/>
+      <w:pPr>
+        <w:ind w:left="2880" w:hanging="360"/>
+      </w:pPr>
+    </w:lvl>
+    <w:lvl w:ilvl="4" w:tplc="08090019" w:tentative="1">
+      <w:start w:val="1"/>
+      <w:numFmt w:val="lowerLetter"/>
+      <w:lvlText w:val="%5."/>
+      <w:lvlJc w:val="left"/>
+      <w:pPr>
+        <w:ind w:left="3600" w:hanging="360"/>
+      </w:pPr>
+    </w:lvl>
+    <w:lvl w:ilvl="5" w:tplc="0809001B" w:tentative="1">
+      <w:start w:val="1"/>
+      <w:numFmt w:val="lowerRoman"/>
+      <w:lvlText w:val="%6."/>
+      <w:lvlJc w:val="right"/>
+      <w:pPr>
+        <w:ind w:left="4320" w:hanging="180"/>
+      </w:pPr>
+    </w:lvl>
+    <w:lvl w:ilvl="6" w:tplc="0809000F" w:tentative="1">
+      <w:start w:val="1"/>
+      <w:numFmt w:val="decimal"/>
+      <w:lvlText w:val="%7."/>
+      <w:lvlJc w:val="left"/>
+      <w:pPr>
+        <w:ind w:left="5040" w:hanging="360"/>
+      </w:pPr>
+    </w:lvl>
+    <w:lvl w:ilvl="7" w:tplc="08090019" w:tentative="1">
+      <w:start w:val="1"/>
+      <w:numFmt w:val="lowerLetter"/>
+      <w:lvlText w:val="%8."/>
+      <w:lvlJc w:val="left"/>
+      <w:pPr>
+        <w:ind w:left="5760" w:hanging="360"/>
+      </w:pPr>
+    </w:lvl>
+    <w:lvl w:ilvl="8" w:tplc="0809001B" w:tentative="1">
+      <w:start w:val="1"/>
+      <w:numFmt w:val="lowerRoman"/>
+      <w:lvlText w:val="%9."/>
+      <w:lvlJc w:val="right"/>
+      <w:pPr>
+        <w:ind w:left="6480" w:hanging="180"/>
+      </w:pPr>
+    </w:lvl>
+  </w:abstractNum>
+  <w:abstractNum w:abstractNumId="26" w15:restartNumberingAfterBreak="0">
     <w:nsid w:val="3C9F5F48"/>
     <w:multiLevelType w:val="hybridMultilevel"/>
     <w:tmpl w:val="FB74151E"/>
@@ -6982,7 +8402,7 @@
       </w:pPr>
     </w:lvl>
   </w:abstractNum>
-  <w:abstractNum w:abstractNumId="25" w15:restartNumberingAfterBreak="0">
+  <w:abstractNum w:abstractNumId="27" w15:restartNumberingAfterBreak="0">
     <w:nsid w:val="3E8F3A7B"/>
     <w:multiLevelType w:val="hybridMultilevel"/>
     <w:tmpl w:val="20F60616"/>
@@ -7071,7 +8491,7 @@
       </w:pPr>
     </w:lvl>
   </w:abstractNum>
-  <w:abstractNum w:abstractNumId="26" w15:restartNumberingAfterBreak="0">
+  <w:abstractNum w:abstractNumId="28" w15:restartNumberingAfterBreak="0">
     <w:nsid w:val="42630FC2"/>
     <w:multiLevelType w:val="multilevel"/>
     <w:tmpl w:val="43625CA2"/>
@@ -7187,7 +8607,7 @@
       </w:rPr>
     </w:lvl>
   </w:abstractNum>
-  <w:abstractNum w:abstractNumId="27" w15:restartNumberingAfterBreak="0">
+  <w:abstractNum w:abstractNumId="29" w15:restartNumberingAfterBreak="0">
     <w:nsid w:val="42CF3529"/>
     <w:multiLevelType w:val="hybridMultilevel"/>
     <w:tmpl w:val="A14432D0"/>
@@ -7276,7 +8696,7 @@
       </w:pPr>
     </w:lvl>
   </w:abstractNum>
-  <w:abstractNum w:abstractNumId="28" w15:restartNumberingAfterBreak="0">
+  <w:abstractNum w:abstractNumId="30" w15:restartNumberingAfterBreak="0">
     <w:nsid w:val="48897511"/>
     <w:multiLevelType w:val="hybridMultilevel"/>
     <w:tmpl w:val="D32026BE"/>
@@ -7365,7 +8785,7 @@
       </w:pPr>
     </w:lvl>
   </w:abstractNum>
-  <w:abstractNum w:abstractNumId="29" w15:restartNumberingAfterBreak="0">
+  <w:abstractNum w:abstractNumId="31" w15:restartNumberingAfterBreak="0">
     <w:nsid w:val="4D951AF2"/>
     <w:multiLevelType w:val="hybridMultilevel"/>
     <w:tmpl w:val="643EFFF0"/>
@@ -7454,7 +8874,7 @@
       </w:pPr>
     </w:lvl>
   </w:abstractNum>
-  <w:abstractNum w:abstractNumId="30" w15:restartNumberingAfterBreak="0">
+  <w:abstractNum w:abstractNumId="32" w15:restartNumberingAfterBreak="0">
     <w:nsid w:val="4F715732"/>
     <w:multiLevelType w:val="hybridMultilevel"/>
     <w:tmpl w:val="C7BAB4E4"/>
@@ -7543,7 +8963,7 @@
       </w:pPr>
     </w:lvl>
   </w:abstractNum>
-  <w:abstractNum w:abstractNumId="31" w15:restartNumberingAfterBreak="0">
+  <w:abstractNum w:abstractNumId="33" w15:restartNumberingAfterBreak="0">
     <w:nsid w:val="532E6049"/>
     <w:multiLevelType w:val="multilevel"/>
     <w:tmpl w:val="2258146E"/>
@@ -7657,7 +9077,7 @@
       </w:rPr>
     </w:lvl>
   </w:abstractNum>
-  <w:abstractNum w:abstractNumId="32" w15:restartNumberingAfterBreak="0">
+  <w:abstractNum w:abstractNumId="34" w15:restartNumberingAfterBreak="0">
     <w:nsid w:val="564A1FA1"/>
     <w:multiLevelType w:val="multilevel"/>
     <w:tmpl w:val="D63EAEBA"/>
@@ -7773,7 +9193,96 @@
       </w:rPr>
     </w:lvl>
   </w:abstractNum>
-  <w:abstractNum w:abstractNumId="33" w15:restartNumberingAfterBreak="0">
+  <w:abstractNum w:abstractNumId="35" w15:restartNumberingAfterBreak="0">
+    <w:nsid w:val="56C51150"/>
+    <w:multiLevelType w:val="hybridMultilevel"/>
+    <w:tmpl w:val="3AC28D2E"/>
+    <w:lvl w:ilvl="0" w:tplc="08090015">
+      <w:start w:val="1"/>
+      <w:numFmt w:val="upperLetter"/>
+      <w:lvlText w:val="%1."/>
+      <w:lvlJc w:val="left"/>
+      <w:pPr>
+        <w:ind w:left="720" w:hanging="360"/>
+      </w:pPr>
+      <w:rPr>
+        <w:rFonts w:hint="default"/>
+      </w:rPr>
+    </w:lvl>
+    <w:lvl w:ilvl="1" w:tplc="08090019" w:tentative="1">
+      <w:start w:val="1"/>
+      <w:numFmt w:val="lowerLetter"/>
+      <w:lvlText w:val="%2."/>
+      <w:lvlJc w:val="left"/>
+      <w:pPr>
+        <w:ind w:left="1440" w:hanging="360"/>
+      </w:pPr>
+    </w:lvl>
+    <w:lvl w:ilvl="2" w:tplc="0809001B" w:tentative="1">
+      <w:start w:val="1"/>
+      <w:numFmt w:val="lowerRoman"/>
+      <w:lvlText w:val="%3."/>
+      <w:lvlJc w:val="right"/>
+      <w:pPr>
+        <w:ind w:left="2160" w:hanging="180"/>
+      </w:pPr>
+    </w:lvl>
+    <w:lvl w:ilvl="3" w:tplc="0809000F" w:tentative="1">
+      <w:start w:val="1"/>
+      <w:numFmt w:val="decimal"/>
+      <w:lvlText w:val="%4."/>
+      <w:lvlJc w:val="left"/>
+      <w:pPr>
+        <w:ind w:left="2880" w:hanging="360"/>
+      </w:pPr>
+    </w:lvl>
+    <w:lvl w:ilvl="4" w:tplc="08090019" w:tentative="1">
+      <w:start w:val="1"/>
+      <w:numFmt w:val="lowerLetter"/>
+      <w:lvlText w:val="%5."/>
+      <w:lvlJc w:val="left"/>
+      <w:pPr>
+        <w:ind w:left="3600" w:hanging="360"/>
+      </w:pPr>
+    </w:lvl>
+    <w:lvl w:ilvl="5" w:tplc="0809001B" w:tentative="1">
+      <w:start w:val="1"/>
+      <w:numFmt w:val="lowerRoman"/>
+      <w:lvlText w:val="%6."/>
+      <w:lvlJc w:val="right"/>
+      <w:pPr>
+        <w:ind w:left="4320" w:hanging="180"/>
+      </w:pPr>
+    </w:lvl>
+    <w:lvl w:ilvl="6" w:tplc="0809000F" w:tentative="1">
+      <w:start w:val="1"/>
+      <w:numFmt w:val="decimal"/>
+      <w:lvlText w:val="%7."/>
+      <w:lvlJc w:val="left"/>
+      <w:pPr>
+        <w:ind w:left="5040" w:hanging="360"/>
+      </w:pPr>
+    </w:lvl>
+    <w:lvl w:ilvl="7" w:tplc="08090019" w:tentative="1">
+      <w:start w:val="1"/>
+      <w:numFmt w:val="lowerLetter"/>
+      <w:lvlText w:val="%8."/>
+      <w:lvlJc w:val="left"/>
+      <w:pPr>
+        <w:ind w:left="5760" w:hanging="360"/>
+      </w:pPr>
+    </w:lvl>
+    <w:lvl w:ilvl="8" w:tplc="0809001B" w:tentative="1">
+      <w:start w:val="1"/>
+      <w:numFmt w:val="lowerRoman"/>
+      <w:lvlText w:val="%9."/>
+      <w:lvlJc w:val="right"/>
+      <w:pPr>
+        <w:ind w:left="6480" w:hanging="180"/>
+      </w:pPr>
+    </w:lvl>
+  </w:abstractNum>
+  <w:abstractNum w:abstractNumId="36" w15:restartNumberingAfterBreak="0">
     <w:nsid w:val="58950F91"/>
     <w:multiLevelType w:val="hybridMultilevel"/>
     <w:tmpl w:val="E2B250D6"/>
@@ -7862,7 +9371,7 @@
       </w:pPr>
     </w:lvl>
   </w:abstractNum>
-  <w:abstractNum w:abstractNumId="34" w15:restartNumberingAfterBreak="0">
+  <w:abstractNum w:abstractNumId="37" w15:restartNumberingAfterBreak="0">
     <w:nsid w:val="59DB65D9"/>
     <w:multiLevelType w:val="hybridMultilevel"/>
     <w:tmpl w:val="233641DE"/>
@@ -7951,7 +9460,7 @@
       </w:pPr>
     </w:lvl>
   </w:abstractNum>
-  <w:abstractNum w:abstractNumId="35" w15:restartNumberingAfterBreak="0">
+  <w:abstractNum w:abstractNumId="38" w15:restartNumberingAfterBreak="0">
     <w:nsid w:val="65152480"/>
     <w:multiLevelType w:val="hybridMultilevel"/>
     <w:tmpl w:val="CECC04FE"/>
@@ -8040,7 +9549,96 @@
       </w:pPr>
     </w:lvl>
   </w:abstractNum>
-  <w:abstractNum w:abstractNumId="36" w15:restartNumberingAfterBreak="0">
+  <w:abstractNum w:abstractNumId="39" w15:restartNumberingAfterBreak="0">
+    <w:nsid w:val="66B34029"/>
+    <w:multiLevelType w:val="hybridMultilevel"/>
+    <w:tmpl w:val="D87ED49E"/>
+    <w:lvl w:ilvl="0" w:tplc="08090015">
+      <w:start w:val="1"/>
+      <w:numFmt w:val="upperLetter"/>
+      <w:lvlText w:val="%1."/>
+      <w:lvlJc w:val="left"/>
+      <w:pPr>
+        <w:ind w:left="720" w:hanging="360"/>
+      </w:pPr>
+      <w:rPr>
+        <w:rFonts w:hint="default"/>
+      </w:rPr>
+    </w:lvl>
+    <w:lvl w:ilvl="1" w:tplc="08090019" w:tentative="1">
+      <w:start w:val="1"/>
+      <w:numFmt w:val="lowerLetter"/>
+      <w:lvlText w:val="%2."/>
+      <w:lvlJc w:val="left"/>
+      <w:pPr>
+        <w:ind w:left="1440" w:hanging="360"/>
+      </w:pPr>
+    </w:lvl>
+    <w:lvl w:ilvl="2" w:tplc="0809001B" w:tentative="1">
+      <w:start w:val="1"/>
+      <w:numFmt w:val="lowerRoman"/>
+      <w:lvlText w:val="%3."/>
+      <w:lvlJc w:val="right"/>
+      <w:pPr>
+        <w:ind w:left="2160" w:hanging="180"/>
+      </w:pPr>
+    </w:lvl>
+    <w:lvl w:ilvl="3" w:tplc="0809000F" w:tentative="1">
+      <w:start w:val="1"/>
+      <w:numFmt w:val="decimal"/>
+      <w:lvlText w:val="%4."/>
+      <w:lvlJc w:val="left"/>
+      <w:pPr>
+        <w:ind w:left="2880" w:hanging="360"/>
+      </w:pPr>
+    </w:lvl>
+    <w:lvl w:ilvl="4" w:tplc="08090019" w:tentative="1">
+      <w:start w:val="1"/>
+      <w:numFmt w:val="lowerLetter"/>
+      <w:lvlText w:val="%5."/>
+      <w:lvlJc w:val="left"/>
+      <w:pPr>
+        <w:ind w:left="3600" w:hanging="360"/>
+      </w:pPr>
+    </w:lvl>
+    <w:lvl w:ilvl="5" w:tplc="0809001B" w:tentative="1">
+      <w:start w:val="1"/>
+      <w:numFmt w:val="lowerRoman"/>
+      <w:lvlText w:val="%6."/>
+      <w:lvlJc w:val="right"/>
+      <w:pPr>
+        <w:ind w:left="4320" w:hanging="180"/>
+      </w:pPr>
+    </w:lvl>
+    <w:lvl w:ilvl="6" w:tplc="0809000F" w:tentative="1">
+      <w:start w:val="1"/>
+      <w:numFmt w:val="decimal"/>
+      <w:lvlText w:val="%7."/>
+      <w:lvlJc w:val="left"/>
+      <w:pPr>
+        <w:ind w:left="5040" w:hanging="360"/>
+      </w:pPr>
+    </w:lvl>
+    <w:lvl w:ilvl="7" w:tplc="08090019" w:tentative="1">
+      <w:start w:val="1"/>
+      <w:numFmt w:val="lowerLetter"/>
+      <w:lvlText w:val="%8."/>
+      <w:lvlJc w:val="left"/>
+      <w:pPr>
+        <w:ind w:left="5760" w:hanging="360"/>
+      </w:pPr>
+    </w:lvl>
+    <w:lvl w:ilvl="8" w:tplc="0809001B" w:tentative="1">
+      <w:start w:val="1"/>
+      <w:numFmt w:val="lowerRoman"/>
+      <w:lvlText w:val="%9."/>
+      <w:lvlJc w:val="right"/>
+      <w:pPr>
+        <w:ind w:left="6480" w:hanging="180"/>
+      </w:pPr>
+    </w:lvl>
+  </w:abstractNum>
+  <w:abstractNum w:abstractNumId="40" w15:restartNumberingAfterBreak="0">
     <w:nsid w:val="75E514FA"/>
     <w:multiLevelType w:val="multilevel"/>
     <w:tmpl w:val="D4E85914"/>
@@ -8156,7 +9754,7 @@
       </w:rPr>
     </w:lvl>
   </w:abstractNum>
-  <w:abstractNum w:abstractNumId="37" w15:restartNumberingAfterBreak="0">
+  <w:abstractNum w:abstractNumId="41" w15:restartNumberingAfterBreak="0">
     <w:nsid w:val="7D4628EB"/>
     <w:multiLevelType w:val="hybridMultilevel"/>
     <w:tmpl w:val="312E29C0"/>
@@ -8245,7 +9843,7 @@
       </w:pPr>
     </w:lvl>
   </w:abstractNum>
-  <w:abstractNum w:abstractNumId="38" w15:restartNumberingAfterBreak="0">
+  <w:abstractNum w:abstractNumId="42" w15:restartNumberingAfterBreak="0">
     <w:nsid w:val="7FE07FB8"/>
     <w:multiLevelType w:val="hybridMultilevel"/>
     <w:tmpl w:val="0870EB50"/>
@@ -8335,34 +9933,34 @@
     </w:lvl>
   </w:abstractNum>
   <w:num w:numId="1" w16cid:durableId="722942671">
-    <w:abstractNumId w:val="26"/>
+    <w:abstractNumId w:val="28"/>
   </w:num>
   <w:num w:numId="2" w16cid:durableId="1605768936">
     <w:abstractNumId w:val="8"/>
   </w:num>
   <w:num w:numId="3" w16cid:durableId="1772776902">
-    <w:abstractNumId w:val="36"/>
+    <w:abstractNumId w:val="40"/>
   </w:num>
   <w:num w:numId="4" w16cid:durableId="223878448">
-    <w:abstractNumId w:val="15"/>
+    <w:abstractNumId w:val="16"/>
   </w:num>
   <w:num w:numId="5" w16cid:durableId="9111065">
-    <w:abstractNumId w:val="31"/>
+    <w:abstractNumId w:val="33"/>
   </w:num>
   <w:num w:numId="6" w16cid:durableId="653139779">
+    <w:abstractNumId w:val="23"/>
+  </w:num>
+  <w:num w:numId="7" w16cid:durableId="1916743626">
     <w:abstractNumId w:val="22"/>
   </w:num>
-  <w:num w:numId="7" w16cid:durableId="1916743626">
-    <w:abstractNumId w:val="21"/>
-  </w:num>
   <w:num w:numId="8" w16cid:durableId="279146520">
-    <w:abstractNumId w:val="11"/>
+    <w:abstractNumId w:val="12"/>
   </w:num>
   <w:num w:numId="9" w16cid:durableId="169762827">
     <w:abstractNumId w:val="9"/>
   </w:num>
   <w:num w:numId="10" w16cid:durableId="1673557662">
-    <w:abstractNumId w:val="32"/>
+    <w:abstractNumId w:val="34"/>
   </w:num>
   <w:num w:numId="11" w16cid:durableId="1244334960">
     <w:abstractNumId w:val="10"/>
@@ -8371,7 +9969,7 @@
     <w:abstractNumId w:val="10"/>
   </w:num>
   <w:num w:numId="13" w16cid:durableId="568879267">
-    <w:abstractNumId w:val="32"/>
+    <w:abstractNumId w:val="34"/>
     <w:lvlOverride w:ilvl="0">
       <w:lvl w:ilvl="0">
         <w:start w:val="1"/>
@@ -8390,7 +9988,7 @@
     </w:lvlOverride>
   </w:num>
   <w:num w:numId="14" w16cid:durableId="2096433136">
-    <w:abstractNumId w:val="26"/>
+    <w:abstractNumId w:val="28"/>
   </w:num>
   <w:num w:numId="15" w16cid:durableId="617417432">
     <w:abstractNumId w:val="7"/>
@@ -8405,7 +10003,7 @@
     <w:abstractNumId w:val="4"/>
   </w:num>
   <w:num w:numId="19" w16cid:durableId="1788625886">
-    <w:abstractNumId w:val="20"/>
+    <w:abstractNumId w:val="21"/>
   </w:num>
   <w:num w:numId="20" w16cid:durableId="596136056">
     <w:abstractNumId w:val="3"/>
@@ -8420,61 +10018,73 @@
     <w:abstractNumId w:val="0"/>
   </w:num>
   <w:num w:numId="24" w16cid:durableId="631835039">
+    <w:abstractNumId w:val="18"/>
+  </w:num>
+  <w:num w:numId="25" w16cid:durableId="1909530680">
+    <w:abstractNumId w:val="14"/>
+  </w:num>
+  <w:num w:numId="26" w16cid:durableId="172378786">
+    <w:abstractNumId w:val="24"/>
+  </w:num>
+  <w:num w:numId="27" w16cid:durableId="203830832">
+    <w:abstractNumId w:val="26"/>
+  </w:num>
+  <w:num w:numId="28" w16cid:durableId="224605471">
+    <w:abstractNumId w:val="13"/>
+  </w:num>
+  <w:num w:numId="29" w16cid:durableId="1083720280">
+    <w:abstractNumId w:val="36"/>
+  </w:num>
+  <w:num w:numId="30" w16cid:durableId="732436667">
+    <w:abstractNumId w:val="32"/>
+  </w:num>
+  <w:num w:numId="31" w16cid:durableId="536938326">
+    <w:abstractNumId w:val="27"/>
+  </w:num>
+  <w:num w:numId="32" w16cid:durableId="2036272679">
+    <w:abstractNumId w:val="41"/>
+  </w:num>
+  <w:num w:numId="33" w16cid:durableId="1814366936">
+    <w:abstractNumId w:val="31"/>
+  </w:num>
+  <w:num w:numId="34" w16cid:durableId="269823973">
+    <w:abstractNumId w:val="20"/>
+  </w:num>
+  <w:num w:numId="35" w16cid:durableId="542139124">
+    <w:abstractNumId w:val="42"/>
+  </w:num>
+  <w:num w:numId="36" w16cid:durableId="1330937537">
     <w:abstractNumId w:val="17"/>
   </w:num>
-  <w:num w:numId="25" w16cid:durableId="1909530680">
-    <w:abstractNumId w:val="13"/>
+  <w:num w:numId="37" w16cid:durableId="1417701181">
+    <w:abstractNumId w:val="38"/>
   </w:num>
-  <w:num w:numId="26" w16cid:durableId="172378786">
-    <w:abstractNumId w:val="23"/>
-  </w:num>
-  <w:num w:numId="27" w16cid:durableId="203830832">
-    <w:abstractNumId w:val="24"/>
-  </w:num>
-  <w:num w:numId="28" w16cid:durableId="224605471">
-    <w:abstractNumId w:val="12"/>
-  </w:num>
-  <w:num w:numId="29" w16cid:durableId="1083720280">
-    <w:abstractNumId w:val="33"/>
-  </w:num>
-  <w:num w:numId="30" w16cid:durableId="732436667">
+  <w:num w:numId="38" w16cid:durableId="570971050">
     <w:abstractNumId w:val="30"/>
   </w:num>
-  <w:num w:numId="31" w16cid:durableId="536938326">
-    <w:abstractNumId w:val="25"/>
-  </w:num>
-  <w:num w:numId="32" w16cid:durableId="2036272679">
+  <w:num w:numId="39" w16cid:durableId="873150430">
     <w:abstractNumId w:val="37"/>
   </w:num>
-  <w:num w:numId="33" w16cid:durableId="1814366936">
+  <w:num w:numId="40" w16cid:durableId="63728098">
     <w:abstractNumId w:val="29"/>
   </w:num>
-  <w:num w:numId="34" w16cid:durableId="269823973">
+  <w:num w:numId="41" w16cid:durableId="620654547">
+    <w:abstractNumId w:val="15"/>
+  </w:num>
+  <w:num w:numId="42" w16cid:durableId="2059359171">
     <w:abstractNumId w:val="19"/>
   </w:num>
-  <w:num w:numId="35" w16cid:durableId="542139124">
-    <w:abstractNumId w:val="38"/>
+  <w:num w:numId="43" w16cid:durableId="1400248320">
+    <w:abstractNumId w:val="39"/>
   </w:num>
-  <w:num w:numId="36" w16cid:durableId="1330937537">
-    <w:abstractNumId w:val="16"/>
-  </w:num>
-  <w:num w:numId="37" w16cid:durableId="1417701181">
+  <w:num w:numId="44" w16cid:durableId="1080518346">
     <w:abstractNumId w:val="35"/>
   </w:num>
-  <w:num w:numId="38" w16cid:durableId="570971050">
-    <w:abstractNumId w:val="28"/>
+  <w:num w:numId="45" w16cid:durableId="2038893863">
+    <w:abstractNumId w:val="11"/>
   </w:num>
-  <w:num w:numId="39" w16cid:durableId="873150430">
-    <w:abstractNumId w:val="34"/>
-  </w:num>
-  <w:num w:numId="40" w16cid:durableId="63728098">
-    <w:abstractNumId w:val="27"/>
-  </w:num>
-  <w:num w:numId="41" w16cid:durableId="620654547">
-    <w:abstractNumId w:val="14"/>
-  </w:num>
-  <w:num w:numId="42" w16cid:durableId="2059359171">
-    <w:abstractNumId w:val="18"/>
+  <w:num w:numId="46" w16cid:durableId="622152463">
+    <w:abstractNumId w:val="25"/>
   </w:num>
   <w:numIdMacAtCleanup w:val="25"/>
 </w:numbering>
@@ -8482,6 +10092,9 @@
 
 <file path=word/people.xml><?xml version="1.0" encoding="utf-8"?>
 <w15:people xmlns:wpc="http://schemas.microsoft.com/office/word/2010/wordprocessingCanvas" xmlns:cx="http://schemas.microsoft.com/office/drawing/2014/chartex" xmlns:cx1="http://schemas.microsoft.com/office/drawing/2015/9/8/chartex" xmlns:cx2="http://schemas.microsoft.com/office/drawing/2015/10/21/chartex" xmlns:cx3="http://schemas.microsoft.com/office/drawing/2016/5/9/chartex" xmlns:cx4="http://schemas.microsoft.com/office/drawing/2016/5/10/chartex" xmlns:cx5="http://schemas.microsoft.com/office/drawing/2016/5/11/chartex" xmlns:cx6="http://schemas.microsoft.com/office/drawing/2016/5/12/chartex" xmlns:cx7="http://schemas.microsoft.com/office/drawing/2016/5/13/chartex" xmlns:cx8="http://schemas.microsoft.com/office/drawing/2016/5/14/chartex" xmlns:mc="http://schemas.openxmlformats.org/markup-compatibility/2006" xmlns:aink="http://schemas.microsoft.com/office/drawing/2016/ink" xmlns:am3d="http://schemas.microsoft.com/office/drawing/2017/model3d" xmlns:o="urn:schemas-microsoft-com:office:office" xmlns:oel="http://schemas.microsoft.com/office/2019/extlst" xmlns:r="http://schemas.openxmlformats.org/officeDocument/2006/relationships" xmlns:m="http://schemas.openxmlformats.org/officeDocument/2006/math" xmlns:v="urn:schemas-microsoft-com:vml" xmlns:wp14="http://schemas.microsoft.com/office/word/2010/wordprocessingDrawing" xmlns:wp="http://schemas.openxmlformats.org/drawingml/2006/wordprocessingDrawing" xmlns:w10="urn:schemas-microsoft-com:office:word" xmlns:w="http://schemas.openxmlformats.org/wordprocessingml/2006/main" xmlns:w14="http://schemas.microsoft.com/office/word/2010/wordml" xmlns:w15="http://schemas.microsoft.com/office/word/2012/wordml" xmlns:w16cex="http://schemas.microsoft.com/office/word/2018/wordml/cex" xmlns:w16cid="http://schemas.microsoft.com/office/word/2016/wordml/cid" xmlns:w16="http://schemas.microsoft.com/office/word/2018/wordml" xmlns:w16sdtdh="http://schemas.microsoft.com/office/word/2020/wordml/sdtdatahash" xmlns:w16se="http://schemas.microsoft.com/office/word/2015/wordml/symex" xmlns:wpg="http://schemas.microsoft.com/office/word/2010/wordprocessingGroup" xmlns:wpi="http://schemas.microsoft.com/office/word/2010/wordprocessingInk" xmlns:wne="http://schemas.microsoft.com/office/word/2006/wordml" xmlns:wps="http://schemas.microsoft.com/office/word/2010/wordprocessingShape" mc:Ignorable="w14 w15 w16se w16cid w16 w16cex w16sdtdh wp14">
+  <w15:person w15:author="Ramsay, Daniel (Edinburgh)">
+    <w15:presenceInfo w15:providerId="AD" w15:userId="S::Daniel.Ramsay@towerswatson.com::25054631-f26a-486d-a0a8-cea8b46c2eb7"/>
+  </w15:person>
   <w15:person w15:author="Betty Zhu">
     <w15:presenceInfo w15:providerId="AD" w15:userId="S::betty.zhu@aon.com::e03ac3e5-d68d-430d-9e13-080b56e6bfd9"/>
   </w15:person>
@@ -35976,33 +37589,33 @@
 </file>
 
 <file path=customXml/item1.xml><?xml version="1.0" encoding="utf-8"?>
+<TemplafyTemplateConfiguration><![CDATA[{"elementsMetadata":[{"type":"pictureContentControl","id":"4b329edf-278b-4ebc-adad-9097044f8095","elementConfiguration":{"inheritDimensions":"{{InheritDimensions.InheritNone}}","width":"","height":"0.9 cm","image":"{{DataSources.ImageFiles[\"AON_2023\"].Image}}","visibility":"","removeAndKeepContent":false,"disableUpdates":false,"type":"image"}},{"elementConfiguration":{"binding":"{{Translate(\"For internal distribution only\",DocumentLanguage)}}","promptAiService":false,"visibility":"","removeAndKeepContent":false,"disableUpdates":false,"type":"text"},"type":"richTextContentControl","id":"eebaa7ba-1062-40df-90dd-9173c2a25f3b"}],"transformationConfigurations":[{"language":"{{UserProfile.DocumentLanguage.Language}}","disableUpdates":false,"type":"proofingLanguage"}],"templateName":"Blank (1) (1)","templateDescription":"","enableDocumentContentUpdater":false,"version":"2.0"}]]></TemplafyTemplateConfiguration>
+</file>
+
+<file path=customXml/item2.xml><?xml version="1.0" encoding="utf-8"?>
+<TemplafyFormConfiguration><![CDATA[{"formFields":[],"formDataEntries":[]}]]></TemplafyFormConfiguration>
+</file>
+
+<file path=customXml/item3.xml><?xml version="1.0" encoding="utf-8"?>
 <b:Sources xmlns:b="http://schemas.openxmlformats.org/officeDocument/2006/bibliography" xmlns="http://schemas.openxmlformats.org/officeDocument/2006/bibliography" SelectedStyle="\APA.XSL" StyleName="APA"/>
 </file>
 
-<file path=customXml/item2.xml><?xml version="1.0" encoding="utf-8"?>
-<TemplafyTemplateConfiguration><![CDATA[{"elementsMetadata":[{"type":"pictureContentControl","id":"4b329edf-278b-4ebc-adad-9097044f8095","elementConfiguration":{"inheritDimensions":"{{InheritDimensions.InheritNone}}","width":"","height":"0.9 cm","image":"{{DataSources.ImageFiles[\"AON_2023\"].Image}}","visibility":"","removeAndKeepContent":false,"disableUpdates":false,"type":"image"}},{"elementConfiguration":{"binding":"{{Translate(\"For internal distribution only\",DocumentLanguage)}}","promptAiService":false,"visibility":"","removeAndKeepContent":false,"disableUpdates":false,"type":"text"},"type":"richTextContentControl","id":"eebaa7ba-1062-40df-90dd-9173c2a25f3b"}],"transformationConfigurations":[{"language":"{{UserProfile.DocumentLanguage.Language}}","disableUpdates":false,"type":"proofingLanguage"}],"templateName":"Blank (1) (1)","templateDescription":"","enableDocumentContentUpdater":false,"version":"2.0"}]]></TemplafyTemplateConfiguration>
+<file path=customXml/itemProps1.xml><?xml version="1.0" encoding="utf-8"?>
+<ds:datastoreItem xmlns:ds="http://schemas.openxmlformats.org/officeDocument/2006/customXml" ds:itemID="{6748BA48-7816-4B96-BAC7-7D2DE9212ADF}">
+  <ds:schemaRefs/>
+</ds:datastoreItem>
 </file>
 
-<file path=customXml/item3.xml><?xml version="1.0" encoding="utf-8"?>
-<TemplafyFormConfiguration><![CDATA[{"formFields":[],"formDataEntries":[]}]]></TemplafyFormConfiguration>
+<file path=customXml/itemProps2.xml><?xml version="1.0" encoding="utf-8"?>
+<ds:datastoreItem xmlns:ds="http://schemas.openxmlformats.org/officeDocument/2006/customXml" ds:itemID="{C92D0AC2-399E-4441-9A7D-89C91F672CF6}">
+  <ds:schemaRefs/>
+</ds:datastoreItem>
 </file>
 
-<file path=customXml/itemProps1.xml><?xml version="1.0" encoding="utf-8"?>
+<file path=customXml/itemProps3.xml><?xml version="1.0" encoding="utf-8"?>
 <ds:datastoreItem xmlns:ds="http://schemas.openxmlformats.org/officeDocument/2006/customXml" ds:itemID="{A3B587C1-1FB5-47FC-B01B-34E98273B878}">
   <ds:schemaRefs>
     <ds:schemaRef ds:uri="http://schemas.openxmlformats.org/officeDocument/2006/bibliography"/>
   </ds:schemaRefs>
 </ds:datastoreItem>
-</file>
-
-<file path=customXml/itemProps2.xml><?xml version="1.0" encoding="utf-8"?>
-<ds:datastoreItem xmlns:ds="http://schemas.openxmlformats.org/officeDocument/2006/customXml" ds:itemID="{6748BA48-7816-4B96-BAC7-7D2DE9212ADF}">
-  <ds:schemaRefs/>
-</ds:datastoreItem>
-</file>
-
-<file path=customXml/itemProps3.xml><?xml version="1.0" encoding="utf-8"?>
-<ds:datastoreItem xmlns:ds="http://schemas.openxmlformats.org/officeDocument/2006/customXml" ds:itemID="{C92D0AC2-399E-4441-9A7D-89C91F672CF6}">
-  <ds:schemaRefs/>
-</ds:datastoreItem>
 </file>
</xml_diff>

<commit_message>
address additional review comments - final version
</commit_message>
<xml_diff>
--- a/GenAI Survey/IFoA GenAI WP Survey.docx
+++ b/GenAI Survey/IFoA GenAI WP Survey.docx
@@ -6,16 +6,31 @@
       <w:pPr>
         <w:pStyle w:val="Heading1"/>
       </w:pPr>
+      <w:proofErr w:type="spellStart"/>
       <w:r>
-        <w:t>IFoA Gen</w:t>
+        <w:t>IFoA</w:t>
+      </w:r>
+      <w:proofErr w:type="spellEnd"/>
+      <w:r>
+        <w:t xml:space="preserve"> </w:t>
+      </w:r>
+      <w:proofErr w:type="spellStart"/>
+      <w:r>
+        <w:t>Gen</w:t>
       </w:r>
       <w:ins w:id="0" w:author="Ramsay, Daniel (Edinburgh)" w:date="2024-06-17T11:24:00Z">
-        <w:r>
-          <w:t xml:space="preserve"> </w:t>
-        </w:r>
+        <w:del w:id="1" w:author="Betty Zhu" w:date="2024-07-24T11:21:00Z">
+          <w:r>
+            <w:delText xml:space="preserve"> </w:delText>
+          </w:r>
+        </w:del>
       </w:ins>
       <w:r>
-        <w:t>AI Working Party Survey</w:t>
+        <w:t>AI</w:t>
+      </w:r>
+      <w:proofErr w:type="spellEnd"/>
+      <w:r>
+        <w:t xml:space="preserve"> Working Party Survey</w:t>
       </w:r>
     </w:p>
     <w:p>
@@ -25,12 +40,12 @@
       <w:r>
         <w:t>v0.</w:t>
       </w:r>
-      <w:ins w:id="1" w:author="Betty Zhu" w:date="2024-07-17T10:47:00Z">
+      <w:ins w:id="2" w:author="Betty Zhu" w:date="2024-07-24T11:21:00Z">
         <w:r>
-          <w:t>3</w:t>
+          <w:t>4</w:t>
         </w:r>
       </w:ins>
-      <w:del w:id="2" w:author="Betty Zhu" w:date="2024-07-17T10:47:00Z">
+      <w:del w:id="3" w:author="Betty Zhu" w:date="2024-07-17T10:47:00Z">
         <w:r>
           <w:delText>1</w:delText>
         </w:r>
@@ -179,7 +194,7 @@
               <w:pStyle w:val="BodyText"/>
               <w:jc w:val="center"/>
             </w:pPr>
-            <w:ins w:id="3" w:author="Ramsay, Daniel (Edinburgh)" w:date="2024-06-17T12:22:00Z">
+            <w:ins w:id="4" w:author="Ramsay, Daniel (Edinburgh)" w:date="2024-06-17T12:22:00Z">
               <w:r>
                 <w:t>Daniel Ramsay</w:t>
               </w:r>
@@ -196,7 +211,7 @@
               <w:jc w:val="center"/>
               <w:cnfStyle w:val="000000010000" w:firstRow="0" w:lastRow="0" w:firstColumn="0" w:lastColumn="0" w:oddVBand="0" w:evenVBand="0" w:oddHBand="0" w:evenHBand="1" w:firstRowFirstColumn="0" w:firstRowLastColumn="0" w:lastRowFirstColumn="0" w:lastRowLastColumn="0"/>
             </w:pPr>
-            <w:ins w:id="4" w:author="Ramsay, Daniel (Edinburgh)" w:date="2024-06-17T12:22:00Z">
+            <w:ins w:id="5" w:author="Ramsay, Daniel (Edinburgh)" w:date="2024-06-17T12:22:00Z">
               <w:r>
                 <w:t>v0.2</w:t>
               </w:r>
@@ -213,7 +228,7 @@
               <w:jc w:val="left"/>
               <w:cnfStyle w:val="000000010000" w:firstRow="0" w:lastRow="0" w:firstColumn="0" w:lastColumn="0" w:oddVBand="0" w:evenVBand="0" w:oddHBand="0" w:evenHBand="1" w:firstRowFirstColumn="0" w:firstRowLastColumn="0" w:lastRowFirstColumn="0" w:lastRowLastColumn="0"/>
             </w:pPr>
-            <w:ins w:id="5" w:author="Ramsay, Daniel (Edinburgh)" w:date="2024-06-17T12:23:00Z">
+            <w:ins w:id="6" w:author="Ramsay, Daniel (Edinburgh)" w:date="2024-06-17T12:23:00Z">
               <w:r>
                 <w:t>Grammar and changes to questions</w:t>
               </w:r>
@@ -235,7 +250,7 @@
               <w:pStyle w:val="BodyText"/>
               <w:jc w:val="center"/>
             </w:pPr>
-            <w:ins w:id="6" w:author="Betty Zhu" w:date="2024-07-17T10:46:00Z">
+            <w:ins w:id="7" w:author="Betty Zhu" w:date="2024-07-17T10:46:00Z">
               <w:r>
                 <w:t>Betty Zhu</w:t>
               </w:r>
@@ -252,7 +267,7 @@
               <w:jc w:val="center"/>
               <w:cnfStyle w:val="000000100000" w:firstRow="0" w:lastRow="0" w:firstColumn="0" w:lastColumn="0" w:oddVBand="0" w:evenVBand="0" w:oddHBand="1" w:evenHBand="0" w:firstRowFirstColumn="0" w:firstRowLastColumn="0" w:lastRowFirstColumn="0" w:lastRowLastColumn="0"/>
             </w:pPr>
-            <w:ins w:id="7" w:author="Betty Zhu" w:date="2024-07-17T10:46:00Z">
+            <w:ins w:id="8" w:author="Betty Zhu" w:date="2024-07-17T10:46:00Z">
               <w:r>
                 <w:t>V0.3</w:t>
               </w:r>
@@ -269,14 +284,91 @@
               <w:jc w:val="left"/>
               <w:cnfStyle w:val="000000100000" w:firstRow="0" w:lastRow="0" w:firstColumn="0" w:lastColumn="0" w:oddVBand="0" w:evenVBand="0" w:oddHBand="1" w:evenHBand="0" w:firstRowFirstColumn="0" w:firstRowLastColumn="0" w:lastRowFirstColumn="0" w:lastRowLastColumn="0"/>
             </w:pPr>
-            <w:ins w:id="8" w:author="Betty Zhu" w:date="2024-07-17T10:46:00Z">
+            <w:ins w:id="9" w:author="Betty Zhu" w:date="2024-07-17T10:46:00Z">
               <w:r>
                 <w:t>Address review comments</w:t>
               </w:r>
             </w:ins>
-            <w:ins w:id="9" w:author="Betty Zhu" w:date="2024-07-17T11:19:00Z">
+            <w:ins w:id="10" w:author="Betty Zhu" w:date="2024-07-17T11:19:00Z">
               <w:r>
                 <w:t xml:space="preserve">; Added more technical questions </w:t>
+              </w:r>
+            </w:ins>
+          </w:p>
+        </w:tc>
+      </w:tr>
+      <w:tr>
+        <w:trPr>
+          <w:cnfStyle w:val="000000010000" w:firstRow="0" w:lastRow="0" w:firstColumn="0" w:lastColumn="0" w:oddVBand="0" w:evenVBand="0" w:oddHBand="0" w:evenHBand="1" w:firstRowFirstColumn="0" w:firstRowLastColumn="0" w:lastRowFirstColumn="0" w:lastRowLastColumn="0"/>
+          <w:ins w:id="11" w:author="Betty Zhu" w:date="2024-07-24T11:20:00Z"/>
+        </w:trPr>
+        <w:tc>
+          <w:tcPr>
+            <w:cnfStyle w:val="001000000000" w:firstRow="0" w:lastRow="0" w:firstColumn="1" w:lastColumn="0" w:oddVBand="0" w:evenVBand="0" w:oddHBand="0" w:evenHBand="0" w:firstRowFirstColumn="0" w:firstRowLastColumn="0" w:lastRowFirstColumn="0" w:lastRowLastColumn="0"/>
+            <w:tcW w:w="1271" w:type="dxa"/>
+          </w:tcPr>
+          <w:p>
+            <w:pPr>
+              <w:pStyle w:val="BodyText"/>
+              <w:jc w:val="center"/>
+              <w:rPr>
+                <w:ins w:id="12" w:author="Betty Zhu" w:date="2024-07-24T11:20:00Z"/>
+              </w:rPr>
+            </w:pPr>
+            <w:ins w:id="13" w:author="Betty Zhu" w:date="2024-07-24T11:20:00Z">
+              <w:r>
+                <w:t>Betty Zhu</w:t>
+              </w:r>
+            </w:ins>
+          </w:p>
+        </w:tc>
+        <w:tc>
+          <w:tcPr>
+            <w:tcW w:w="992" w:type="dxa"/>
+          </w:tcPr>
+          <w:p>
+            <w:pPr>
+              <w:pStyle w:val="BodyText"/>
+              <w:jc w:val="center"/>
+              <w:cnfStyle w:val="000000010000" w:firstRow="0" w:lastRow="0" w:firstColumn="0" w:lastColumn="0" w:oddVBand="0" w:evenVBand="0" w:oddHBand="0" w:evenHBand="1" w:firstRowFirstColumn="0" w:firstRowLastColumn="0" w:lastRowFirstColumn="0" w:lastRowLastColumn="0"/>
+              <w:rPr>
+                <w:ins w:id="14" w:author="Betty Zhu" w:date="2024-07-24T11:20:00Z"/>
+              </w:rPr>
+            </w:pPr>
+            <w:ins w:id="15" w:author="Betty Zhu" w:date="2024-07-24T11:20:00Z">
+              <w:r>
+                <w:t>V0.</w:t>
+              </w:r>
+            </w:ins>
+            <w:ins w:id="16" w:author="Betty Zhu" w:date="2024-07-24T11:21:00Z">
+              <w:r>
+                <w:t>4</w:t>
+              </w:r>
+            </w:ins>
+          </w:p>
+        </w:tc>
+        <w:tc>
+          <w:tcPr>
+            <w:tcW w:w="6162" w:type="dxa"/>
+          </w:tcPr>
+          <w:p>
+            <w:pPr>
+              <w:pStyle w:val="BodyText"/>
+              <w:jc w:val="left"/>
+              <w:cnfStyle w:val="000000010000" w:firstRow="0" w:lastRow="0" w:firstColumn="0" w:lastColumn="0" w:oddVBand="0" w:evenVBand="0" w:oddHBand="0" w:evenHBand="1" w:firstRowFirstColumn="0" w:firstRowLastColumn="0" w:lastRowFirstColumn="0" w:lastRowLastColumn="0"/>
+              <w:rPr>
+                <w:ins w:id="17" w:author="Betty Zhu" w:date="2024-07-24T11:20:00Z"/>
+              </w:rPr>
+              <w:pPrChange w:id="18" w:author="Betty Zhu" w:date="2024-07-24T11:21:00Z">
+                <w:pPr>
+                  <w:pStyle w:val="BodyText"/>
+                  <w:cnfStyle w:val="000000010000" w:firstRow="0" w:lastRow="0" w:firstColumn="0" w:lastColumn="0" w:oddVBand="0" w:evenVBand="0" w:oddHBand="0" w:evenHBand="1" w:firstRowFirstColumn="0" w:firstRowLastColumn="0" w:lastRowFirstColumn="0" w:lastRowLastColumn="0"/>
+                </w:pPr>
+              </w:pPrChange>
+            </w:pPr>
+            <w:ins w:id="19" w:author="Betty Zhu" w:date="2024-07-24T11:21:00Z">
+              <w:r>
+                <w:t>Address additional review comments</w:t>
               </w:r>
             </w:ins>
           </w:p>
@@ -324,32 +416,37 @@
       <w:r>
         <w:t>Generative AI (</w:t>
       </w:r>
-      <w:ins w:id="10" w:author="Betty Zhu" w:date="2024-07-17T10:47:00Z">
+      <w:proofErr w:type="spellStart"/>
+      <w:ins w:id="20" w:author="Betty Zhu" w:date="2024-07-17T10:47:00Z">
         <w:r>
           <w:t>G</w:t>
         </w:r>
       </w:ins>
-      <w:ins w:id="11" w:author="Ramsay, Daniel (Edinburgh)" w:date="2024-06-17T11:24:00Z">
-        <w:del w:id="12" w:author="Betty Zhu" w:date="2024-07-17T10:47:00Z">
+      <w:ins w:id="21" w:author="Ramsay, Daniel (Edinburgh)" w:date="2024-06-17T11:24:00Z">
+        <w:del w:id="22" w:author="Betty Zhu" w:date="2024-07-17T10:47:00Z">
           <w:r>
             <w:delText>g</w:delText>
           </w:r>
         </w:del>
       </w:ins>
-      <w:del w:id="13" w:author="Ramsay, Daniel (Edinburgh)" w:date="2024-06-17T11:24:00Z">
+      <w:del w:id="23" w:author="Ramsay, Daniel (Edinburgh)" w:date="2024-06-17T11:24:00Z">
         <w:r>
           <w:delText>G</w:delText>
         </w:r>
       </w:del>
       <w:r>
-        <w:t xml:space="preserve">enAI) refers to a category of </w:t>
+        <w:t>enAI</w:t>
       </w:r>
-      <w:del w:id="14" w:author="Ramsay, Daniel (Edinburgh)" w:date="2024-06-17T11:18:00Z">
+      <w:proofErr w:type="spellEnd"/>
+      <w:r>
+        <w:t xml:space="preserve">) refers to a category of </w:t>
+      </w:r>
+      <w:del w:id="24" w:author="Ramsay, Daniel (Edinburgh)" w:date="2024-06-17T11:18:00Z">
         <w:r>
           <w:delText>artifitial</w:delText>
         </w:r>
       </w:del>
-      <w:ins w:id="15" w:author="Ramsay, Daniel (Edinburgh)" w:date="2024-06-17T11:18:00Z">
+      <w:ins w:id="25" w:author="Ramsay, Daniel (Edinburgh)" w:date="2024-06-17T11:18:00Z">
         <w:r>
           <w:t>artificial</w:t>
         </w:r>
@@ -358,14 +455,22 @@
         <w:t xml:space="preserve"> intelligence models designed to create new content, such as text, images, audio and more, by learning patterns from existing data. </w:t>
       </w:r>
       <w:r>
-        <w:t xml:space="preserve">The most famous subset of GenAI </w:t>
+        <w:t xml:space="preserve">The most famous subset of </w:t>
       </w:r>
-      <w:del w:id="16" w:author="Ramsay, Daniel (Edinburgh)" w:date="2024-06-17T11:22:00Z">
+      <w:proofErr w:type="spellStart"/>
+      <w:r>
+        <w:t>GenAI</w:t>
+      </w:r>
+      <w:proofErr w:type="spellEnd"/>
+      <w:r>
+        <w:t xml:space="preserve"> </w:t>
+      </w:r>
+      <w:del w:id="26" w:author="Ramsay, Daniel (Edinburgh)" w:date="2024-06-17T11:22:00Z">
         <w:r>
           <w:delText xml:space="preserve">is </w:delText>
         </w:r>
       </w:del>
-      <w:ins w:id="17" w:author="Ramsay, Daniel (Edinburgh)" w:date="2024-06-17T11:22:00Z">
+      <w:ins w:id="27" w:author="Ramsay, Daniel (Edinburgh)" w:date="2024-06-17T11:22:00Z">
         <w:r>
           <w:t xml:space="preserve">are </w:t>
         </w:r>
@@ -373,151 +478,369 @@
       <w:r>
         <w:t xml:space="preserve">Large Language Models (LLMs). </w:t>
       </w:r>
-      <w:r>
-        <w:t xml:space="preserve">These models </w:t>
-      </w:r>
-      <w:r>
-        <w:t>leverage deep learning techniques to generate human-like outputs</w:t>
-      </w:r>
-      <w:r>
-        <w:t xml:space="preserve"> based on natural language processing</w:t>
-      </w:r>
-      <w:ins w:id="18" w:author="Ramsay, Daniel (Edinburgh)" w:date="2024-06-17T11:23:00Z">
+      <w:ins w:id="28" w:author="Betty Zhu" w:date="2024-07-24T11:21:00Z">
         <w:r>
-          <w:t xml:space="preserve"> </w:t>
+          <w:rPr>
+            <w:rPrChange w:id="29" w:author="Betty Zhu" w:date="2024-07-24T11:22:00Z">
+              <w:rPr>
+                <w:rFonts w:ascii="Segoe UI" w:hAnsi="Segoe UI" w:cs="Segoe UI"/>
+                <w:color w:val="1F2328"/>
+                <w:sz w:val="21"/>
+                <w:szCs w:val="21"/>
+                <w:shd w:val="clear" w:color="auto" w:fill="FFFFFF"/>
+              </w:rPr>
+            </w:rPrChange>
+          </w:rPr>
+          <w:t>These models leverage deep learning techniques to generate human-like outputs, revolutionizing creative processes and augmenting human capabilities across various industries</w:t>
         </w:r>
       </w:ins>
+      <w:del w:id="30" w:author="Betty Zhu" w:date="2024-07-24T11:21:00Z">
+        <w:r>
+          <w:delText xml:space="preserve">These models </w:delText>
+        </w:r>
+        <w:r>
+          <w:delText>leverage deep learning techniques to generate human-like outputs</w:delText>
+        </w:r>
+        <w:r>
+          <w:delText xml:space="preserve"> based on natural language processing</w:delText>
+        </w:r>
+      </w:del>
+      <w:ins w:id="31" w:author="Ramsay, Daniel (Edinburgh)" w:date="2024-06-17T11:23:00Z">
+        <w:del w:id="32" w:author="Betty Zhu" w:date="2024-07-24T11:21:00Z">
+          <w:r>
+            <w:delText xml:space="preserve"> </w:delText>
+          </w:r>
+        </w:del>
+      </w:ins>
+      <w:del w:id="33" w:author="Betty Zhu" w:date="2024-07-24T11:21:00Z">
+        <w:r>
+          <w:delText>(NLP)</w:delText>
+        </w:r>
+        <w:r>
+          <w:delText>, revolutionizing creative processes and augment</w:delText>
+        </w:r>
+      </w:del>
+      <w:ins w:id="34" w:author="Ramsay, Daniel (Edinburgh)" w:date="2024-06-17T11:23:00Z">
+        <w:del w:id="35" w:author="Betty Zhu" w:date="2024-07-24T11:21:00Z">
+          <w:r>
+            <w:delText>ing</w:delText>
+          </w:r>
+        </w:del>
+      </w:ins>
+      <w:del w:id="36" w:author="Betty Zhu" w:date="2024-07-24T11:21:00Z">
+        <w:r>
+          <w:delText xml:space="preserve"> human capabilities across various industries</w:delText>
+        </w:r>
+      </w:del>
       <w:r>
-        <w:t>(NLP)</w:t>
-      </w:r>
-      <w:r>
-        <w:t>, revolutionizing creative processes and augment</w:t>
-      </w:r>
-      <w:ins w:id="19" w:author="Ramsay, Daniel (Edinburgh)" w:date="2024-06-17T11:23:00Z">
-        <w:r>
-          <w:t>ing</w:t>
-        </w:r>
-      </w:ins>
-      <w:r>
-        <w:t xml:space="preserve"> human capabilities across various industries. </w:t>
+        <w:t xml:space="preserve">. </w:t>
       </w:r>
     </w:p>
     <w:p>
-      <w:r>
-        <w:t xml:space="preserve">The formation of the IFoA GenAI working party aims to harness the potential of these technologies in a structured and strategic manner. </w:t>
-      </w:r>
-      <w:r>
-        <w:t xml:space="preserve">We aim to educate members about the latest developments in GenAI and its applications in </w:t>
-      </w:r>
-      <w:r>
-        <w:t>the IFoA members practice areas</w:t>
-      </w:r>
-      <w:r>
-        <w:t xml:space="preserve">. We </w:t>
-      </w:r>
-      <w:ins w:id="20" w:author="Ramsay, Daniel (Edinburgh)" w:date="2024-06-17T11:24:00Z">
+      <w:ins w:id="37" w:author="Betty Zhu" w:date="2024-07-24T11:22:00Z">
         <w:r>
-          <w:t xml:space="preserve">are </w:t>
+          <w:rPr>
+            <w:rPrChange w:id="38" w:author="Betty Zhu" w:date="2024-07-24T11:22:00Z">
+              <w:rPr>
+                <w:rFonts w:ascii="Segoe UI" w:hAnsi="Segoe UI" w:cs="Segoe UI"/>
+                <w:color w:val="1F2328"/>
+                <w:sz w:val="21"/>
+                <w:szCs w:val="21"/>
+                <w:shd w:val="clear" w:color="auto" w:fill="FFFFFF"/>
+              </w:rPr>
+            </w:rPrChange>
+          </w:rPr>
+          <w:t xml:space="preserve">By forming </w:t>
+        </w:r>
+        <w:proofErr w:type="spellStart"/>
+        <w:r>
+          <w:rPr>
+            <w:rPrChange w:id="39" w:author="Betty Zhu" w:date="2024-07-24T11:22:00Z">
+              <w:rPr>
+                <w:rFonts w:ascii="Segoe UI" w:hAnsi="Segoe UI" w:cs="Segoe UI"/>
+                <w:color w:val="1F2328"/>
+                <w:sz w:val="21"/>
+                <w:szCs w:val="21"/>
+                <w:shd w:val="clear" w:color="auto" w:fill="FFFFFF"/>
+              </w:rPr>
+            </w:rPrChange>
+          </w:rPr>
+          <w:t>IFoA</w:t>
+        </w:r>
+        <w:proofErr w:type="spellEnd"/>
+        <w:r>
+          <w:rPr>
+            <w:rPrChange w:id="40" w:author="Betty Zhu" w:date="2024-07-24T11:22:00Z">
+              <w:rPr>
+                <w:rFonts w:ascii="Segoe UI" w:hAnsi="Segoe UI" w:cs="Segoe UI"/>
+                <w:color w:val="1F2328"/>
+                <w:sz w:val="21"/>
+                <w:szCs w:val="21"/>
+                <w:shd w:val="clear" w:color="auto" w:fill="FFFFFF"/>
+              </w:rPr>
+            </w:rPrChange>
+          </w:rPr>
+          <w:t xml:space="preserve"> </w:t>
+        </w:r>
+        <w:proofErr w:type="spellStart"/>
+        <w:r>
+          <w:rPr>
+            <w:rPrChange w:id="41" w:author="Betty Zhu" w:date="2024-07-24T11:22:00Z">
+              <w:rPr>
+                <w:rFonts w:ascii="Segoe UI" w:hAnsi="Segoe UI" w:cs="Segoe UI"/>
+                <w:color w:val="1F2328"/>
+                <w:sz w:val="21"/>
+                <w:szCs w:val="21"/>
+                <w:shd w:val="clear" w:color="auto" w:fill="FFFFFF"/>
+              </w:rPr>
+            </w:rPrChange>
+          </w:rPr>
+          <w:t>GenAI</w:t>
+        </w:r>
+        <w:proofErr w:type="spellEnd"/>
+        <w:r>
+          <w:rPr>
+            <w:rPrChange w:id="42" w:author="Betty Zhu" w:date="2024-07-24T11:22:00Z">
+              <w:rPr>
+                <w:rFonts w:ascii="Segoe UI" w:hAnsi="Segoe UI" w:cs="Segoe UI"/>
+                <w:color w:val="1F2328"/>
+                <w:sz w:val="21"/>
+                <w:szCs w:val="21"/>
+                <w:shd w:val="clear" w:color="auto" w:fill="FFFFFF"/>
+              </w:rPr>
+            </w:rPrChange>
+          </w:rPr>
+          <w:t xml:space="preserve"> working party, we aim to harness the potential of these technologies in a structured and strategic manner and to educate members about the latest developments in </w:t>
+        </w:r>
+        <w:proofErr w:type="spellStart"/>
+        <w:r>
+          <w:rPr>
+            <w:rPrChange w:id="43" w:author="Betty Zhu" w:date="2024-07-24T11:22:00Z">
+              <w:rPr>
+                <w:rFonts w:ascii="Segoe UI" w:hAnsi="Segoe UI" w:cs="Segoe UI"/>
+                <w:color w:val="1F2328"/>
+                <w:sz w:val="21"/>
+                <w:szCs w:val="21"/>
+                <w:shd w:val="clear" w:color="auto" w:fill="FFFFFF"/>
+              </w:rPr>
+            </w:rPrChange>
+          </w:rPr>
+          <w:t>GenAI</w:t>
+        </w:r>
+        <w:proofErr w:type="spellEnd"/>
+        <w:r>
+          <w:rPr>
+            <w:rPrChange w:id="44" w:author="Betty Zhu" w:date="2024-07-24T11:22:00Z">
+              <w:rPr>
+                <w:rFonts w:ascii="Segoe UI" w:hAnsi="Segoe UI" w:cs="Segoe UI"/>
+                <w:color w:val="1F2328"/>
+                <w:sz w:val="21"/>
+                <w:szCs w:val="21"/>
+                <w:shd w:val="clear" w:color="auto" w:fill="FFFFFF"/>
+              </w:rPr>
+            </w:rPrChange>
+          </w:rPr>
+          <w:t xml:space="preserve"> and its applications across the various practice areas of the </w:t>
+        </w:r>
+        <w:proofErr w:type="spellStart"/>
+        <w:r>
+          <w:rPr>
+            <w:rPrChange w:id="45" w:author="Betty Zhu" w:date="2024-07-24T11:22:00Z">
+              <w:rPr>
+                <w:rFonts w:ascii="Segoe UI" w:hAnsi="Segoe UI" w:cs="Segoe UI"/>
+                <w:color w:val="1F2328"/>
+                <w:sz w:val="21"/>
+                <w:szCs w:val="21"/>
+                <w:shd w:val="clear" w:color="auto" w:fill="FFFFFF"/>
+              </w:rPr>
+            </w:rPrChange>
+          </w:rPr>
+          <w:t>IFoA</w:t>
         </w:r>
       </w:ins>
-      <w:r>
-        <w:t>also</w:t>
-      </w:r>
-      <w:r>
-        <w:t xml:space="preserve"> dedicat</w:t>
-      </w:r>
-      <w:r>
-        <w:t>e</w:t>
-      </w:r>
-      <w:ins w:id="21" w:author="Ramsay, Daniel (Edinburgh)" w:date="2024-06-17T11:24:00Z">
+      <w:proofErr w:type="spellEnd"/>
+      <w:del w:id="46" w:author="Betty Zhu" w:date="2024-07-24T11:22:00Z">
         <w:r>
-          <w:t>d</w:t>
+          <w:delText xml:space="preserve">The formation of the IFoA GenAI working party aims to harness the potential of these technologies in a structured and strategic manner. </w:delText>
         </w:r>
-      </w:ins>
-      <w:r>
-        <w:t xml:space="preserve"> to exploring, researching, and developing </w:t>
-      </w:r>
-      <w:ins w:id="22" w:author="Ramsay, Daniel (Edinburgh)" w:date="2024-06-17T11:25:00Z">
         <w:r>
-          <w:t>G</w:t>
+          <w:delText xml:space="preserve">We aim to educate members about the latest developments in GenAI and its applications in </w:delText>
         </w:r>
-      </w:ins>
-      <w:del w:id="23" w:author="Ramsay, Daniel (Edinburgh)" w:date="2024-06-17T11:24:00Z">
         <w:r>
-          <w:delText>G</w:delText>
+          <w:delText>the IFoA members practice areas</w:delText>
         </w:r>
       </w:del>
       <w:r>
-        <w:t xml:space="preserve">enAI solutions to drive innovation in this domain. By leveraging these advanced models and techniques, we hope to </w:t>
+        <w:t xml:space="preserve">. </w:t>
       </w:r>
-      <w:r>
-        <w:t>encourage innovation</w:t>
-      </w:r>
-      <w:del w:id="24" w:author="Ramsay, Daniel (Edinburgh)" w:date="2024-06-17T11:27:00Z">
+      <w:ins w:id="47" w:author="Betty Zhu" w:date="2024-07-24T11:22:00Z">
         <w:r>
-          <w:delText>s</w:delText>
+          <w:rPr>
+            <w:rPrChange w:id="48" w:author="Betty Zhu" w:date="2024-07-24T11:22:00Z">
+              <w:rPr>
+                <w:rFonts w:ascii="Segoe UI" w:hAnsi="Segoe UI" w:cs="Segoe UI"/>
+                <w:color w:val="1F2328"/>
+                <w:sz w:val="21"/>
+                <w:szCs w:val="21"/>
+                <w:shd w:val="clear" w:color="auto" w:fill="FFFFFF"/>
+              </w:rPr>
+            </w:rPrChange>
+          </w:rPr>
+          <w:t xml:space="preserve">We are also dedicated to exploring, researching, and developing </w:t>
+        </w:r>
+        <w:proofErr w:type="spellStart"/>
+        <w:r>
+          <w:rPr>
+            <w:rPrChange w:id="49" w:author="Betty Zhu" w:date="2024-07-24T11:22:00Z">
+              <w:rPr>
+                <w:rFonts w:ascii="Segoe UI" w:hAnsi="Segoe UI" w:cs="Segoe UI"/>
+                <w:color w:val="1F2328"/>
+                <w:sz w:val="21"/>
+                <w:szCs w:val="21"/>
+                <w:shd w:val="clear" w:color="auto" w:fill="FFFFFF"/>
+              </w:rPr>
+            </w:rPrChange>
+          </w:rPr>
+          <w:t>GenAI</w:t>
+        </w:r>
+        <w:proofErr w:type="spellEnd"/>
+        <w:r>
+          <w:rPr>
+            <w:rPrChange w:id="50" w:author="Betty Zhu" w:date="2024-07-24T11:22:00Z">
+              <w:rPr>
+                <w:rFonts w:ascii="Segoe UI" w:hAnsi="Segoe UI" w:cs="Segoe UI"/>
+                <w:color w:val="1F2328"/>
+                <w:sz w:val="21"/>
+                <w:szCs w:val="21"/>
+                <w:shd w:val="clear" w:color="auto" w:fill="FFFFFF"/>
+              </w:rPr>
+            </w:rPrChange>
+          </w:rPr>
+          <w:t xml:space="preserve"> solutions to drive innovation in the actuarial and insurance sector</w:t>
+        </w:r>
+      </w:ins>
+      <w:del w:id="51" w:author="Betty Zhu" w:date="2024-07-24T11:22:00Z">
+        <w:r>
+          <w:delText xml:space="preserve">We </w:delText>
+        </w:r>
+      </w:del>
+      <w:ins w:id="52" w:author="Ramsay, Daniel (Edinburgh)" w:date="2024-06-17T11:24:00Z">
+        <w:del w:id="53" w:author="Betty Zhu" w:date="2024-07-24T11:22:00Z">
+          <w:r>
+            <w:delText xml:space="preserve">are </w:delText>
+          </w:r>
+        </w:del>
+      </w:ins>
+      <w:del w:id="54" w:author="Betty Zhu" w:date="2024-07-24T11:22:00Z">
+        <w:r>
+          <w:delText>also</w:delText>
+        </w:r>
+        <w:r>
+          <w:delText xml:space="preserve"> dedicat</w:delText>
+        </w:r>
+        <w:r>
+          <w:delText>e</w:delText>
+        </w:r>
+      </w:del>
+      <w:ins w:id="55" w:author="Ramsay, Daniel (Edinburgh)" w:date="2024-06-17T11:24:00Z">
+        <w:del w:id="56" w:author="Betty Zhu" w:date="2024-07-24T11:22:00Z">
+          <w:r>
+            <w:delText>d</w:delText>
+          </w:r>
+        </w:del>
+      </w:ins>
+      <w:del w:id="57" w:author="Betty Zhu" w:date="2024-07-24T11:22:00Z">
+        <w:r>
+          <w:delText xml:space="preserve"> to exploring, researching, and developing </w:delText>
+        </w:r>
+      </w:del>
+      <w:ins w:id="58" w:author="Ramsay, Daniel (Edinburgh)" w:date="2024-06-17T11:25:00Z">
+        <w:del w:id="59" w:author="Betty Zhu" w:date="2024-07-24T11:22:00Z">
+          <w:r>
+            <w:delText>G</w:delText>
+          </w:r>
+        </w:del>
+      </w:ins>
+      <w:del w:id="60" w:author="Betty Zhu" w:date="2024-07-24T11:22:00Z">
+        <w:r>
+          <w:delText>GenAI solutions to drive innovation in this domain</w:delText>
         </w:r>
       </w:del>
       <w:r>
-        <w:t xml:space="preserve"> and</w:t>
+        <w:t xml:space="preserve">. </w:t>
       </w:r>
-      <w:r>
-        <w:t xml:space="preserve"> revolutionize actuarial practices, including but not limited to enhancing predictive analytics, offering better customer services, </w:t>
-      </w:r>
-      <w:del w:id="25" w:author="Ramsay, Daniel (Edinburgh)" w:date="2024-06-17T11:28:00Z">
+      <w:ins w:id="61" w:author="Betty Zhu" w:date="2024-07-24T11:23:00Z">
         <w:r>
-          <w:delText xml:space="preserve">and </w:delText>
+          <w:rPr>
+            <w:rPrChange w:id="62" w:author="Betty Zhu" w:date="2024-07-24T11:23:00Z">
+              <w:rPr>
+                <w:rFonts w:ascii="Segoe UI" w:hAnsi="Segoe UI" w:cs="Segoe UI"/>
+                <w:color w:val="1F2328"/>
+                <w:sz w:val="21"/>
+                <w:szCs w:val="21"/>
+                <w:shd w:val="clear" w:color="auto" w:fill="FFFFFF"/>
+              </w:rPr>
+            </w:rPrChange>
+          </w:rPr>
+          <w:t>This will include but not be limited to enhancing predictive analytics, offering better customer services, automating complex processing tasks, and ultimately helping to improve the organization’s business decision-making processes and profitability via increased sophistication of analytics and operational efficiencies.</w:t>
+        </w:r>
+      </w:ins>
+      <w:del w:id="63" w:author="Betty Zhu" w:date="2024-07-24T11:23:00Z">
+        <w:r>
+          <w:delText xml:space="preserve">By leveraging these advanced models and techniques, we hope to </w:delText>
+        </w:r>
+        <w:r>
+          <w:delText>encourage innovations and</w:delText>
+        </w:r>
+        <w:r>
+          <w:delText xml:space="preserve"> revolutionize actuarial practices, including but not limited to enhancing predictive analytics, offering better customer services, and automating complex processing tasks, and ultimately</w:delText>
+        </w:r>
+        <w:r>
+          <w:delText xml:space="preserve"> helping to improve the organization’s business decision</w:delText>
         </w:r>
       </w:del>
-      <w:r>
-        <w:t>automating complex processing tasks, and ultimately</w:t>
-      </w:r>
-      <w:r>
-        <w:t xml:space="preserve"> helping to improve the organization’s business decision</w:t>
-      </w:r>
-      <w:ins w:id="26" w:author="Ramsay, Daniel (Edinburgh)" w:date="2024-06-17T11:28:00Z">
+      <w:ins w:id="64" w:author="Ramsay, Daniel (Edinburgh)" w:date="2024-06-17T11:28:00Z">
+        <w:del w:id="65" w:author="Betty Zhu" w:date="2024-07-24T11:23:00Z">
+          <w:r>
+            <w:delText>-</w:delText>
+          </w:r>
+        </w:del>
+      </w:ins>
+      <w:del w:id="66" w:author="Betty Zhu" w:date="2024-07-24T11:23:00Z">
         <w:r>
-          <w:t>-</w:t>
+          <w:delText xml:space="preserve"> making process</w:delText>
         </w:r>
+      </w:del>
+      <w:ins w:id="67" w:author="Ramsay, Daniel (Edinburgh)" w:date="2024-06-17T11:28:00Z">
+        <w:del w:id="68" w:author="Betty Zhu" w:date="2024-07-24T11:23:00Z">
+          <w:r>
+            <w:delText>es</w:delText>
+          </w:r>
+        </w:del>
       </w:ins>
-      <w:del w:id="27" w:author="Ramsay, Daniel (Edinburgh)" w:date="2024-06-17T11:28:00Z">
+      <w:del w:id="69" w:author="Betty Zhu" w:date="2024-07-24T11:23:00Z">
+        <w:r>
+          <w:delText xml:space="preserve"> and profitability</w:delText>
+        </w:r>
         <w:r>
           <w:delText xml:space="preserve"> </w:delText>
         </w:r>
-      </w:del>
-      <w:r>
-        <w:t>making process</w:t>
-      </w:r>
-      <w:ins w:id="28" w:author="Ramsay, Daniel (Edinburgh)" w:date="2024-06-17T11:28:00Z">
         <w:r>
-          <w:t>es</w:t>
-        </w:r>
-      </w:ins>
-      <w:r>
-        <w:t xml:space="preserve"> and profitability</w:t>
-      </w:r>
-      <w:r>
-        <w:t xml:space="preserve"> </w:t>
-      </w:r>
-      <w:r>
-        <w:t xml:space="preserve">via increased </w:t>
-      </w:r>
-      <w:del w:id="29" w:author="Ramsay, Daniel (Edinburgh)" w:date="2024-06-17T11:28:00Z">
-        <w:r>
-          <w:delText xml:space="preserve">analytics </w:delText>
+          <w:delText xml:space="preserve">via increased analytics sophistication </w:delText>
         </w:r>
       </w:del>
-      <w:r>
-        <w:t xml:space="preserve">sophistication </w:t>
-      </w:r>
-      <w:ins w:id="30" w:author="Ramsay, Daniel (Edinburgh)" w:date="2024-06-17T11:29:00Z">
+      <w:ins w:id="70" w:author="Ramsay, Daniel (Edinburgh)" w:date="2024-06-17T11:29:00Z">
+        <w:del w:id="71" w:author="Betty Zhu" w:date="2024-07-24T11:23:00Z">
+          <w:r>
+            <w:delText xml:space="preserve">of analytics </w:delText>
+          </w:r>
+        </w:del>
+      </w:ins>
+      <w:del w:id="72" w:author="Betty Zhu" w:date="2024-07-24T11:23:00Z">
         <w:r>
-          <w:t xml:space="preserve">of analytics </w:t>
+          <w:delText xml:space="preserve">and operational efficiencies. </w:delText>
         </w:r>
-      </w:ins>
-      <w:r>
-        <w:t xml:space="preserve">and operational efficiencies. </w:t>
-      </w:r>
+      </w:del>
     </w:p>
     <w:p>
       <w:pPr>
@@ -542,9 +865,109 @@
       </w:r>
     </w:p>
     <w:p>
-      <w:r>
-        <w:t xml:space="preserve">Through this survey, we seek to comprehend how GenAI is being utilized by IFoA members in their respective domains. Additionally, we aim to understand what our members want to see and learn so we can prioritize our research initiatives effectively. By participating, you will help shape the future focus of our work, ensuring that we address the most relevant and impactful topics. </w:t>
-      </w:r>
+      <w:pPr>
+        <w:rPr>
+          <w:del w:id="73" w:author="Betty Zhu" w:date="2024-07-24T11:23:00Z"/>
+          <w:rPrChange w:id="74" w:author="Betty Zhu" w:date="2024-07-24T11:23:00Z">
+            <w:rPr>
+              <w:del w:id="75" w:author="Betty Zhu" w:date="2024-07-24T11:23:00Z"/>
+              <w:rFonts w:ascii="Segoe UI" w:hAnsi="Segoe UI" w:cs="Segoe UI"/>
+              <w:color w:val="1F2328"/>
+              <w:sz w:val="21"/>
+              <w:szCs w:val="21"/>
+              <w:shd w:val="clear" w:color="auto" w:fill="FFFFFF"/>
+            </w:rPr>
+          </w:rPrChange>
+        </w:rPr>
+      </w:pPr>
+      <w:ins w:id="76" w:author="Betty Zhu" w:date="2024-07-24T11:23:00Z">
+        <w:r>
+          <w:rPr>
+            <w:rPrChange w:id="77" w:author="Betty Zhu" w:date="2024-07-24T11:23:00Z">
+              <w:rPr>
+                <w:rFonts w:ascii="Segoe UI" w:hAnsi="Segoe UI" w:cs="Segoe UI"/>
+                <w:color w:val="1F2328"/>
+                <w:sz w:val="21"/>
+                <w:szCs w:val="21"/>
+                <w:shd w:val="clear" w:color="auto" w:fill="FFFFFF"/>
+              </w:rPr>
+            </w:rPrChange>
+          </w:rPr>
+          <w:t xml:space="preserve">Throughout this survey, we seek to understand how </w:t>
+        </w:r>
+        <w:proofErr w:type="spellStart"/>
+        <w:r>
+          <w:rPr>
+            <w:rPrChange w:id="78" w:author="Betty Zhu" w:date="2024-07-24T11:23:00Z">
+              <w:rPr>
+                <w:rFonts w:ascii="Segoe UI" w:hAnsi="Segoe UI" w:cs="Segoe UI"/>
+                <w:color w:val="1F2328"/>
+                <w:sz w:val="21"/>
+                <w:szCs w:val="21"/>
+                <w:shd w:val="clear" w:color="auto" w:fill="FFFFFF"/>
+              </w:rPr>
+            </w:rPrChange>
+          </w:rPr>
+          <w:t>GenAI</w:t>
+        </w:r>
+        <w:proofErr w:type="spellEnd"/>
+        <w:r>
+          <w:rPr>
+            <w:rPrChange w:id="79" w:author="Betty Zhu" w:date="2024-07-24T11:23:00Z">
+              <w:rPr>
+                <w:rFonts w:ascii="Segoe UI" w:hAnsi="Segoe UI" w:cs="Segoe UI"/>
+                <w:color w:val="1F2328"/>
+                <w:sz w:val="21"/>
+                <w:szCs w:val="21"/>
+                <w:shd w:val="clear" w:color="auto" w:fill="FFFFFF"/>
+              </w:rPr>
+            </w:rPrChange>
+          </w:rPr>
+          <w:t xml:space="preserve"> is being utilized by </w:t>
+        </w:r>
+        <w:proofErr w:type="spellStart"/>
+        <w:r>
+          <w:rPr>
+            <w:rPrChange w:id="80" w:author="Betty Zhu" w:date="2024-07-24T11:23:00Z">
+              <w:rPr>
+                <w:rFonts w:ascii="Segoe UI" w:hAnsi="Segoe UI" w:cs="Segoe UI"/>
+                <w:color w:val="1F2328"/>
+                <w:sz w:val="21"/>
+                <w:szCs w:val="21"/>
+                <w:shd w:val="clear" w:color="auto" w:fill="FFFFFF"/>
+              </w:rPr>
+            </w:rPrChange>
+          </w:rPr>
+          <w:t>IFoA</w:t>
+        </w:r>
+        <w:proofErr w:type="spellEnd"/>
+        <w:r>
+          <w:rPr>
+            <w:rPrChange w:id="81" w:author="Betty Zhu" w:date="2024-07-24T11:23:00Z">
+              <w:rPr>
+                <w:rFonts w:ascii="Segoe UI" w:hAnsi="Segoe UI" w:cs="Segoe UI"/>
+                <w:color w:val="1F2328"/>
+                <w:sz w:val="21"/>
+                <w:szCs w:val="21"/>
+                <w:shd w:val="clear" w:color="auto" w:fill="FFFFFF"/>
+              </w:rPr>
+            </w:rPrChange>
+          </w:rPr>
+          <w:t xml:space="preserve"> members in their respective domains. Additionally, we aim to understand what our members want to see and learn so we can prioritize our research initiatives effectively. By participating, you will help in shaping the future focus of our work, ensuring that we address the most relevant and impactful topics.</w:t>
+        </w:r>
+      </w:ins>
+      <w:del w:id="82" w:author="Betty Zhu" w:date="2024-07-24T11:23:00Z">
+        <w:r>
+          <w:delText xml:space="preserve">Through this survey, we seek to comprehend how GenAI is being utilized by IFoA members in their respective domains. Additionally, we aim to understand what our members want to see and learn so we can prioritize our research initiatives effectively. By participating, you will help shape the future focus of our work, ensuring that we address the most relevant and impactful topics. </w:delText>
+        </w:r>
+      </w:del>
+    </w:p>
+    <w:p>
+      <w:pPr>
+        <w:rPr>
+          <w:ins w:id="83" w:author="Betty Zhu" w:date="2024-07-24T11:23:00Z"/>
+        </w:rPr>
+      </w:pPr>
     </w:p>
     <w:p>
       <w:r>
@@ -558,7 +981,7 @@
       <w:r>
         <w:t xml:space="preserve">As a token of appreciation, </w:t>
       </w:r>
-      <w:del w:id="31" w:author="Betty Zhu" w:date="2024-07-17T10:48:00Z">
+      <w:del w:id="84" w:author="Betty Zhu" w:date="2024-07-17T10:48:00Z">
         <w:r>
           <w:delText xml:space="preserve">we will randomly select two participants to receive a </w:delText>
         </w:r>
@@ -566,12 +989,12 @@
           <w:delText>£50 Amazon gift card</w:delText>
         </w:r>
       </w:del>
-      <w:ins w:id="32" w:author="Betty Zhu" w:date="2024-07-17T10:48:00Z">
+      <w:ins w:id="85" w:author="Betty Zhu" w:date="2024-07-17T10:48:00Z">
         <w:r>
           <w:t xml:space="preserve">you will </w:t>
         </w:r>
       </w:ins>
-      <w:ins w:id="33" w:author="Betty Zhu" w:date="2024-07-17T10:51:00Z">
+      <w:ins w:id="86" w:author="Betty Zhu" w:date="2024-07-17T10:51:00Z">
         <w:r>
           <w:t>have early access to the results before they are available to the general public</w:t>
         </w:r>
@@ -701,10 +1124,30 @@
         <w:tabs>
           <w:tab w:val="left" w:pos="3200"/>
         </w:tabs>
+        <w:rPr>
+          <w:ins w:id="87" w:author="Betty Zhu" w:date="2024-07-24T11:34:00Z"/>
+        </w:rPr>
       </w:pPr>
       <w:r>
         <w:t>Capital</w:t>
       </w:r>
+    </w:p>
+    <w:p>
+      <w:pPr>
+        <w:pStyle w:val="BodyText"/>
+        <w:numPr>
+          <w:ilvl w:val="0"/>
+          <w:numId w:val="26"/>
+        </w:numPr>
+        <w:tabs>
+          <w:tab w:val="left" w:pos="3200"/>
+        </w:tabs>
+      </w:pPr>
+      <w:ins w:id="88" w:author="Betty Zhu" w:date="2024-07-24T11:34:00Z">
+        <w:r>
+          <w:t>Advanced Analytics/R&amp;D</w:t>
+        </w:r>
+      </w:ins>
     </w:p>
     <w:p>
       <w:pPr>
@@ -786,9 +1229,28 @@
         <w:tabs>
           <w:tab w:val="left" w:pos="3200"/>
         </w:tabs>
+        <w:rPr>
+          <w:del w:id="89" w:author="Betty Zhu" w:date="2024-07-24T11:24:00Z"/>
+        </w:rPr>
       </w:pPr>
       <w:r>
-        <w:t>11-50 employees</w:t>
+        <w:t>11-</w:t>
+      </w:r>
+      <w:del w:id="90" w:author="Betty Zhu" w:date="2024-07-24T11:24:00Z">
+        <w:r>
+          <w:delText xml:space="preserve">50 </w:delText>
+        </w:r>
+      </w:del>
+      <w:ins w:id="91" w:author="Betty Zhu" w:date="2024-07-24T11:24:00Z">
+        <w:r>
+          <w:t>100</w:t>
+        </w:r>
+        <w:r>
+          <w:t xml:space="preserve"> </w:t>
+        </w:r>
+      </w:ins>
+      <w:r>
+        <w:t>employees</w:t>
       </w:r>
     </w:p>
     <w:p>
@@ -801,10 +1263,27 @@
         <w:tabs>
           <w:tab w:val="left" w:pos="3200"/>
         </w:tabs>
-      </w:pPr>
-      <w:r>
-        <w:t>51-200 employees</w:t>
-      </w:r>
+        <w:rPr>
+          <w:del w:id="92" w:author="Betty Zhu" w:date="2024-07-24T11:24:00Z"/>
+        </w:rPr>
+        <w:pPrChange w:id="93" w:author="Betty Zhu" w:date="2024-07-24T11:24:00Z">
+          <w:pPr>
+            <w:pStyle w:val="BodyText"/>
+            <w:numPr>
+              <w:numId w:val="28"/>
+            </w:numPr>
+            <w:tabs>
+              <w:tab w:val="left" w:pos="3200"/>
+            </w:tabs>
+            <w:ind w:left="720" w:hanging="360"/>
+          </w:pPr>
+        </w:pPrChange>
+      </w:pPr>
+      <w:del w:id="94" w:author="Betty Zhu" w:date="2024-07-24T11:24:00Z">
+        <w:r>
+          <w:delText>51-200 employees</w:delText>
+        </w:r>
+      </w:del>
     </w:p>
     <w:p>
       <w:pPr>
@@ -817,28 +1296,30 @@
           <w:tab w:val="left" w:pos="3200"/>
         </w:tabs>
       </w:pPr>
-      <w:r>
-        <w:t xml:space="preserve">201-500 </w:t>
-      </w:r>
-      <w:commentRangeStart w:id="34"/>
-      <w:commentRangeStart w:id="35"/>
-      <w:r>
-        <w:t>employees</w:t>
-      </w:r>
-      <w:commentRangeEnd w:id="34"/>
-      <w:r>
-        <w:rPr>
-          <w:rStyle w:val="CommentReference"/>
-        </w:rPr>
-        <w:commentReference w:id="34"/>
-      </w:r>
-      <w:commentRangeEnd w:id="35"/>
-      <w:r>
-        <w:rPr>
-          <w:rStyle w:val="CommentReference"/>
-        </w:rPr>
-        <w:commentReference w:id="35"/>
-      </w:r>
+      <w:del w:id="95" w:author="Betty Zhu" w:date="2024-07-24T11:24:00Z">
+        <w:r>
+          <w:delText xml:space="preserve">201-500 </w:delText>
+        </w:r>
+        <w:commentRangeStart w:id="96"/>
+        <w:commentRangeStart w:id="97"/>
+        <w:r>
+          <w:delText>employees</w:delText>
+        </w:r>
+        <w:commentRangeEnd w:id="96"/>
+        <w:r>
+          <w:rPr>
+            <w:rStyle w:val="CommentReference"/>
+          </w:rPr>
+          <w:commentReference w:id="96"/>
+        </w:r>
+        <w:commentRangeEnd w:id="97"/>
+        <w:r>
+          <w:rPr>
+            <w:rStyle w:val="CommentReference"/>
+          </w:rPr>
+          <w:commentReference w:id="97"/>
+        </w:r>
+      </w:del>
     </w:p>
     <w:p>
       <w:pPr>
@@ -851,8 +1332,18 @@
           <w:tab w:val="left" w:pos="3200"/>
         </w:tabs>
       </w:pPr>
+      <w:ins w:id="98" w:author="Betty Zhu" w:date="2024-07-24T11:24:00Z">
+        <w:r>
+          <w:t>1</w:t>
+        </w:r>
+      </w:ins>
+      <w:del w:id="99" w:author="Betty Zhu" w:date="2024-07-24T11:24:00Z">
+        <w:r>
+          <w:delText>5</w:delText>
+        </w:r>
+      </w:del>
       <w:r>
-        <w:t>501-1000 employees</w:t>
+        <w:t>01-1000 employees</w:t>
       </w:r>
     </w:p>
     <w:p>
@@ -951,7 +1442,7 @@
           <w:tab w:val="left" w:pos="3200"/>
         </w:tabs>
       </w:pPr>
-      <w:del w:id="36" w:author="Betty Zhu" w:date="2024-07-17T10:53:00Z">
+      <w:del w:id="100" w:author="Betty Zhu" w:date="2024-07-17T10:53:00Z">
         <w:r>
           <w:delText>P</w:delText>
         </w:r>
@@ -971,7 +1462,7 @@
           <w:delText>asualty (P&amp;C)</w:delText>
         </w:r>
       </w:del>
-      <w:ins w:id="37" w:author="Betty Zhu" w:date="2024-07-17T10:53:00Z">
+      <w:ins w:id="101" w:author="Betty Zhu" w:date="2024-07-17T10:53:00Z">
         <w:r>
           <w:t xml:space="preserve">General Insurance/Non-Life </w:t>
         </w:r>
@@ -1018,12 +1509,12 @@
           <w:tab w:val="left" w:pos="3200"/>
         </w:tabs>
         <w:rPr>
-          <w:del w:id="38" w:author="Betty Zhu" w:date="2024-07-17T10:30:00Z"/>
+          <w:del w:id="102" w:author="Betty Zhu" w:date="2024-07-17T10:30:00Z"/>
         </w:rPr>
       </w:pPr>
-      <w:commentRangeStart w:id="39"/>
-      <w:commentRangeStart w:id="40"/>
-      <w:del w:id="41" w:author="Betty Zhu" w:date="2024-07-17T10:30:00Z">
+      <w:commentRangeStart w:id="103"/>
+      <w:commentRangeStart w:id="104"/>
+      <w:del w:id="105" w:author="Betty Zhu" w:date="2024-07-17T10:30:00Z">
         <w:r>
           <w:delText>Consulting</w:delText>
         </w:r>
@@ -1040,29 +1531,29 @@
           <w:tab w:val="left" w:pos="3200"/>
         </w:tabs>
         <w:rPr>
-          <w:del w:id="42" w:author="Betty Zhu" w:date="2024-07-17T10:30:00Z"/>
+          <w:del w:id="106" w:author="Betty Zhu" w:date="2024-07-17T10:30:00Z"/>
         </w:rPr>
       </w:pPr>
-      <w:del w:id="43" w:author="Betty Zhu" w:date="2024-07-17T10:30:00Z">
+      <w:del w:id="107" w:author="Betty Zhu" w:date="2024-07-17T10:30:00Z">
         <w:r>
           <w:delText>InsurTech</w:delText>
         </w:r>
         <w:r>
           <w:delText>s</w:delText>
         </w:r>
-        <w:commentRangeEnd w:id="39"/>
+        <w:commentRangeEnd w:id="103"/>
         <w:r>
           <w:rPr>
             <w:rStyle w:val="CommentReference"/>
           </w:rPr>
-          <w:commentReference w:id="39"/>
+          <w:commentReference w:id="103"/>
         </w:r>
-        <w:commentRangeEnd w:id="40"/>
+        <w:commentRangeEnd w:id="104"/>
         <w:r>
           <w:rPr>
             <w:rStyle w:val="CommentReference"/>
           </w:rPr>
-          <w:commentReference w:id="40"/>
+          <w:commentReference w:id="104"/>
         </w:r>
       </w:del>
     </w:p>
@@ -1120,14 +1611,14 @@
           <w:tab w:val="left" w:pos="3200"/>
         </w:tabs>
       </w:pPr>
-      <w:ins w:id="44" w:author="Betty Zhu" w:date="2024-07-17T10:38:00Z">
+      <w:ins w:id="108" w:author="Betty Zhu" w:date="2024-07-17T10:38:00Z">
         <w:r>
           <w:t>Junior</w:t>
         </w:r>
       </w:ins>
-      <w:commentRangeStart w:id="45"/>
-      <w:commentRangeStart w:id="46"/>
-      <w:del w:id="47" w:author="Betty Zhu" w:date="2024-07-17T10:38:00Z">
+      <w:commentRangeStart w:id="109"/>
+      <w:commentRangeStart w:id="110"/>
+      <w:del w:id="111" w:author="Betty Zhu" w:date="2024-07-17T10:38:00Z">
         <w:r>
           <w:delText>Entry</w:delText>
         </w:r>
@@ -1135,20 +1626,25 @@
       <w:r>
         <w:t>-level</w:t>
       </w:r>
-      <w:commentRangeEnd w:id="45"/>
+      <w:commentRangeEnd w:id="109"/>
       <w:r>
         <w:rPr>
           <w:rStyle w:val="CommentReference"/>
         </w:rPr>
-        <w:commentReference w:id="45"/>
+        <w:commentReference w:id="109"/>
       </w:r>
-      <w:commentRangeEnd w:id="46"/>
+      <w:commentRangeEnd w:id="110"/>
       <w:r>
         <w:rPr>
           <w:rStyle w:val="CommentReference"/>
         </w:rPr>
-        <w:commentReference w:id="46"/>
+        <w:commentReference w:id="110"/>
       </w:r>
+      <w:ins w:id="112" w:author="Betty Zhu" w:date="2024-07-24T11:25:00Z">
+        <w:r>
+          <w:t xml:space="preserve"> (1-3 years’ experience)</w:t>
+        </w:r>
+      </w:ins>
     </w:p>
     <w:p>
       <w:pPr>
@@ -1164,6 +1660,11 @@
       <w:r>
         <w:t>Mid-level</w:t>
       </w:r>
+      <w:ins w:id="113" w:author="Betty Zhu" w:date="2024-07-24T11:25:00Z">
+        <w:r>
+          <w:t xml:space="preserve"> (3-10 years’ experience)</w:t>
+        </w:r>
+      </w:ins>
     </w:p>
     <w:p>
       <w:pPr>
@@ -1179,6 +1680,11 @@
       <w:r>
         <w:t>Senior-level</w:t>
       </w:r>
+      <w:ins w:id="114" w:author="Betty Zhu" w:date="2024-07-24T11:25:00Z">
+        <w:r>
+          <w:t xml:space="preserve"> (10+ years’ experience)</w:t>
+        </w:r>
+      </w:ins>
     </w:p>
     <w:p>
       <w:pPr>
@@ -1235,7 +1741,6 @@
           <w:b/>
           <w:bCs/>
         </w:rPr>
-        <w:lastRenderedPageBreak/>
         <w:t>Section 2 – Now</w:t>
       </w:r>
       <w:r>
@@ -1280,12 +1785,21 @@
         </w:rPr>
         <w:t xml:space="preserve">with </w:t>
       </w:r>
+      <w:proofErr w:type="spellStart"/>
       <w:r>
         <w:rPr>
           <w:b/>
           <w:bCs/>
         </w:rPr>
-        <w:t xml:space="preserve">GenAI. </w:t>
+        <w:t>GenAI</w:t>
+      </w:r>
+      <w:proofErr w:type="spellEnd"/>
+      <w:r>
+        <w:rPr>
+          <w:b/>
+          <w:bCs/>
+        </w:rPr>
+        <w:t xml:space="preserve">. </w:t>
       </w:r>
     </w:p>
     <w:p>
@@ -1296,7 +1810,16 @@
         </w:tabs>
       </w:pPr>
       <w:r>
-        <w:t xml:space="preserve">Q5. How would you rate your overall knowledge of GenAI? </w:t>
+        <w:lastRenderedPageBreak/>
+        <w:t xml:space="preserve">Q5. How would you rate your overall knowledge of </w:t>
+      </w:r>
+      <w:proofErr w:type="spellStart"/>
+      <w:r>
+        <w:t>GenAI</w:t>
+      </w:r>
+      <w:proofErr w:type="spellEnd"/>
+      <w:r>
+        <w:t xml:space="preserve">? </w:t>
       </w:r>
       <w:r>
         <w:rPr>
@@ -1361,12 +1884,12 @@
           <w:tab w:val="left" w:pos="3200"/>
         </w:tabs>
       </w:pPr>
-      <w:commentRangeStart w:id="48"/>
-      <w:commentRangeStart w:id="49"/>
+      <w:commentRangeStart w:id="115"/>
+      <w:commentRangeStart w:id="116"/>
       <w:r>
         <w:t>Advanced</w:t>
       </w:r>
-      <w:ins w:id="50" w:author="Betty Zhu" w:date="2024-07-17T10:38:00Z">
+      <w:ins w:id="117" w:author="Betty Zhu" w:date="2024-07-17T10:38:00Z">
         <w:r>
           <w:t>/Expert</w:t>
         </w:r>
@@ -1374,19 +1897,19 @@
       <w:r>
         <w:t xml:space="preserve"> knowledge</w:t>
       </w:r>
-      <w:commentRangeEnd w:id="48"/>
+      <w:commentRangeEnd w:id="115"/>
       <w:r>
         <w:rPr>
           <w:rStyle w:val="CommentReference"/>
         </w:rPr>
-        <w:commentReference w:id="48"/>
+        <w:commentReference w:id="115"/>
       </w:r>
-      <w:commentRangeEnd w:id="49"/>
+      <w:commentRangeEnd w:id="116"/>
       <w:r>
         <w:rPr>
           <w:rStyle w:val="CommentReference"/>
         </w:rPr>
-        <w:commentReference w:id="49"/>
+        <w:commentReference w:id="116"/>
       </w:r>
     </w:p>
     <w:p>
@@ -1400,10 +1923,10 @@
           <w:tab w:val="left" w:pos="3200"/>
         </w:tabs>
         <w:rPr>
-          <w:del w:id="51" w:author="Betty Zhu" w:date="2024-07-17T10:38:00Z"/>
+          <w:del w:id="118" w:author="Betty Zhu" w:date="2024-07-17T10:38:00Z"/>
         </w:rPr>
       </w:pPr>
-      <w:del w:id="52" w:author="Betty Zhu" w:date="2024-07-17T10:38:00Z">
+      <w:del w:id="119" w:author="Betty Zhu" w:date="2024-07-17T10:38:00Z">
         <w:r>
           <w:delText xml:space="preserve">Expert </w:delText>
         </w:r>
@@ -1439,14 +1962,43 @@
           <w:i/>
           <w:iCs/>
         </w:rPr>
-        <w:t xml:space="preserve">Definition of GenAI application: </w:t>
+        <w:t xml:space="preserve">Definition of </w:t>
       </w:r>
+      <w:proofErr w:type="spellStart"/>
+      <w:r>
+        <w:rPr>
+          <w:b/>
+          <w:bCs/>
+          <w:i/>
+          <w:iCs/>
+        </w:rPr>
+        <w:t>GenAI</w:t>
+      </w:r>
+      <w:proofErr w:type="spellEnd"/>
+      <w:r>
+        <w:rPr>
+          <w:b/>
+          <w:bCs/>
+          <w:i/>
+          <w:iCs/>
+        </w:rPr>
+        <w:t xml:space="preserve"> application: </w:t>
+      </w:r>
+      <w:proofErr w:type="spellStart"/>
       <w:r>
         <w:rPr>
           <w:i/>
           <w:iCs/>
         </w:rPr>
-        <w:t>GenAI applications are software solutions that leverage advanced</w:t>
+        <w:t>GenAI</w:t>
+      </w:r>
+      <w:proofErr w:type="spellEnd"/>
+      <w:r>
+        <w:rPr>
+          <w:i/>
+          <w:iCs/>
+        </w:rPr>
+        <w:t xml:space="preserve"> applications are software solutions that leverage advanced</w:t>
       </w:r>
       <w:r>
         <w:rPr>
@@ -1553,7 +2105,15 @@
         </w:tabs>
       </w:pPr>
       <w:r>
-        <w:t xml:space="preserve">Q6. Which GenAI </w:t>
+        <w:t xml:space="preserve">Q6. Which </w:t>
+      </w:r>
+      <w:proofErr w:type="spellStart"/>
+      <w:r>
+        <w:t>GenAI</w:t>
+      </w:r>
+      <w:proofErr w:type="spellEnd"/>
+      <w:r>
+        <w:t xml:space="preserve"> </w:t>
       </w:r>
       <w:r>
         <w:t xml:space="preserve">application </w:t>
@@ -1630,30 +2190,30 @@
           <w:tab w:val="left" w:pos="3200"/>
         </w:tabs>
         <w:rPr>
-          <w:ins w:id="53" w:author="Betty Zhu" w:date="2024-07-17T10:40:00Z"/>
+          <w:ins w:id="120" w:author="Betty Zhu" w:date="2024-07-17T10:40:00Z"/>
         </w:rPr>
       </w:pPr>
       <w:r>
         <w:t xml:space="preserve">Microsoft </w:t>
       </w:r>
-      <w:commentRangeStart w:id="54"/>
-      <w:commentRangeStart w:id="55"/>
+      <w:commentRangeStart w:id="121"/>
+      <w:commentRangeStart w:id="122"/>
       <w:r>
         <w:t>CoPilot</w:t>
       </w:r>
-      <w:commentRangeEnd w:id="54"/>
+      <w:commentRangeEnd w:id="121"/>
       <w:r>
         <w:rPr>
           <w:rStyle w:val="CommentReference"/>
         </w:rPr>
-        <w:commentReference w:id="54"/>
+        <w:commentReference w:id="121"/>
       </w:r>
-      <w:commentRangeEnd w:id="55"/>
+      <w:commentRangeEnd w:id="122"/>
       <w:r>
         <w:rPr>
           <w:rStyle w:val="CommentReference"/>
         </w:rPr>
-        <w:commentReference w:id="55"/>
+        <w:commentReference w:id="122"/>
       </w:r>
     </w:p>
     <w:p>
@@ -1667,7 +2227,7 @@
           <w:tab w:val="left" w:pos="3200"/>
         </w:tabs>
       </w:pPr>
-      <w:ins w:id="56" w:author="Betty Zhu" w:date="2024-07-17T10:40:00Z">
+      <w:ins w:id="123" w:author="Betty Zhu" w:date="2024-07-17T10:40:00Z">
         <w:r>
           <w:t>GitHub CoPilot</w:t>
         </w:r>
@@ -1707,7 +2267,15 @@
         <w:t xml:space="preserve">Q7. </w:t>
       </w:r>
       <w:r>
-        <w:t xml:space="preserve">Which GenAI </w:t>
+        <w:t xml:space="preserve">Which </w:t>
+      </w:r>
+      <w:proofErr w:type="spellStart"/>
+      <w:r>
+        <w:t>GenAI</w:t>
+      </w:r>
+      <w:proofErr w:type="spellEnd"/>
+      <w:r>
+        <w:t xml:space="preserve"> </w:t>
       </w:r>
       <w:r>
         <w:t>application</w:t>
@@ -1763,7 +2331,7 @@
           <w:tab w:val="left" w:pos="3200"/>
         </w:tabs>
         <w:rPr>
-          <w:ins w:id="57" w:author="Betty Zhu" w:date="2024-07-17T10:54:00Z"/>
+          <w:ins w:id="124" w:author="Betty Zhu" w:date="2024-07-17T10:54:00Z"/>
         </w:rPr>
       </w:pPr>
       <w:r>
@@ -1781,7 +2349,7 @@
           <w:tab w:val="left" w:pos="3200"/>
         </w:tabs>
       </w:pPr>
-      <w:ins w:id="58" w:author="Betty Zhu" w:date="2024-07-17T10:54:00Z">
+      <w:ins w:id="125" w:author="Betty Zhu" w:date="2024-07-17T10:54:00Z">
         <w:r>
           <w:t>Unsure/Unaware</w:t>
         </w:r>
@@ -1836,7 +2404,15 @@
         <w:t xml:space="preserve">Q8. </w:t>
       </w:r>
       <w:r>
-        <w:t>How do you believe GenAI will change the role of actuaries in the next 5-10 years?</w:t>
+        <w:t xml:space="preserve">How do you believe </w:t>
+      </w:r>
+      <w:proofErr w:type="spellStart"/>
+      <w:r>
+        <w:t>GenAI</w:t>
+      </w:r>
+      <w:proofErr w:type="spellEnd"/>
+      <w:r>
+        <w:t xml:space="preserve"> will change the role of actuaries in the next 5-10 years?</w:t>
       </w:r>
       <w:r>
         <w:t xml:space="preserve"> </w:t>
@@ -1924,7 +2500,16 @@
         </w:tabs>
       </w:pPr>
       <w:r>
-        <w:t xml:space="preserve">Q9. Are you aware of any initiatives your company has undertaken in the GenAI domain (select all that apply) </w:t>
+        <w:lastRenderedPageBreak/>
+        <w:t xml:space="preserve">Q9. Are you aware of any initiatives your company has undertaken in the </w:t>
+      </w:r>
+      <w:proofErr w:type="spellStart"/>
+      <w:r>
+        <w:t>GenAI</w:t>
+      </w:r>
+      <w:proofErr w:type="spellEnd"/>
+      <w:r>
+        <w:t xml:space="preserve"> domain (select all that apply) </w:t>
       </w:r>
       <w:r>
         <w:rPr>
@@ -1947,11 +2532,16 @@
       <w:r>
         <w:t xml:space="preserve">Development of </w:t>
       </w:r>
+      <w:proofErr w:type="spellStart"/>
       <w:r>
         <w:t>Gen</w:t>
       </w:r>
       <w:r>
-        <w:t>AI-driven products or services</w:t>
+        <w:t>AI</w:t>
+      </w:r>
+      <w:proofErr w:type="spellEnd"/>
+      <w:r>
+        <w:t>-driven products or services</w:t>
       </w:r>
     </w:p>
     <w:p>
@@ -1966,7 +2556,15 @@
         </w:tabs>
       </w:pPr>
       <w:r>
-        <w:t>Investment in GenAI Research and Development efforts including recruitment of relevant expertise in this domain</w:t>
+        <w:t xml:space="preserve">Investment in </w:t>
+      </w:r>
+      <w:proofErr w:type="spellStart"/>
+      <w:r>
+        <w:t>GenAI</w:t>
+      </w:r>
+      <w:proofErr w:type="spellEnd"/>
+      <w:r>
+        <w:t xml:space="preserve"> Research and Development efforts including recruitment of relevant expertise in this domain</w:t>
       </w:r>
     </w:p>
     <w:p>
@@ -1981,8 +2579,13 @@
         </w:tabs>
       </w:pPr>
       <w:r>
-        <w:t>Training and education programs on GenAI</w:t>
+        <w:t xml:space="preserve">Training and education programs on </w:t>
       </w:r>
+      <w:proofErr w:type="spellStart"/>
+      <w:r>
+        <w:t>GenAI</w:t>
+      </w:r>
+      <w:proofErr w:type="spellEnd"/>
     </w:p>
     <w:p>
       <w:pPr>
@@ -1998,11 +2601,16 @@
       <w:r>
         <w:t xml:space="preserve">Collaboration with </w:t>
       </w:r>
+      <w:proofErr w:type="spellStart"/>
       <w:r>
         <w:t>Gen</w:t>
       </w:r>
       <w:r>
-        <w:t>AI technology partners</w:t>
+        <w:t>AI</w:t>
+      </w:r>
+      <w:proofErr w:type="spellEnd"/>
+      <w:r>
+        <w:t xml:space="preserve"> technology partners</w:t>
       </w:r>
     </w:p>
     <w:p>
@@ -2017,7 +2625,15 @@
         </w:tabs>
       </w:pPr>
       <w:r>
-        <w:t xml:space="preserve">Implementing GenAI-driven techniques to help with internal analysis and processes </w:t>
+        <w:t xml:space="preserve">Implementing </w:t>
+      </w:r>
+      <w:proofErr w:type="spellStart"/>
+      <w:r>
+        <w:t>GenAI</w:t>
+      </w:r>
+      <w:proofErr w:type="spellEnd"/>
+      <w:r>
+        <w:t xml:space="preserve">-driven techniques to help with internal analysis and processes </w:t>
       </w:r>
     </w:p>
     <w:p>
@@ -2073,15 +2689,31 @@
         <w:t xml:space="preserve">Q10. </w:t>
       </w:r>
       <w:r>
-        <w:t>(if you select D</w:t>
+        <w:t xml:space="preserve">(if you select </w:t>
       </w:r>
-      <w:del w:id="59" w:author="Betty Zhu" w:date="2024-07-17T12:52:00Z">
+      <w:ins w:id="126" w:author="Betty Zhu" w:date="2024-07-24T11:33:00Z">
+        <w:r>
+          <w:t xml:space="preserve">C or </w:t>
+        </w:r>
+      </w:ins>
+      <w:r>
+        <w:t>D</w:t>
+      </w:r>
+      <w:del w:id="127" w:author="Betty Zhu" w:date="2024-07-17T12:52:00Z">
         <w:r>
           <w:delText xml:space="preserve"> or E</w:delText>
         </w:r>
       </w:del>
       <w:r>
-        <w:t xml:space="preserve"> in Q5) Which Language Model do you primarily use for your GenAI related tasks at work? Please specify all that apply and specify the version, </w:t>
+        <w:t xml:space="preserve"> in Q5) Which Language Model do you primarily use for your </w:t>
+      </w:r>
+      <w:proofErr w:type="spellStart"/>
+      <w:r>
+        <w:t>GenAI</w:t>
+      </w:r>
+      <w:proofErr w:type="spellEnd"/>
+      <w:r>
+        <w:t xml:space="preserve"> related tasks at work? Please specify all that apply and specify the version, </w:t>
       </w:r>
       <w:r>
         <w:t>rationale,</w:t>
@@ -2142,18 +2774,18 @@
           <w:tab w:val="left" w:pos="3200"/>
         </w:tabs>
         <w:rPr>
-          <w:del w:id="60" w:author="Ramsay, Daniel (Edinburgh)" w:date="2024-06-17T12:21:00Z"/>
+          <w:del w:id="128" w:author="Ramsay, Daniel (Edinburgh)" w:date="2024-06-17T12:21:00Z"/>
         </w:rPr>
       </w:pPr>
       <w:r>
         <w:t>Open-source LLMs (e.g.,</w:t>
       </w:r>
-      <w:ins w:id="61" w:author="Ramsay, Daniel (Edinburgh)" w:date="2024-06-17T12:21:00Z">
+      <w:ins w:id="129" w:author="Ramsay, Daniel (Edinburgh)" w:date="2024-06-17T12:21:00Z">
         <w:r>
           <w:t xml:space="preserve"> Llama, Mistral)</w:t>
         </w:r>
       </w:ins>
-      <w:del w:id="62" w:author="Ramsay, Daniel (Edinburgh)" w:date="2024-06-17T12:21:00Z">
+      <w:del w:id="130" w:author="Ramsay, Daniel (Edinburgh)" w:date="2024-06-17T12:21:00Z">
         <w:r>
           <w:delText xml:space="preserve"> BERT,</w:delText>
         </w:r>
@@ -2173,7 +2805,7 @@
           <w:tab w:val="left" w:pos="3200"/>
         </w:tabs>
         <w:rPr>
-          <w:ins w:id="63" w:author="Betty Zhu" w:date="2024-07-17T12:57:00Z"/>
+          <w:ins w:id="131" w:author="Betty Zhu" w:date="2024-07-17T12:57:00Z"/>
         </w:rPr>
       </w:pPr>
     </w:p>
@@ -2215,17 +2847,17 @@
       <w:r>
         <w:t>Closed-source LLMs (e.g., GPT-4</w:t>
       </w:r>
-      <w:ins w:id="64" w:author="Betty Zhu" w:date="2024-07-17T12:57:00Z">
+      <w:ins w:id="132" w:author="Betty Zhu" w:date="2024-07-17T12:57:00Z">
         <w:r>
           <w:t xml:space="preserve"> </w:t>
         </w:r>
       </w:ins>
-      <w:del w:id="65" w:author="Ramsay, Daniel (Edinburgh)" w:date="2024-06-17T12:21:00Z">
+      <w:del w:id="133" w:author="Ramsay, Daniel (Edinburgh)" w:date="2024-06-17T12:21:00Z">
         <w:r>
           <w:delText xml:space="preserve"> from OpenAI)</w:delText>
         </w:r>
       </w:del>
-      <w:ins w:id="66" w:author="Ramsay, Daniel (Edinburgh)" w:date="2024-06-17T12:22:00Z">
+      <w:ins w:id="134" w:author="Ramsay, Daniel (Edinburgh)" w:date="2024-06-17T12:22:00Z">
         <w:r>
           <w:t>from OpenAI, Claude from Anthropic</w:t>
         </w:r>
@@ -2266,22 +2898,19 @@
           <w:tab w:val="left" w:pos="3200"/>
         </w:tabs>
       </w:pPr>
-      <w:del w:id="67" w:author="Betty Zhu" w:date="2024-07-17T11:19:00Z">
+      <w:del w:id="135" w:author="Betty Zhu" w:date="2024-07-17T11:19:00Z">
         <w:r>
           <w:delText xml:space="preserve">Others (please specify) </w:delText>
         </w:r>
       </w:del>
-      <w:ins w:id="68" w:author="Betty Zhu" w:date="2024-07-17T12:56:00Z">
+      <w:ins w:id="136" w:author="Betty Zhu" w:date="2024-07-17T12:56:00Z">
         <w:r>
           <w:t>Others</w:t>
         </w:r>
       </w:ins>
-      <w:ins w:id="69" w:author="Betty Zhu" w:date="2024-07-17T12:57:00Z">
+      <w:ins w:id="137" w:author="Betty Zhu" w:date="2024-07-17T12:57:00Z">
         <w:r>
-          <w:t xml:space="preserve"> (</w:t>
-        </w:r>
-        <w:r>
-          <w:t xml:space="preserve">please specify) </w:t>
+          <w:t xml:space="preserve"> (please specify) </w:t>
         </w:r>
       </w:ins>
     </w:p>
@@ -2316,7 +2945,7 @@
           <w:tab w:val="left" w:pos="3200"/>
         </w:tabs>
         <w:rPr>
-          <w:ins w:id="70" w:author="Betty Zhu" w:date="2024-07-17T12:58:00Z"/>
+          <w:ins w:id="138" w:author="Betty Zhu" w:date="2024-07-17T12:58:00Z"/>
         </w:rPr>
       </w:pPr>
     </w:p>
@@ -2327,78 +2956,81 @@
           <w:tab w:val="left" w:pos="3200"/>
         </w:tabs>
         <w:rPr>
-          <w:ins w:id="71" w:author="Betty Zhu" w:date="2024-07-17T11:10:00Z"/>
+          <w:ins w:id="139" w:author="Betty Zhu" w:date="2024-07-17T11:10:00Z"/>
         </w:rPr>
       </w:pPr>
-      <w:ins w:id="72" w:author="Betty Zhu" w:date="2024-07-17T11:05:00Z">
+      <w:ins w:id="140" w:author="Betty Zhu" w:date="2024-07-17T11:05:00Z">
         <w:r>
-          <w:t>Q1</w:t>
-        </w:r>
-        <w:r>
-          <w:t>1</w:t>
-        </w:r>
-        <w:r>
-          <w:t>. (if you select D in Q5)</w:t>
-        </w:r>
-        <w:r>
-          <w:t xml:space="preserve"> What </w:t>
+          <w:t xml:space="preserve">Q11. (if you select </w:t>
         </w:r>
       </w:ins>
-      <w:ins w:id="73" w:author="Betty Zhu" w:date="2024-07-17T11:07:00Z">
+      <w:ins w:id="141" w:author="Betty Zhu" w:date="2024-07-24T11:33:00Z">
+        <w:r>
+          <w:t xml:space="preserve">C or </w:t>
+        </w:r>
+      </w:ins>
+      <w:ins w:id="142" w:author="Betty Zhu" w:date="2024-07-17T11:05:00Z">
+        <w:r>
+          <w:t xml:space="preserve">D in Q5) What </w:t>
+        </w:r>
+      </w:ins>
+      <w:ins w:id="143" w:author="Betty Zhu" w:date="2024-07-17T11:07:00Z">
         <w:r>
           <w:t xml:space="preserve">are the other </w:t>
         </w:r>
       </w:ins>
-      <w:ins w:id="74" w:author="Betty Zhu" w:date="2024-07-17T11:05:00Z">
+      <w:ins w:id="144" w:author="Betty Zhu" w:date="2024-07-17T11:05:00Z">
         <w:r>
           <w:t xml:space="preserve">types of neural networks </w:t>
         </w:r>
       </w:ins>
-      <w:ins w:id="75" w:author="Betty Zhu" w:date="2024-07-17T11:07:00Z">
+      <w:ins w:id="145" w:author="Betty Zhu" w:date="2024-07-17T11:07:00Z">
         <w:r>
           <w:t xml:space="preserve">you have </w:t>
         </w:r>
       </w:ins>
-      <w:ins w:id="76" w:author="Betty Zhu" w:date="2024-07-17T11:05:00Z">
+      <w:ins w:id="146" w:author="Betty Zhu" w:date="2024-07-17T11:05:00Z">
         <w:r>
-          <w:t>worked with for GenAI related task</w:t>
+          <w:t xml:space="preserve">worked with for </w:t>
+        </w:r>
+        <w:proofErr w:type="spellStart"/>
+        <w:r>
+          <w:t>GenAI</w:t>
+        </w:r>
+        <w:proofErr w:type="spellEnd"/>
+        <w:r>
+          <w:t xml:space="preserve"> related task</w:t>
         </w:r>
       </w:ins>
-      <w:ins w:id="77" w:author="Betty Zhu" w:date="2024-07-17T11:07:00Z">
+      <w:ins w:id="147" w:author="Betty Zhu" w:date="2024-07-17T11:07:00Z">
         <w:r>
           <w:t xml:space="preserve"> other than Transformers (i.e., the foundations for </w:t>
         </w:r>
       </w:ins>
-      <w:ins w:id="78" w:author="Betty Zhu" w:date="2024-07-17T11:09:00Z">
+      <w:ins w:id="148" w:author="Betty Zhu" w:date="2024-07-17T11:09:00Z">
         <w:r>
           <w:t>most current</w:t>
         </w:r>
       </w:ins>
-      <w:ins w:id="79" w:author="Betty Zhu" w:date="2024-07-17T11:07:00Z">
+      <w:ins w:id="149" w:author="Betty Zhu" w:date="2024-07-17T11:07:00Z">
         <w:r>
           <w:t xml:space="preserve"> LLMs)</w:t>
         </w:r>
       </w:ins>
-      <w:ins w:id="80" w:author="Betty Zhu" w:date="2024-07-17T11:05:00Z">
+      <w:ins w:id="150" w:author="Betty Zhu" w:date="2024-07-17T11:05:00Z">
         <w:r>
           <w:t>?</w:t>
         </w:r>
       </w:ins>
-      <w:ins w:id="81" w:author="Betty Zhu" w:date="2024-07-17T11:10:00Z">
+      <w:ins w:id="151" w:author="Betty Zhu" w:date="2024-07-17T11:10:00Z">
         <w:r>
           <w:t xml:space="preserve"> </w:t>
         </w:r>
         <w:r>
-          <w:t xml:space="preserve">Please specify all that apply and specify </w:t>
-        </w:r>
-        <w:r>
-          <w:t xml:space="preserve">THE </w:t>
-        </w:r>
-        <w:r>
-          <w:t xml:space="preserve">rationale, and use case. </w:t>
+          <w:t xml:space="preserve">Please specify all that apply and specify THE rationale, and use case. </w:t>
         </w:r>
       </w:ins>
-      <w:ins w:id="82" w:author="Betty Zhu" w:date="2024-07-17T11:50:00Z">
+      <w:ins w:id="152" w:author="Betty Zhu" w:date="2024-07-17T11:50:00Z">
         <w:r>
           <w:t>(select all that apply)</w:t>
         </w:r>
@@ -2411,10 +3043,10 @@
           <w:tab w:val="left" w:pos="3200"/>
         </w:tabs>
         <w:rPr>
-          <w:ins w:id="83" w:author="Betty Zhu" w:date="2024-07-17T11:10:00Z"/>
+          <w:ins w:id="153" w:author="Betty Zhu" w:date="2024-07-17T11:10:00Z"/>
         </w:rPr>
       </w:pPr>
-      <w:ins w:id="84" w:author="Betty Zhu" w:date="2024-07-17T11:10:00Z">
+      <w:ins w:id="154" w:author="Betty Zhu" w:date="2024-07-17T11:10:00Z">
         <w:r>
           <w:rPr>
             <w:highlight w:val="yellow"/>
@@ -2433,7 +3065,7 @@
           <w:tab w:val="left" w:pos="3200"/>
         </w:tabs>
         <w:rPr>
-          <w:ins w:id="85" w:author="Betty Zhu" w:date="2024-07-17T11:10:00Z"/>
+          <w:ins w:id="155" w:author="Betty Zhu" w:date="2024-07-17T11:10:00Z"/>
         </w:rPr>
       </w:pPr>
     </w:p>
@@ -2448,25 +3080,25 @@
           <w:tab w:val="left" w:pos="3200"/>
         </w:tabs>
         <w:rPr>
-          <w:ins w:id="86" w:author="Betty Zhu" w:date="2024-07-17T11:15:00Z"/>
+          <w:ins w:id="156" w:author="Betty Zhu" w:date="2024-07-17T11:15:00Z"/>
         </w:rPr>
       </w:pPr>
-      <w:ins w:id="87" w:author="Betty Zhu" w:date="2024-07-17T11:10:00Z">
+      <w:ins w:id="157" w:author="Betty Zhu" w:date="2024-07-17T11:10:00Z">
         <w:r>
           <w:t>Genera</w:t>
         </w:r>
       </w:ins>
-      <w:ins w:id="88" w:author="Betty Zhu" w:date="2024-07-17T11:11:00Z">
+      <w:ins w:id="158" w:author="Betty Zhu" w:date="2024-07-17T11:11:00Z">
         <w:r>
           <w:t>tive</w:t>
         </w:r>
       </w:ins>
-      <w:ins w:id="89" w:author="Betty Zhu" w:date="2024-07-17T11:10:00Z">
+      <w:ins w:id="159" w:author="Betty Zhu" w:date="2024-07-17T11:10:00Z">
         <w:r>
           <w:t xml:space="preserve"> Adversarial Network</w:t>
         </w:r>
       </w:ins>
-      <w:ins w:id="90" w:author="Betty Zhu" w:date="2024-07-17T11:12:00Z">
+      <w:ins w:id="160" w:author="Betty Zhu" w:date="2024-07-17T11:12:00Z">
         <w:r>
           <w:t>s (GANs)</w:t>
         </w:r>
@@ -2480,9 +3112,9 @@
         </w:tabs>
         <w:ind w:left="720"/>
         <w:rPr>
-          <w:ins w:id="91" w:author="Betty Zhu" w:date="2024-07-17T11:12:00Z"/>
+          <w:ins w:id="161" w:author="Betty Zhu" w:date="2024-07-17T11:12:00Z"/>
         </w:rPr>
-        <w:pPrChange w:id="92" w:author="Betty Zhu" w:date="2024-07-17T11:15:00Z">
+        <w:pPrChange w:id="162" w:author="Betty Zhu" w:date="2024-07-17T11:15:00Z">
           <w:pPr>
             <w:pStyle w:val="BodyText"/>
             <w:numPr>
@@ -2495,7 +3127,7 @@
           </w:pPr>
         </w:pPrChange>
       </w:pPr>
-      <w:ins w:id="93" w:author="Betty Zhu" w:date="2024-07-17T11:15:00Z">
+      <w:ins w:id="163" w:author="Betty Zhu" w:date="2024-07-17T11:15:00Z">
         <w:r>
           <w:t>Rationale and use case: _____________________________________________</w:t>
         </w:r>
@@ -2512,12 +3144,11 @@
           <w:tab w:val="left" w:pos="3200"/>
         </w:tabs>
         <w:rPr>
-          <w:ins w:id="94" w:author="Betty Zhu" w:date="2024-07-17T11:15:00Z"/>
+          <w:ins w:id="164" w:author="Betty Zhu" w:date="2024-07-17T11:15:00Z"/>
         </w:rPr>
       </w:pPr>
-      <w:ins w:id="95" w:author="Betty Zhu" w:date="2024-07-17T11:12:00Z">
+      <w:ins w:id="165" w:author="Betty Zhu" w:date="2024-07-17T11:12:00Z">
         <w:r>
-          <w:lastRenderedPageBreak/>
           <w:t>Variation Autoencoders (VAEs)</w:t>
         </w:r>
       </w:ins>
@@ -2530,9 +3161,9 @@
         </w:tabs>
         <w:ind w:left="720"/>
         <w:rPr>
-          <w:ins w:id="96" w:author="Betty Zhu" w:date="2024-07-17T11:12:00Z"/>
+          <w:ins w:id="166" w:author="Betty Zhu" w:date="2024-07-17T11:12:00Z"/>
         </w:rPr>
-        <w:pPrChange w:id="97" w:author="Betty Zhu" w:date="2024-07-17T11:15:00Z">
+        <w:pPrChange w:id="167" w:author="Betty Zhu" w:date="2024-07-17T11:15:00Z">
           <w:pPr>
             <w:pStyle w:val="BodyText"/>
             <w:numPr>
@@ -2545,8 +3176,9 @@
           </w:pPr>
         </w:pPrChange>
       </w:pPr>
-      <w:ins w:id="98" w:author="Betty Zhu" w:date="2024-07-17T11:15:00Z">
+      <w:ins w:id="168" w:author="Betty Zhu" w:date="2024-07-17T11:15:00Z">
         <w:r>
+          <w:lastRenderedPageBreak/>
           <w:t>Rationale and use case: _____________________________________________</w:t>
         </w:r>
       </w:ins>
@@ -2562,26 +3194,20 @@
           <w:tab w:val="left" w:pos="3200"/>
         </w:tabs>
         <w:rPr>
-          <w:ins w:id="99" w:author="Betty Zhu" w:date="2024-07-17T11:15:00Z"/>
+          <w:ins w:id="169" w:author="Betty Zhu" w:date="2024-07-17T11:15:00Z"/>
         </w:rPr>
       </w:pPr>
-      <w:ins w:id="100" w:author="Betty Zhu" w:date="2024-07-17T11:14:00Z">
+      <w:ins w:id="170" w:author="Betty Zhu" w:date="2024-07-17T11:14:00Z">
         <w:r>
-          <w:t>Recurrent Neural Networks (</w:t>
-        </w:r>
-        <w:r>
-          <w:t>RNNs</w:t>
-        </w:r>
-        <w:r>
-          <w:t xml:space="preserve">, including </w:t>
+          <w:t xml:space="preserve">Recurrent Neural Networks (RNNs, including </w:t>
         </w:r>
       </w:ins>
-      <w:ins w:id="101" w:author="Betty Zhu" w:date="2024-07-17T11:12:00Z">
+      <w:ins w:id="171" w:author="Betty Zhu" w:date="2024-07-17T11:12:00Z">
         <w:r>
           <w:t>LSTMs</w:t>
         </w:r>
       </w:ins>
-      <w:ins w:id="102" w:author="Betty Zhu" w:date="2024-07-17T11:14:00Z">
+      <w:ins w:id="172" w:author="Betty Zhu" w:date="2024-07-17T11:14:00Z">
         <w:r>
           <w:t>)</w:t>
         </w:r>
@@ -2595,10 +3221,10 @@
         </w:tabs>
         <w:ind w:left="720"/>
         <w:rPr>
-          <w:ins w:id="103" w:author="Betty Zhu" w:date="2024-07-17T11:19:00Z"/>
+          <w:ins w:id="173" w:author="Betty Zhu" w:date="2024-07-17T11:19:00Z"/>
         </w:rPr>
       </w:pPr>
-      <w:ins w:id="104" w:author="Betty Zhu" w:date="2024-07-17T11:15:00Z">
+      <w:ins w:id="174" w:author="Betty Zhu" w:date="2024-07-17T11:15:00Z">
         <w:r>
           <w:t>Rationale and use case: _____________________________________________</w:t>
         </w:r>
@@ -2615,9 +3241,9 @@
           <w:tab w:val="left" w:pos="3200"/>
         </w:tabs>
         <w:rPr>
-          <w:ins w:id="105" w:author="Betty Zhu" w:date="2024-07-17T11:19:00Z"/>
+          <w:ins w:id="175" w:author="Betty Zhu" w:date="2024-07-17T11:19:00Z"/>
         </w:rPr>
-        <w:pPrChange w:id="106" w:author="Betty Zhu" w:date="2024-07-17T11:19:00Z">
+        <w:pPrChange w:id="176" w:author="Betty Zhu" w:date="2024-07-17T11:19:00Z">
           <w:pPr>
             <w:pStyle w:val="BodyText"/>
             <w:tabs>
@@ -2627,7 +3253,7 @@
           </w:pPr>
         </w:pPrChange>
       </w:pPr>
-      <w:ins w:id="107" w:author="Betty Zhu" w:date="2024-07-17T11:19:00Z">
+      <w:ins w:id="177" w:author="Betty Zhu" w:date="2024-07-17T11:19:00Z">
         <w:r>
           <w:t>Others (please specify):</w:t>
         </w:r>
@@ -2641,9 +3267,9 @@
         </w:tabs>
         <w:ind w:left="720"/>
         <w:rPr>
-          <w:ins w:id="108" w:author="Betty Zhu" w:date="2024-07-17T11:14:00Z"/>
+          <w:ins w:id="178" w:author="Betty Zhu" w:date="2024-07-17T11:14:00Z"/>
         </w:rPr>
-        <w:pPrChange w:id="109" w:author="Betty Zhu" w:date="2024-07-17T11:19:00Z">
+        <w:pPrChange w:id="179" w:author="Betty Zhu" w:date="2024-07-17T11:19:00Z">
           <w:pPr>
             <w:pStyle w:val="BodyText"/>
             <w:numPr>
@@ -2656,7 +3282,7 @@
           </w:pPr>
         </w:pPrChange>
       </w:pPr>
-      <w:ins w:id="110" w:author="Betty Zhu" w:date="2024-07-17T11:19:00Z">
+      <w:ins w:id="180" w:author="Betty Zhu" w:date="2024-07-17T11:19:00Z">
         <w:r>
           <w:t>Rationale and use case: _____________________________________________</w:t>
         </w:r>
@@ -2673,10 +3299,10 @@
           <w:tab w:val="left" w:pos="3200"/>
         </w:tabs>
         <w:rPr>
-          <w:ins w:id="111" w:author="Betty Zhu" w:date="2024-07-17T11:19:00Z"/>
+          <w:ins w:id="181" w:author="Betty Zhu" w:date="2024-07-17T11:19:00Z"/>
         </w:rPr>
       </w:pPr>
-      <w:ins w:id="112" w:author="Betty Zhu" w:date="2024-07-17T11:15:00Z">
+      <w:ins w:id="182" w:author="Betty Zhu" w:date="2024-07-17T11:15:00Z">
         <w:r>
           <w:t>None</w:t>
         </w:r>
@@ -2689,7 +3315,7 @@
           <w:tab w:val="left" w:pos="3200"/>
         </w:tabs>
         <w:rPr>
-          <w:ins w:id="113" w:author="Betty Zhu" w:date="2024-07-17T11:19:00Z"/>
+          <w:ins w:id="183" w:author="Betty Zhu" w:date="2024-07-17T11:19:00Z"/>
         </w:rPr>
       </w:pPr>
     </w:p>
@@ -2700,53 +3326,68 @@
           <w:tab w:val="left" w:pos="3200"/>
         </w:tabs>
         <w:rPr>
-          <w:ins w:id="114" w:author="Betty Zhu" w:date="2024-07-17T11:20:00Z"/>
+          <w:ins w:id="184" w:author="Betty Zhu" w:date="2024-07-17T11:20:00Z"/>
         </w:rPr>
       </w:pPr>
-      <w:ins w:id="115" w:author="Betty Zhu" w:date="2024-07-17T11:19:00Z">
+      <w:ins w:id="185" w:author="Betty Zhu" w:date="2024-07-17T11:19:00Z">
         <w:r>
           <w:t xml:space="preserve">Q12. </w:t>
         </w:r>
       </w:ins>
-      <w:ins w:id="116" w:author="Betty Zhu" w:date="2024-07-17T11:20:00Z">
+      <w:ins w:id="186" w:author="Betty Zhu" w:date="2024-07-17T11:20:00Z">
         <w:r>
-          <w:t>(if you select D in Q5)</w:t>
+          <w:t xml:space="preserve">(if you select </w:t>
         </w:r>
+      </w:ins>
+      <w:ins w:id="187" w:author="Betty Zhu" w:date="2024-07-24T11:33:00Z">
+        <w:r>
+          <w:t xml:space="preserve">C or </w:t>
+        </w:r>
+      </w:ins>
+      <w:ins w:id="188" w:author="Betty Zhu" w:date="2024-07-17T11:20:00Z">
+        <w:r>
+          <w:t xml:space="preserve">D in Q5) </w:t>
+        </w:r>
+      </w:ins>
+      <w:ins w:id="189" w:author="Betty Zhu" w:date="2024-07-17T11:25:00Z">
+        <w:r>
+          <w:t xml:space="preserve">What are the </w:t>
+        </w:r>
+      </w:ins>
+      <w:ins w:id="190" w:author="Betty Zhu" w:date="2024-07-17T11:34:00Z">
+        <w:r>
+          <w:t xml:space="preserve">frameworks </w:t>
+        </w:r>
+      </w:ins>
+      <w:ins w:id="191" w:author="Betty Zhu" w:date="2024-07-17T11:25:00Z">
+        <w:r>
+          <w:t>you use</w:t>
+        </w:r>
+      </w:ins>
+      <w:ins w:id="192" w:author="Betty Zhu" w:date="2024-07-17T11:20:00Z">
+        <w:r>
+          <w:t xml:space="preserve"> for developing </w:t>
+        </w:r>
+        <w:proofErr w:type="spellStart"/>
+        <w:r>
+          <w:t>GenAI</w:t>
+        </w:r>
+        <w:proofErr w:type="spellEnd"/>
+        <w:r>
+          <w:t xml:space="preserve"> models? </w:t>
+        </w:r>
+      </w:ins>
+      <w:ins w:id="193" w:author="Betty Zhu" w:date="2024-07-17T11:50:00Z">
+        <w:r>
+          <w:t xml:space="preserve">(select all that apply) </w:t>
+        </w:r>
+      </w:ins>
+      <w:ins w:id="194" w:author="Betty Zhu" w:date="2024-07-17T11:34:00Z">
         <w:r>
           <w:t xml:space="preserve"> </w:t>
         </w:r>
       </w:ins>
-      <w:ins w:id="117" w:author="Betty Zhu" w:date="2024-07-17T11:25:00Z">
-        <w:r>
-          <w:t xml:space="preserve">What are the </w:t>
-        </w:r>
-      </w:ins>
-      <w:ins w:id="118" w:author="Betty Zhu" w:date="2024-07-17T11:34:00Z">
-        <w:r>
-          <w:t xml:space="preserve">frameworks </w:t>
-        </w:r>
-      </w:ins>
-      <w:ins w:id="119" w:author="Betty Zhu" w:date="2024-07-17T11:25:00Z">
-        <w:r>
-          <w:t>you use</w:t>
-        </w:r>
-      </w:ins>
-      <w:ins w:id="120" w:author="Betty Zhu" w:date="2024-07-17T11:20:00Z">
-        <w:r>
-          <w:t xml:space="preserve"> for developing GenAI models? </w:t>
-        </w:r>
-      </w:ins>
-      <w:ins w:id="121" w:author="Betty Zhu" w:date="2024-07-17T11:50:00Z">
-        <w:r>
-          <w:t xml:space="preserve">(select all that apply) </w:t>
-        </w:r>
-      </w:ins>
-      <w:ins w:id="122" w:author="Betty Zhu" w:date="2024-07-17T11:34:00Z">
-        <w:r>
-          <w:t xml:space="preserve"> </w:t>
-        </w:r>
-      </w:ins>
-      <w:ins w:id="123" w:author="Betty Zhu" w:date="2024-07-17T11:36:00Z">
+      <w:ins w:id="195" w:author="Betty Zhu" w:date="2024-07-17T11:36:00Z">
         <w:r>
           <w:rPr>
             <w:highlight w:val="yellow"/>
@@ -2769,19 +3410,29 @@
           <w:tab w:val="left" w:pos="3200"/>
         </w:tabs>
         <w:rPr>
-          <w:ins w:id="124" w:author="Betty Zhu" w:date="2024-07-17T11:23:00Z"/>
+          <w:ins w:id="196" w:author="Betty Zhu" w:date="2024-07-17T11:23:00Z"/>
         </w:rPr>
       </w:pPr>
-      <w:ins w:id="125" w:author="Betty Zhu" w:date="2024-07-17T11:20:00Z">
+      <w:ins w:id="197" w:author="Betty Zhu" w:date="2024-07-17T11:20:00Z">
         <w:r>
           <w:t>Tens</w:t>
         </w:r>
       </w:ins>
-      <w:ins w:id="126" w:author="Betty Zhu" w:date="2024-07-17T11:21:00Z">
+      <w:ins w:id="198" w:author="Betty Zhu" w:date="2024-07-17T11:21:00Z">
         <w:r>
           <w:t>orFlow</w:t>
         </w:r>
       </w:ins>
+      <w:ins w:id="199" w:author="Betty Zhu" w:date="2024-07-24T11:25:00Z">
+        <w:r>
+          <w:t>/</w:t>
+        </w:r>
+        <w:proofErr w:type="spellStart"/>
+        <w:r>
+          <w:t>Keras</w:t>
+        </w:r>
+      </w:ins>
+      <w:proofErr w:type="spellEnd"/>
     </w:p>
     <w:p>
       <w:pPr>
@@ -2794,14 +3445,16 @@
           <w:tab w:val="left" w:pos="3200"/>
         </w:tabs>
         <w:rPr>
-          <w:ins w:id="127" w:author="Betty Zhu" w:date="2024-07-17T11:23:00Z"/>
+          <w:ins w:id="200" w:author="Betty Zhu" w:date="2024-07-17T11:29:00Z"/>
         </w:rPr>
       </w:pPr>
-      <w:ins w:id="128" w:author="Betty Zhu" w:date="2024-07-17T11:23:00Z">
+      <w:proofErr w:type="spellStart"/>
+      <w:ins w:id="201" w:author="Betty Zhu" w:date="2024-07-17T11:21:00Z">
         <w:r>
-          <w:t>Keras</w:t>
+          <w:t>PyTorch</w:t>
         </w:r>
       </w:ins>
+      <w:proofErr w:type="spellEnd"/>
     </w:p>
     <w:p>
       <w:pPr>
@@ -2814,12 +3467,17 @@
           <w:tab w:val="left" w:pos="3200"/>
         </w:tabs>
         <w:rPr>
-          <w:ins w:id="129" w:author="Betty Zhu" w:date="2024-07-17T11:29:00Z"/>
+          <w:ins w:id="202" w:author="Betty Zhu" w:date="2024-07-24T11:26:00Z"/>
         </w:rPr>
       </w:pPr>
-      <w:ins w:id="130" w:author="Betty Zhu" w:date="2024-07-17T11:21:00Z">
+      <w:proofErr w:type="spellStart"/>
+      <w:ins w:id="203" w:author="Betty Zhu" w:date="2024-07-17T11:21:00Z">
         <w:r>
-          <w:t>PyTorch</w:t>
+          <w:t>LangChain</w:t>
+        </w:r>
+        <w:proofErr w:type="spellEnd"/>
+        <w:r>
+          <w:t xml:space="preserve"> </w:t>
         </w:r>
       </w:ins>
     </w:p>
@@ -2834,13 +3492,36 @@
           <w:tab w:val="left" w:pos="3200"/>
         </w:tabs>
         <w:rPr>
-          <w:ins w:id="131" w:author="Betty Zhu" w:date="2024-07-17T11:32:00Z"/>
+          <w:ins w:id="204" w:author="Betty Zhu" w:date="2024-07-24T11:26:00Z"/>
+          <w:rPrChange w:id="205" w:author="Betty Zhu" w:date="2024-07-24T11:26:00Z">
+            <w:rPr>
+              <w:ins w:id="206" w:author="Betty Zhu" w:date="2024-07-24T11:26:00Z"/>
+              <w:rFonts w:ascii="Segoe UI" w:hAnsi="Segoe UI" w:cs="Segoe UI"/>
+              <w:color w:val="1F2328"/>
+              <w:sz w:val="21"/>
+              <w:szCs w:val="21"/>
+              <w:shd w:val="clear" w:color="auto" w:fill="FFFFFF"/>
+            </w:rPr>
+          </w:rPrChange>
         </w:rPr>
       </w:pPr>
-      <w:ins w:id="132" w:author="Betty Zhu" w:date="2024-07-17T11:21:00Z">
+      <w:proofErr w:type="spellStart"/>
+      <w:ins w:id="207" w:author="Betty Zhu" w:date="2024-07-24T11:26:00Z">
         <w:r>
-          <w:t xml:space="preserve">LangChain </w:t>
+          <w:rPr>
+            <w:rPrChange w:id="208" w:author="Betty Zhu" w:date="2024-07-24T11:26:00Z">
+              <w:rPr>
+                <w:rFonts w:ascii="Segoe UI" w:hAnsi="Segoe UI" w:cs="Segoe UI"/>
+                <w:color w:val="1F2328"/>
+                <w:sz w:val="21"/>
+                <w:szCs w:val="21"/>
+                <w:shd w:val="clear" w:color="auto" w:fill="FFFFFF"/>
+              </w:rPr>
+            </w:rPrChange>
+          </w:rPr>
+          <w:t>LlamaIndex</w:t>
         </w:r>
+        <w:proofErr w:type="spellEnd"/>
       </w:ins>
     </w:p>
     <w:p>
@@ -2854,9 +3535,56 @@
           <w:tab w:val="left" w:pos="3200"/>
         </w:tabs>
         <w:rPr>
-          <w:ins w:id="133" w:author="Betty Zhu" w:date="2024-07-17T11:19:00Z"/>
+          <w:ins w:id="209" w:author="Betty Zhu" w:date="2024-07-17T11:32:00Z"/>
         </w:rPr>
-        <w:pPrChange w:id="134" w:author="Betty Zhu" w:date="2024-07-17T11:32:00Z">
+      </w:pPr>
+      <w:ins w:id="210" w:author="Betty Zhu" w:date="2024-07-24T11:26:00Z">
+        <w:r>
+          <w:rPr>
+            <w:rPrChange w:id="211" w:author="Betty Zhu" w:date="2024-07-24T11:26:00Z">
+              <w:rPr>
+                <w:rFonts w:ascii="Segoe UI" w:hAnsi="Segoe UI" w:cs="Segoe UI"/>
+                <w:color w:val="1F2328"/>
+                <w:sz w:val="21"/>
+                <w:szCs w:val="21"/>
+                <w:shd w:val="clear" w:color="auto" w:fill="FFFFFF"/>
+              </w:rPr>
+            </w:rPrChange>
+          </w:rPr>
+          <w:t>semantic-</w:t>
+        </w:r>
+        <w:proofErr w:type="spellStart"/>
+        <w:r>
+          <w:rPr>
+            <w:rPrChange w:id="212" w:author="Betty Zhu" w:date="2024-07-24T11:26:00Z">
+              <w:rPr>
+                <w:rFonts w:ascii="Segoe UI" w:hAnsi="Segoe UI" w:cs="Segoe UI"/>
+                <w:color w:val="1F2328"/>
+                <w:sz w:val="21"/>
+                <w:szCs w:val="21"/>
+                <w:shd w:val="clear" w:color="auto" w:fill="FFFFFF"/>
+              </w:rPr>
+            </w:rPrChange>
+          </w:rPr>
+          <w:t>kernal</w:t>
+        </w:r>
+      </w:ins>
+      <w:proofErr w:type="spellEnd"/>
+    </w:p>
+    <w:p>
+      <w:pPr>
+        <w:pStyle w:val="BodyText"/>
+        <w:numPr>
+          <w:ilvl w:val="0"/>
+          <w:numId w:val="44"/>
+        </w:numPr>
+        <w:tabs>
+          <w:tab w:val="left" w:pos="3200"/>
+        </w:tabs>
+        <w:rPr>
+          <w:ins w:id="213" w:author="Betty Zhu" w:date="2024-07-17T11:19:00Z"/>
+        </w:rPr>
+        <w:pPrChange w:id="214" w:author="Betty Zhu" w:date="2024-07-17T11:32:00Z">
           <w:pPr>
             <w:pStyle w:val="BodyText"/>
             <w:tabs>
@@ -2865,7 +3593,7 @@
           </w:pPr>
         </w:pPrChange>
       </w:pPr>
-      <w:ins w:id="135" w:author="Betty Zhu" w:date="2024-07-17T11:32:00Z">
+      <w:ins w:id="215" w:author="Betty Zhu" w:date="2024-07-17T11:32:00Z">
         <w:r>
           <w:t>Others (please specify): ______________________________________</w:t>
         </w:r>
@@ -2878,7 +3606,7 @@
           <w:tab w:val="left" w:pos="3200"/>
         </w:tabs>
         <w:rPr>
-          <w:ins w:id="136" w:author="Betty Zhu" w:date="2024-07-17T11:46:00Z"/>
+          <w:ins w:id="216" w:author="Betty Zhu" w:date="2024-07-17T11:46:00Z"/>
         </w:rPr>
       </w:pPr>
     </w:p>
@@ -2889,46 +3617,53 @@
           <w:tab w:val="left" w:pos="3200"/>
         </w:tabs>
         <w:rPr>
-          <w:ins w:id="137" w:author="Betty Zhu" w:date="2024-07-17T11:46:00Z"/>
+          <w:ins w:id="217" w:author="Betty Zhu" w:date="2024-07-17T11:46:00Z"/>
         </w:rPr>
       </w:pPr>
-      <w:ins w:id="138" w:author="Betty Zhu" w:date="2024-07-17T11:46:00Z">
+      <w:ins w:id="218" w:author="Betty Zhu" w:date="2024-07-17T11:46:00Z">
         <w:r>
           <w:t>Q13.</w:t>
         </w:r>
       </w:ins>
-      <w:ins w:id="139" w:author="Betty Zhu" w:date="2024-07-17T11:50:00Z">
+      <w:ins w:id="219" w:author="Betty Zhu" w:date="2024-07-17T11:50:00Z">
         <w:r>
           <w:t xml:space="preserve"> </w:t>
         </w:r>
         <w:r>
-          <w:t>(if you select D in Q5)</w:t>
+          <w:t xml:space="preserve">(if you select </w:t>
         </w:r>
       </w:ins>
-      <w:ins w:id="140" w:author="Betty Zhu" w:date="2024-07-17T11:46:00Z">
+      <w:ins w:id="220" w:author="Betty Zhu" w:date="2024-07-24T11:33:00Z">
+        <w:r>
+          <w:t xml:space="preserve">C or </w:t>
+        </w:r>
+      </w:ins>
+      <w:ins w:id="221" w:author="Betty Zhu" w:date="2024-07-17T11:50:00Z">
+        <w:r>
+          <w:t>D in Q5)</w:t>
+        </w:r>
+      </w:ins>
+      <w:ins w:id="222" w:author="Betty Zhu" w:date="2024-07-17T11:46:00Z">
         <w:r>
           <w:t xml:space="preserve"> Which of the following approaches have you used in your projects?</w:t>
         </w:r>
       </w:ins>
-      <w:ins w:id="141" w:author="Betty Zhu" w:date="2024-07-17T11:51:00Z">
+      <w:ins w:id="223" w:author="Betty Zhu" w:date="2024-07-17T11:51:00Z">
         <w:r>
           <w:t xml:space="preserve"> Do they get used eventually in production?</w:t>
         </w:r>
       </w:ins>
-      <w:ins w:id="142" w:author="Betty Zhu" w:date="2024-07-17T11:46:00Z">
+      <w:ins w:id="224" w:author="Betty Zhu" w:date="2024-07-17T11:46:00Z">
         <w:r>
           <w:t xml:space="preserve"> </w:t>
         </w:r>
       </w:ins>
-      <w:ins w:id="143" w:author="Betty Zhu" w:date="2024-07-17T11:50:00Z">
+      <w:ins w:id="225" w:author="Betty Zhu" w:date="2024-07-17T11:50:00Z">
         <w:r>
-          <w:t>(select all that apply)</w:t>
-        </w:r>
-        <w:r>
-          <w:t xml:space="preserve"> </w:t>
+          <w:t xml:space="preserve">(select all that apply) </w:t>
         </w:r>
       </w:ins>
-      <w:ins w:id="144" w:author="Betty Zhu" w:date="2024-07-17T11:49:00Z">
+      <w:ins w:id="226" w:author="Betty Zhu" w:date="2024-07-17T11:49:00Z">
         <w:r>
           <w:rPr>
             <w:highlight w:val="yellow"/>
@@ -2951,20 +3686,20 @@
           <w:tab w:val="left" w:pos="3200"/>
         </w:tabs>
         <w:rPr>
-          <w:ins w:id="145" w:author="Betty Zhu" w:date="2024-07-17T11:51:00Z"/>
+          <w:ins w:id="227" w:author="Betty Zhu" w:date="2024-07-17T11:51:00Z"/>
         </w:rPr>
       </w:pPr>
-      <w:ins w:id="146" w:author="Betty Zhu" w:date="2024-07-17T11:46:00Z">
+      <w:ins w:id="228" w:author="Betty Zhu" w:date="2024-07-17T11:46:00Z">
         <w:r>
           <w:t>Us</w:t>
         </w:r>
       </w:ins>
-      <w:ins w:id="147" w:author="Betty Zhu" w:date="2024-07-17T11:47:00Z">
+      <w:ins w:id="229" w:author="Betty Zhu" w:date="2024-07-17T11:47:00Z">
         <w:r>
           <w:t>ing</w:t>
         </w:r>
       </w:ins>
-      <w:ins w:id="148" w:author="Betty Zhu" w:date="2024-07-17T11:46:00Z">
+      <w:ins w:id="230" w:author="Betty Zhu" w:date="2024-07-17T11:46:00Z">
         <w:r>
           <w:t xml:space="preserve"> pre-trained LLMs directly</w:t>
         </w:r>
@@ -2981,20 +3716,20 @@
           <w:tab w:val="left" w:pos="3200"/>
         </w:tabs>
         <w:rPr>
-          <w:ins w:id="149" w:author="Betty Zhu" w:date="2024-07-17T11:46:00Z"/>
+          <w:ins w:id="231" w:author="Betty Zhu" w:date="2024-07-17T11:46:00Z"/>
         </w:rPr>
       </w:pPr>
-      <w:ins w:id="150" w:author="Betty Zhu" w:date="2024-07-17T11:46:00Z">
+      <w:ins w:id="232" w:author="Betty Zhu" w:date="2024-07-17T11:46:00Z">
         <w:r>
           <w:t>Fine-tun</w:t>
         </w:r>
       </w:ins>
-      <w:ins w:id="151" w:author="Betty Zhu" w:date="2024-07-17T11:47:00Z">
+      <w:ins w:id="233" w:author="Betty Zhu" w:date="2024-07-17T11:47:00Z">
         <w:r>
           <w:t>ing</w:t>
         </w:r>
       </w:ins>
-      <w:ins w:id="152" w:author="Betty Zhu" w:date="2024-07-17T11:46:00Z">
+      <w:ins w:id="234" w:author="Betty Zhu" w:date="2024-07-17T11:46:00Z">
         <w:r>
           <w:t xml:space="preserve"> a pre-trained LLMs</w:t>
         </w:r>
@@ -3011,20 +3746,20 @@
           <w:tab w:val="left" w:pos="3200"/>
         </w:tabs>
         <w:rPr>
-          <w:ins w:id="153" w:author="Betty Zhu" w:date="2024-07-17T11:48:00Z"/>
+          <w:ins w:id="235" w:author="Betty Zhu" w:date="2024-07-17T11:48:00Z"/>
         </w:rPr>
       </w:pPr>
-      <w:ins w:id="154" w:author="Betty Zhu" w:date="2024-07-17T11:47:00Z">
+      <w:ins w:id="236" w:author="Betty Zhu" w:date="2024-07-17T11:47:00Z">
         <w:r>
           <w:t>Retrieval</w:t>
         </w:r>
       </w:ins>
-      <w:ins w:id="155" w:author="Betty Zhu" w:date="2024-07-17T11:49:00Z">
+      <w:ins w:id="237" w:author="Betty Zhu" w:date="2024-07-17T11:49:00Z">
         <w:r>
           <w:t xml:space="preserve"> </w:t>
         </w:r>
       </w:ins>
-      <w:ins w:id="156" w:author="Betty Zhu" w:date="2024-07-17T11:47:00Z">
+      <w:ins w:id="238" w:author="Betty Zhu" w:date="2024-07-17T11:47:00Z">
         <w:r>
           <w:t>Augmented Generation</w:t>
         </w:r>
@@ -3044,10 +3779,10 @@
           <w:tab w:val="left" w:pos="3200"/>
         </w:tabs>
         <w:rPr>
-          <w:ins w:id="157" w:author="Betty Zhu" w:date="2024-07-17T11:48:00Z"/>
+          <w:ins w:id="239" w:author="Betty Zhu" w:date="2024-07-17T11:48:00Z"/>
         </w:rPr>
       </w:pPr>
-      <w:ins w:id="158" w:author="Betty Zhu" w:date="2024-07-17T11:48:00Z">
+      <w:ins w:id="240" w:author="Betty Zhu" w:date="2024-07-17T11:48:00Z">
         <w:r>
           <w:t>Prompt Engineering</w:t>
         </w:r>
@@ -3064,9 +3799,9 @@
           <w:tab w:val="left" w:pos="3200"/>
         </w:tabs>
         <w:rPr>
-          <w:ins w:id="159" w:author="Betty Zhu" w:date="2024-07-17T12:49:00Z"/>
+          <w:ins w:id="241" w:author="Betty Zhu" w:date="2024-07-17T12:49:00Z"/>
         </w:rPr>
-        <w:pPrChange w:id="160" w:author="Betty Zhu" w:date="2024-07-17T12:56:00Z">
+        <w:pPrChange w:id="242" w:author="Betty Zhu" w:date="2024-07-17T12:56:00Z">
           <w:pPr>
             <w:pStyle w:val="BodyText"/>
             <w:tabs>
@@ -3075,12 +3810,12 @@
           </w:pPr>
         </w:pPrChange>
       </w:pPr>
-      <w:ins w:id="161" w:author="Betty Zhu" w:date="2024-07-17T11:49:00Z">
+      <w:ins w:id="243" w:author="Betty Zhu" w:date="2024-07-17T11:49:00Z">
         <w:r>
           <w:t>Training a</w:t>
         </w:r>
       </w:ins>
-      <w:ins w:id="162" w:author="Betty Zhu" w:date="2024-07-17T11:48:00Z">
+      <w:ins w:id="244" w:author="Betty Zhu" w:date="2024-07-17T11:48:00Z">
         <w:r>
           <w:t xml:space="preserve"> model from scratch</w:t>
         </w:r>
@@ -3107,12 +3842,12 @@
       <w:r>
         <w:t>1</w:t>
       </w:r>
-      <w:ins w:id="163" w:author="Betty Zhu" w:date="2024-07-17T12:56:00Z">
+      <w:ins w:id="245" w:author="Betty Zhu" w:date="2024-07-17T12:56:00Z">
         <w:r>
           <w:t>4</w:t>
         </w:r>
       </w:ins>
-      <w:del w:id="164" w:author="Betty Zhu" w:date="2024-07-17T11:05:00Z">
+      <w:del w:id="246" w:author="Betty Zhu" w:date="2024-07-17T11:05:00Z">
         <w:r>
           <w:delText>1</w:delText>
         </w:r>
@@ -3127,8 +3862,13 @@
         <w:t xml:space="preserve"> would you like to learn more about or see more publications on</w:t>
       </w:r>
       <w:r>
-        <w:t xml:space="preserve"> using GenAI</w:t>
+        <w:t xml:space="preserve"> using </w:t>
       </w:r>
+      <w:proofErr w:type="spellStart"/>
+      <w:r>
+        <w:t>GenAI</w:t>
+      </w:r>
+      <w:proofErr w:type="spellEnd"/>
       <w:r>
         <w:t>?</w:t>
       </w:r>
@@ -3159,283 +3899,807 @@
         <w:pStyle w:val="BodyText"/>
         <w:numPr>
           <w:ilvl w:val="0"/>
-          <w:numId w:val="38"/>
-        </w:numPr>
-        <w:tabs>
-          <w:tab w:val="left" w:pos="3200"/>
-        </w:tabs>
-      </w:pPr>
-      <w:r>
-        <w:t xml:space="preserve">More </w:t>
-      </w:r>
-      <w:r>
-        <w:t>education about</w:t>
-      </w:r>
-      <w:r>
-        <w:t xml:space="preserve"> gener</w:t>
-      </w:r>
-      <w:r>
-        <w:t>al</w:t>
-      </w:r>
-      <w:r>
-        <w:t xml:space="preserve"> GenAI </w:t>
-      </w:r>
-      <w:r>
-        <w:t>trends and knowledge</w:t>
-      </w:r>
-      <w:del w:id="165" w:author="Ramsay, Daniel (Edinburgh)" w:date="2024-06-17T12:14:00Z">
-        <w:r>
-          <w:delText>s</w:delText>
-        </w:r>
-      </w:del>
-    </w:p>
-    <w:p>
-      <w:pPr>
-        <w:pStyle w:val="BodyText"/>
-        <w:numPr>
-          <w:ilvl w:val="0"/>
-          <w:numId w:val="38"/>
-        </w:numPr>
-        <w:tabs>
-          <w:tab w:val="left" w:pos="3200"/>
-        </w:tabs>
-      </w:pPr>
-      <w:r>
-        <w:t xml:space="preserve">Data </w:t>
-      </w:r>
-      <w:r>
-        <w:t>c</w:t>
-      </w:r>
-      <w:r>
-        <w:t xml:space="preserve">leansing and </w:t>
-      </w:r>
-      <w:r>
-        <w:t>m</w:t>
-      </w:r>
-      <w:r>
-        <w:t>anipulation (</w:t>
-      </w:r>
-      <w:r>
-        <w:t>e.g.,</w:t>
-      </w:r>
-      <w:r>
-        <w:t xml:space="preserve"> guessing missing fields)</w:t>
-      </w:r>
-    </w:p>
-    <w:p>
-      <w:pPr>
-        <w:pStyle w:val="BodyText"/>
-        <w:numPr>
-          <w:ilvl w:val="0"/>
-          <w:numId w:val="38"/>
-        </w:numPr>
-        <w:tabs>
-          <w:tab w:val="left" w:pos="3200"/>
-        </w:tabs>
-      </w:pPr>
-      <w:r>
-        <w:t>Enhancing</w:t>
-      </w:r>
-      <w:r>
-        <w:t xml:space="preserve"> traditional predictive modeling exercises (</w:t>
-      </w:r>
-      <w:r>
-        <w:t>e.g.,</w:t>
-      </w:r>
-      <w:r>
-        <w:t xml:space="preserve"> risk and demand modeling)</w:t>
-      </w:r>
-    </w:p>
-    <w:p>
-      <w:pPr>
-        <w:pStyle w:val="BodyText"/>
-        <w:numPr>
-          <w:ilvl w:val="0"/>
-          <w:numId w:val="38"/>
-        </w:numPr>
-        <w:tabs>
-          <w:tab w:val="left" w:pos="3200"/>
-        </w:tabs>
-      </w:pPr>
-      <w:r>
-        <w:t xml:space="preserve">Reporting </w:t>
-      </w:r>
-      <w:ins w:id="166" w:author="Ramsay, Daniel (Edinburgh)" w:date="2024-06-17T12:14:00Z">
-        <w:r>
-          <w:t xml:space="preserve">generation and analysis </w:t>
-        </w:r>
-      </w:ins>
-      <w:r>
-        <w:t xml:space="preserve">(e.g., </w:t>
-      </w:r>
-      <w:r>
-        <w:t>regulatory compliance</w:t>
-      </w:r>
-      <w:r>
-        <w:t xml:space="preserve">) </w:t>
-      </w:r>
-    </w:p>
-    <w:p>
-      <w:pPr>
-        <w:pStyle w:val="BodyText"/>
-        <w:numPr>
-          <w:ilvl w:val="0"/>
-          <w:numId w:val="38"/>
-        </w:numPr>
-        <w:tabs>
-          <w:tab w:val="left" w:pos="3200"/>
-        </w:tabs>
-      </w:pPr>
-      <w:r>
-        <w:t xml:space="preserve">Marketing </w:t>
-      </w:r>
-      <w:r>
-        <w:t>and Sales (</w:t>
-      </w:r>
-      <w:r>
-        <w:t>e.g.,</w:t>
-      </w:r>
-      <w:r>
-        <w:t xml:space="preserve"> marketing material </w:t>
-      </w:r>
-      <w:r>
-        <w:t xml:space="preserve">creation </w:t>
-      </w:r>
-      <w:r>
-        <w:t xml:space="preserve">and </w:t>
-      </w:r>
-      <w:r>
-        <w:t>sales lead generation</w:t>
-      </w:r>
-      <w:r>
-        <w:t>)</w:t>
-      </w:r>
-    </w:p>
-    <w:p>
-      <w:pPr>
-        <w:pStyle w:val="BodyText"/>
-        <w:numPr>
-          <w:ilvl w:val="0"/>
-          <w:numId w:val="38"/>
-        </w:numPr>
-        <w:tabs>
-          <w:tab w:val="left" w:pos="3200"/>
-        </w:tabs>
-      </w:pPr>
-      <w:r>
-        <w:t>Underwriting (</w:t>
-      </w:r>
-      <w:r>
-        <w:t>e.g.,</w:t>
-      </w:r>
-      <w:r>
-        <w:t xml:space="preserve"> algorithmic underwriting)</w:t>
-      </w:r>
-    </w:p>
-    <w:p>
-      <w:pPr>
-        <w:pStyle w:val="BodyText"/>
-        <w:numPr>
-          <w:ilvl w:val="0"/>
-          <w:numId w:val="38"/>
-        </w:numPr>
-        <w:tabs>
-          <w:tab w:val="left" w:pos="3200"/>
-        </w:tabs>
-      </w:pPr>
-      <w:r>
-        <w:t>Customer servic</w:t>
-      </w:r>
-      <w:r>
-        <w:t>es (</w:t>
-      </w:r>
-      <w:r>
-        <w:t>e.g.,</w:t>
-      </w:r>
-      <w:r>
-        <w:t xml:space="preserve"> automated policy generation, building bespoke </w:t>
-      </w:r>
-      <w:r>
-        <w:t>c</w:t>
-      </w:r>
-      <w:r>
-        <w:t>hatbot</w:t>
-      </w:r>
-      <w:r>
-        <w:t>s</w:t>
-      </w:r>
-      <w:r>
-        <w:t>)</w:t>
-      </w:r>
-    </w:p>
-    <w:p>
-      <w:pPr>
-        <w:pStyle w:val="BodyText"/>
-        <w:numPr>
-          <w:ilvl w:val="0"/>
-          <w:numId w:val="38"/>
+          <w:numId w:val="47"/>
         </w:numPr>
         <w:tabs>
           <w:tab w:val="left" w:pos="3200"/>
         </w:tabs>
         <w:rPr>
-          <w:ins w:id="167" w:author="Betty Zhu" w:date="2024-07-17T10:42:00Z"/>
+          <w:del w:id="247" w:author="Betty Zhu" w:date="2024-07-24T11:27:00Z"/>
         </w:rPr>
-      </w:pPr>
-      <w:r>
-        <w:lastRenderedPageBreak/>
-        <w:t>Claims</w:t>
-      </w:r>
-      <w:r>
-        <w:t xml:space="preserve"> Analytics</w:t>
-      </w:r>
-      <w:r>
-        <w:t xml:space="preserve"> </w:t>
-      </w:r>
-      <w:r>
-        <w:t>(</w:t>
-      </w:r>
-      <w:r>
-        <w:t>e.g.,</w:t>
-      </w:r>
-      <w:r>
-        <w:t xml:space="preserve"> </w:t>
-      </w:r>
-      <w:commentRangeStart w:id="168"/>
-      <w:commentRangeStart w:id="169"/>
-      <w:r>
-        <w:t>fraud</w:t>
-      </w:r>
-      <w:commentRangeEnd w:id="168"/>
-      <w:r>
-        <w:rPr>
-          <w:rStyle w:val="CommentReference"/>
-        </w:rPr>
-        <w:commentReference w:id="168"/>
-      </w:r>
-      <w:commentRangeEnd w:id="169"/>
-      <w:r>
-        <w:rPr>
-          <w:rStyle w:val="CommentReference"/>
-        </w:rPr>
-        <w:commentReference w:id="169"/>
-      </w:r>
-      <w:r>
-        <w:t xml:space="preserve"> detection)</w:t>
-      </w:r>
+        <w:pPrChange w:id="248" w:author="Betty Zhu" w:date="2024-07-24T11:28:00Z">
+          <w:pPr>
+            <w:pStyle w:val="BodyText"/>
+            <w:tabs>
+              <w:tab w:val="left" w:pos="3200"/>
+            </w:tabs>
+          </w:pPr>
+        </w:pPrChange>
+      </w:pPr>
+      <w:del w:id="249" w:author="Betty Zhu" w:date="2024-07-24T11:27:00Z">
+        <w:r>
+          <w:delText xml:space="preserve">More </w:delText>
+        </w:r>
+        <w:r>
+          <w:delText>education about</w:delText>
+        </w:r>
+        <w:r>
+          <w:delText xml:space="preserve"> gener</w:delText>
+        </w:r>
+        <w:r>
+          <w:delText>al</w:delText>
+        </w:r>
+        <w:r>
+          <w:delText xml:space="preserve"> GenAI </w:delText>
+        </w:r>
+        <w:r>
+          <w:delText>trends and knowledges</w:delText>
+        </w:r>
+      </w:del>
     </w:p>
     <w:p>
       <w:pPr>
         <w:pStyle w:val="BodyText"/>
         <w:numPr>
           <w:ilvl w:val="0"/>
-          <w:numId w:val="38"/>
+          <w:numId w:val="47"/>
         </w:numPr>
         <w:tabs>
           <w:tab w:val="left" w:pos="3200"/>
         </w:tabs>
-      </w:pPr>
-      <w:ins w:id="170" w:author="Betty Zhu" w:date="2024-07-17T10:42:00Z">
+        <w:rPr>
+          <w:ins w:id="250" w:author="Betty Zhu" w:date="2024-07-24T11:28:00Z"/>
+          <w:rPrChange w:id="251" w:author="Betty Zhu" w:date="2024-07-24T11:28:00Z">
+            <w:rPr>
+              <w:ins w:id="252" w:author="Betty Zhu" w:date="2024-07-24T11:28:00Z"/>
+              <w:rFonts w:ascii="Segoe UI" w:hAnsi="Segoe UI" w:cs="Segoe UI"/>
+              <w:color w:val="1F2328"/>
+              <w:sz w:val="21"/>
+              <w:szCs w:val="21"/>
+            </w:rPr>
+          </w:rPrChange>
+        </w:rPr>
+      </w:pPr>
+      <w:ins w:id="253" w:author="Betty Zhu" w:date="2024-07-24T11:28:00Z">
+        <w:r>
+          <w:rPr>
+            <w:rPrChange w:id="254" w:author="Betty Zhu" w:date="2024-07-24T11:29:00Z">
+              <w:rPr>
+                <w:rFonts w:ascii="Segoe UI" w:hAnsi="Segoe UI" w:cs="Segoe UI"/>
+                <w:color w:val="1F2328"/>
+                <w:sz w:val="21"/>
+                <w:szCs w:val="21"/>
+                <w:shd w:val="clear" w:color="auto" w:fill="FFFFFF"/>
+              </w:rPr>
+            </w:rPrChange>
+          </w:rPr>
+          <w:t xml:space="preserve">More education about general </w:t>
+        </w:r>
+        <w:proofErr w:type="spellStart"/>
+        <w:r>
+          <w:rPr>
+            <w:rPrChange w:id="255" w:author="Betty Zhu" w:date="2024-07-24T11:29:00Z">
+              <w:rPr>
+                <w:rFonts w:ascii="Segoe UI" w:hAnsi="Segoe UI" w:cs="Segoe UI"/>
+                <w:color w:val="1F2328"/>
+                <w:sz w:val="21"/>
+                <w:szCs w:val="21"/>
+                <w:shd w:val="clear" w:color="auto" w:fill="FFFFFF"/>
+              </w:rPr>
+            </w:rPrChange>
+          </w:rPr>
+          <w:t>GenAI</w:t>
+        </w:r>
+        <w:proofErr w:type="spellEnd"/>
+        <w:r>
+          <w:rPr>
+            <w:rPrChange w:id="256" w:author="Betty Zhu" w:date="2024-07-24T11:29:00Z">
+              <w:rPr>
+                <w:rFonts w:ascii="Segoe UI" w:hAnsi="Segoe UI" w:cs="Segoe UI"/>
+                <w:color w:val="1F2328"/>
+                <w:sz w:val="21"/>
+                <w:szCs w:val="21"/>
+                <w:shd w:val="clear" w:color="auto" w:fill="FFFFFF"/>
+              </w:rPr>
+            </w:rPrChange>
+          </w:rPr>
+          <w:t xml:space="preserve"> trends and knowledge</w:t>
+        </w:r>
+      </w:ins>
+    </w:p>
+    <w:p>
+      <w:pPr>
+        <w:pStyle w:val="BodyText"/>
+        <w:numPr>
+          <w:ilvl w:val="0"/>
+          <w:numId w:val="47"/>
+        </w:numPr>
+        <w:tabs>
+          <w:tab w:val="left" w:pos="3200"/>
+        </w:tabs>
+        <w:rPr>
+          <w:ins w:id="257" w:author="Betty Zhu" w:date="2024-07-24T11:28:00Z"/>
+          <w:rPrChange w:id="258" w:author="Betty Zhu" w:date="2024-07-24T11:28:00Z">
+            <w:rPr>
+              <w:ins w:id="259" w:author="Betty Zhu" w:date="2024-07-24T11:28:00Z"/>
+              <w:rFonts w:ascii="Segoe UI" w:hAnsi="Segoe UI" w:cs="Segoe UI"/>
+              <w:color w:val="1F2328"/>
+              <w:sz w:val="21"/>
+              <w:szCs w:val="21"/>
+            </w:rPr>
+          </w:rPrChange>
+        </w:rPr>
+      </w:pPr>
+      <w:ins w:id="260" w:author="Betty Zhu" w:date="2024-07-24T11:28:00Z">
+        <w:r>
+          <w:rPr>
+            <w:rPrChange w:id="261" w:author="Betty Zhu" w:date="2024-07-24T11:29:00Z">
+              <w:rPr>
+                <w:rFonts w:ascii="Segoe UI" w:hAnsi="Segoe UI" w:cs="Segoe UI"/>
+                <w:color w:val="1F2328"/>
+                <w:sz w:val="21"/>
+                <w:szCs w:val="21"/>
+                <w:shd w:val="clear" w:color="auto" w:fill="FFFFFF"/>
+              </w:rPr>
+            </w:rPrChange>
+          </w:rPr>
+          <w:t>Data cleansing and manipulation (e.g., identifying errors, predicting missing fields)</w:t>
+        </w:r>
+      </w:ins>
+    </w:p>
+    <w:p>
+      <w:pPr>
+        <w:pStyle w:val="BodyText"/>
+        <w:numPr>
+          <w:ilvl w:val="0"/>
+          <w:numId w:val="47"/>
+        </w:numPr>
+        <w:tabs>
+          <w:tab w:val="left" w:pos="3200"/>
+        </w:tabs>
+        <w:rPr>
+          <w:ins w:id="262" w:author="Betty Zhu" w:date="2024-07-24T11:28:00Z"/>
+          <w:rPrChange w:id="263" w:author="Betty Zhu" w:date="2024-07-24T11:28:00Z">
+            <w:rPr>
+              <w:ins w:id="264" w:author="Betty Zhu" w:date="2024-07-24T11:28:00Z"/>
+              <w:rFonts w:ascii="Segoe UI" w:hAnsi="Segoe UI" w:cs="Segoe UI"/>
+              <w:color w:val="1F2328"/>
+              <w:sz w:val="21"/>
+              <w:szCs w:val="21"/>
+            </w:rPr>
+          </w:rPrChange>
+        </w:rPr>
+      </w:pPr>
+      <w:ins w:id="265" w:author="Betty Zhu" w:date="2024-07-24T11:28:00Z">
+        <w:r>
+          <w:rPr>
+            <w:rPrChange w:id="266" w:author="Betty Zhu" w:date="2024-07-24T11:29:00Z">
+              <w:rPr>
+                <w:rFonts w:ascii="Segoe UI" w:hAnsi="Segoe UI" w:cs="Segoe UI"/>
+                <w:color w:val="1F2328"/>
+                <w:sz w:val="21"/>
+                <w:szCs w:val="21"/>
+                <w:shd w:val="clear" w:color="auto" w:fill="FFFFFF"/>
+              </w:rPr>
+            </w:rPrChange>
+          </w:rPr>
+          <w:t xml:space="preserve">Enhancing traditional predictive </w:t>
+        </w:r>
+        <w:proofErr w:type="spellStart"/>
+        <w:r>
+          <w:rPr>
+            <w:rPrChange w:id="267" w:author="Betty Zhu" w:date="2024-07-24T11:29:00Z">
+              <w:rPr>
+                <w:rFonts w:ascii="Segoe UI" w:hAnsi="Segoe UI" w:cs="Segoe UI"/>
+                <w:color w:val="1F2328"/>
+                <w:sz w:val="21"/>
+                <w:szCs w:val="21"/>
+                <w:shd w:val="clear" w:color="auto" w:fill="FFFFFF"/>
+              </w:rPr>
+            </w:rPrChange>
+          </w:rPr>
+          <w:t>modeling</w:t>
+        </w:r>
+        <w:proofErr w:type="spellEnd"/>
+        <w:r>
+          <w:rPr>
+            <w:rPrChange w:id="268" w:author="Betty Zhu" w:date="2024-07-24T11:29:00Z">
+              <w:rPr>
+                <w:rFonts w:ascii="Segoe UI" w:hAnsi="Segoe UI" w:cs="Segoe UI"/>
+                <w:color w:val="1F2328"/>
+                <w:sz w:val="21"/>
+                <w:szCs w:val="21"/>
+                <w:shd w:val="clear" w:color="auto" w:fill="FFFFFF"/>
+              </w:rPr>
+            </w:rPrChange>
+          </w:rPr>
+          <w:t xml:space="preserve"> exercises (e.g., risk and demand </w:t>
+        </w:r>
+        <w:proofErr w:type="spellStart"/>
+        <w:r>
+          <w:rPr>
+            <w:rPrChange w:id="269" w:author="Betty Zhu" w:date="2024-07-24T11:29:00Z">
+              <w:rPr>
+                <w:rFonts w:ascii="Segoe UI" w:hAnsi="Segoe UI" w:cs="Segoe UI"/>
+                <w:color w:val="1F2328"/>
+                <w:sz w:val="21"/>
+                <w:szCs w:val="21"/>
+                <w:shd w:val="clear" w:color="auto" w:fill="FFFFFF"/>
+              </w:rPr>
+            </w:rPrChange>
+          </w:rPr>
+          <w:t>modeling</w:t>
+        </w:r>
+        <w:proofErr w:type="spellEnd"/>
+        <w:r>
+          <w:rPr>
+            <w:rPrChange w:id="270" w:author="Betty Zhu" w:date="2024-07-24T11:29:00Z">
+              <w:rPr>
+                <w:rFonts w:ascii="Segoe UI" w:hAnsi="Segoe UI" w:cs="Segoe UI"/>
+                <w:color w:val="1F2328"/>
+                <w:sz w:val="21"/>
+                <w:szCs w:val="21"/>
+                <w:shd w:val="clear" w:color="auto" w:fill="FFFFFF"/>
+              </w:rPr>
+            </w:rPrChange>
+          </w:rPr>
+          <w:t>)</w:t>
+        </w:r>
+      </w:ins>
+    </w:p>
+    <w:p>
+      <w:pPr>
+        <w:pStyle w:val="BodyText"/>
+        <w:numPr>
+          <w:ilvl w:val="0"/>
+          <w:numId w:val="47"/>
+        </w:numPr>
+        <w:tabs>
+          <w:tab w:val="left" w:pos="3200"/>
+        </w:tabs>
+        <w:rPr>
+          <w:ins w:id="271" w:author="Betty Zhu" w:date="2024-07-24T11:28:00Z"/>
+          <w:rPrChange w:id="272" w:author="Betty Zhu" w:date="2024-07-24T11:28:00Z">
+            <w:rPr>
+              <w:ins w:id="273" w:author="Betty Zhu" w:date="2024-07-24T11:28:00Z"/>
+              <w:rFonts w:ascii="Segoe UI" w:hAnsi="Segoe UI" w:cs="Segoe UI"/>
+              <w:color w:val="1F2328"/>
+              <w:sz w:val="21"/>
+              <w:szCs w:val="21"/>
+            </w:rPr>
+          </w:rPrChange>
+        </w:rPr>
+      </w:pPr>
+      <w:ins w:id="274" w:author="Betty Zhu" w:date="2024-07-24T11:28:00Z">
+        <w:r>
+          <w:rPr>
+            <w:rPrChange w:id="275" w:author="Betty Zhu" w:date="2024-07-24T11:29:00Z">
+              <w:rPr>
+                <w:rFonts w:ascii="Segoe UI" w:hAnsi="Segoe UI" w:cs="Segoe UI"/>
+                <w:color w:val="1F2328"/>
+                <w:sz w:val="21"/>
+                <w:szCs w:val="21"/>
+                <w:shd w:val="clear" w:color="auto" w:fill="FFFFFF"/>
+              </w:rPr>
+            </w:rPrChange>
+          </w:rPr>
+          <w:t>Reporting generation and analysis (e.g., regulatory compliance)</w:t>
+        </w:r>
+      </w:ins>
+    </w:p>
+    <w:p>
+      <w:pPr>
+        <w:pStyle w:val="BodyText"/>
+        <w:numPr>
+          <w:ilvl w:val="0"/>
+          <w:numId w:val="47"/>
+        </w:numPr>
+        <w:tabs>
+          <w:tab w:val="left" w:pos="3200"/>
+        </w:tabs>
+        <w:rPr>
+          <w:ins w:id="276" w:author="Betty Zhu" w:date="2024-07-24T11:28:00Z"/>
+          <w:rPrChange w:id="277" w:author="Betty Zhu" w:date="2024-07-24T11:28:00Z">
+            <w:rPr>
+              <w:ins w:id="278" w:author="Betty Zhu" w:date="2024-07-24T11:28:00Z"/>
+              <w:rFonts w:ascii="Segoe UI" w:hAnsi="Segoe UI" w:cs="Segoe UI"/>
+              <w:color w:val="1F2328"/>
+              <w:sz w:val="21"/>
+              <w:szCs w:val="21"/>
+            </w:rPr>
+          </w:rPrChange>
+        </w:rPr>
+      </w:pPr>
+      <w:ins w:id="279" w:author="Betty Zhu" w:date="2024-07-24T11:28:00Z">
+        <w:r>
+          <w:rPr>
+            <w:rPrChange w:id="280" w:author="Betty Zhu" w:date="2024-07-24T11:29:00Z">
+              <w:rPr>
+                <w:rFonts w:ascii="Segoe UI" w:hAnsi="Segoe UI" w:cs="Segoe UI"/>
+                <w:color w:val="1F2328"/>
+                <w:sz w:val="21"/>
+                <w:szCs w:val="21"/>
+                <w:shd w:val="clear" w:color="auto" w:fill="FFFFFF"/>
+              </w:rPr>
+            </w:rPrChange>
+          </w:rPr>
+          <w:t>Marketing and sales (e.g., marketing material creation and sales lead generation)</w:t>
+        </w:r>
+      </w:ins>
+    </w:p>
+    <w:p>
+      <w:pPr>
+        <w:pStyle w:val="BodyText"/>
+        <w:numPr>
+          <w:ilvl w:val="0"/>
+          <w:numId w:val="47"/>
+        </w:numPr>
+        <w:tabs>
+          <w:tab w:val="left" w:pos="3200"/>
+        </w:tabs>
+        <w:rPr>
+          <w:ins w:id="281" w:author="Betty Zhu" w:date="2024-07-24T11:28:00Z"/>
+          <w:rPrChange w:id="282" w:author="Betty Zhu" w:date="2024-07-24T11:28:00Z">
+            <w:rPr>
+              <w:ins w:id="283" w:author="Betty Zhu" w:date="2024-07-24T11:28:00Z"/>
+              <w:rFonts w:ascii="Segoe UI" w:hAnsi="Segoe UI" w:cs="Segoe UI"/>
+              <w:color w:val="1F2328"/>
+              <w:sz w:val="21"/>
+              <w:szCs w:val="21"/>
+              <w:shd w:val="clear" w:color="auto" w:fill="FFFFFF"/>
+            </w:rPr>
+          </w:rPrChange>
+        </w:rPr>
+      </w:pPr>
+      <w:ins w:id="284" w:author="Betty Zhu" w:date="2024-07-24T11:28:00Z">
+        <w:r>
+          <w:rPr>
+            <w:rPrChange w:id="285" w:author="Betty Zhu" w:date="2024-07-24T11:29:00Z">
+              <w:rPr>
+                <w:rFonts w:ascii="Segoe UI" w:hAnsi="Segoe UI" w:cs="Segoe UI"/>
+                <w:color w:val="1F2328"/>
+                <w:sz w:val="21"/>
+                <w:szCs w:val="21"/>
+                <w:shd w:val="clear" w:color="auto" w:fill="FFFFFF"/>
+              </w:rPr>
+            </w:rPrChange>
+          </w:rPr>
+          <w:t>Underwriting (e.g., algorithmic underwriting)</w:t>
+        </w:r>
+        <w:r>
+          <w:rPr>
+            <w:rPrChange w:id="286" w:author="Betty Zhu" w:date="2024-07-24T11:29:00Z">
+              <w:rPr>
+                <w:rFonts w:ascii="Segoe UI" w:hAnsi="Segoe UI" w:cs="Segoe UI"/>
+                <w:color w:val="1F2328"/>
+                <w:sz w:val="21"/>
+                <w:szCs w:val="21"/>
+              </w:rPr>
+            </w:rPrChange>
+          </w:rPr>
+          <w:br/>
+        </w:r>
+      </w:ins>
+    </w:p>
+    <w:p>
+      <w:pPr>
+        <w:pStyle w:val="BodyText"/>
+        <w:numPr>
+          <w:ilvl w:val="0"/>
+          <w:numId w:val="47"/>
+        </w:numPr>
+        <w:tabs>
+          <w:tab w:val="left" w:pos="3200"/>
+        </w:tabs>
+        <w:rPr>
+          <w:ins w:id="287" w:author="Betty Zhu" w:date="2024-07-24T11:28:00Z"/>
+          <w:rPrChange w:id="288" w:author="Betty Zhu" w:date="2024-07-24T11:28:00Z">
+            <w:rPr>
+              <w:ins w:id="289" w:author="Betty Zhu" w:date="2024-07-24T11:28:00Z"/>
+              <w:rFonts w:ascii="Segoe UI" w:hAnsi="Segoe UI" w:cs="Segoe UI"/>
+              <w:color w:val="1F2328"/>
+              <w:sz w:val="21"/>
+              <w:szCs w:val="21"/>
+            </w:rPr>
+          </w:rPrChange>
+        </w:rPr>
+      </w:pPr>
+      <w:ins w:id="290" w:author="Betty Zhu" w:date="2024-07-24T11:28:00Z">
+        <w:r>
+          <w:rPr>
+            <w:rPrChange w:id="291" w:author="Betty Zhu" w:date="2024-07-24T11:29:00Z">
+              <w:rPr>
+                <w:rFonts w:ascii="Segoe UI" w:hAnsi="Segoe UI" w:cs="Segoe UI"/>
+                <w:color w:val="1F2328"/>
+                <w:sz w:val="21"/>
+                <w:szCs w:val="21"/>
+                <w:shd w:val="clear" w:color="auto" w:fill="FFFFFF"/>
+              </w:rPr>
+            </w:rPrChange>
+          </w:rPr>
+          <w:lastRenderedPageBreak/>
+          <w:t>Customer services (e.g., automated policy generation, building bespoke chatbots)</w:t>
+        </w:r>
+      </w:ins>
+    </w:p>
+    <w:p>
+      <w:pPr>
+        <w:pStyle w:val="BodyText"/>
+        <w:tabs>
+          <w:tab w:val="left" w:pos="3200"/>
+        </w:tabs>
+        <w:rPr>
+          <w:del w:id="292" w:author="Betty Zhu" w:date="2024-07-24T11:27:00Z"/>
+        </w:rPr>
+      </w:pPr>
+      <w:ins w:id="293" w:author="Betty Zhu" w:date="2024-07-24T11:28:00Z">
+        <w:r>
+          <w:rPr>
+            <w:rPrChange w:id="294" w:author="Betty Zhu" w:date="2024-07-24T11:29:00Z">
+              <w:rPr>
+                <w:rFonts w:ascii="Segoe UI" w:hAnsi="Segoe UI" w:cs="Segoe UI"/>
+                <w:color w:val="1F2328"/>
+                <w:sz w:val="21"/>
+                <w:szCs w:val="21"/>
+                <w:shd w:val="clear" w:color="auto" w:fill="FFFFFF"/>
+              </w:rPr>
+            </w:rPrChange>
+          </w:rPr>
+          <w:t>Claims analytics (e.g., fraud detection)</w:t>
+        </w:r>
+      </w:ins>
+      <w:del w:id="295" w:author="Betty Zhu" w:date="2024-07-24T11:27:00Z">
+        <w:r>
+          <w:delText xml:space="preserve">Data </w:delText>
+        </w:r>
+        <w:r>
+          <w:delText>c</w:delText>
+        </w:r>
+        <w:r>
+          <w:delText xml:space="preserve">leansing and </w:delText>
+        </w:r>
+        <w:r>
+          <w:delText>m</w:delText>
+        </w:r>
+        <w:r>
+          <w:delText>anipulation (</w:delText>
+        </w:r>
+        <w:r>
+          <w:delText>e.g.,</w:delText>
+        </w:r>
+        <w:r>
+          <w:delText xml:space="preserve"> guessing missing fields)</w:delText>
+        </w:r>
+      </w:del>
+    </w:p>
+    <w:p>
+      <w:pPr>
+        <w:pStyle w:val="BodyText"/>
+        <w:numPr>
+          <w:ilvl w:val="0"/>
+          <w:numId w:val="47"/>
+        </w:numPr>
+        <w:tabs>
+          <w:tab w:val="left" w:pos="3200"/>
+        </w:tabs>
+        <w:rPr>
+          <w:ins w:id="296" w:author="Betty Zhu" w:date="2024-07-24T11:28:00Z"/>
+        </w:rPr>
+        <w:pPrChange w:id="297" w:author="Betty Zhu" w:date="2024-07-24T11:28:00Z">
+          <w:pPr>
+            <w:pStyle w:val="BodyText"/>
+            <w:numPr>
+              <w:numId w:val="38"/>
+            </w:numPr>
+            <w:tabs>
+              <w:tab w:val="left" w:pos="3200"/>
+            </w:tabs>
+            <w:ind w:left="720" w:hanging="360"/>
+          </w:pPr>
+        </w:pPrChange>
+      </w:pPr>
+    </w:p>
+    <w:p>
+      <w:pPr>
+        <w:pStyle w:val="BodyText"/>
+        <w:numPr>
+          <w:ilvl w:val="0"/>
+          <w:numId w:val="47"/>
+        </w:numPr>
+        <w:tabs>
+          <w:tab w:val="left" w:pos="3200"/>
+        </w:tabs>
+        <w:rPr>
+          <w:del w:id="298" w:author="Betty Zhu" w:date="2024-07-24T11:27:00Z"/>
+        </w:rPr>
+        <w:pPrChange w:id="299" w:author="Betty Zhu" w:date="2024-07-24T11:29:00Z">
+          <w:pPr>
+            <w:pStyle w:val="BodyText"/>
+            <w:numPr>
+              <w:numId w:val="38"/>
+            </w:numPr>
+            <w:tabs>
+              <w:tab w:val="left" w:pos="3200"/>
+            </w:tabs>
+            <w:ind w:left="720" w:hanging="360"/>
+          </w:pPr>
+        </w:pPrChange>
+      </w:pPr>
+      <w:del w:id="300" w:author="Betty Zhu" w:date="2024-07-24T11:27:00Z">
+        <w:r>
+          <w:delText>Enhancing</w:delText>
+        </w:r>
+        <w:r>
+          <w:delText xml:space="preserve"> traditional predictive modeling exercises (</w:delText>
+        </w:r>
+        <w:r>
+          <w:delText>e.g.,</w:delText>
+        </w:r>
+        <w:r>
+          <w:delText xml:space="preserve"> risk and demand modeling)</w:delText>
+        </w:r>
+      </w:del>
+    </w:p>
+    <w:p>
+      <w:pPr>
+        <w:pStyle w:val="BodyText"/>
+        <w:numPr>
+          <w:ilvl w:val="0"/>
+          <w:numId w:val="47"/>
+        </w:numPr>
+        <w:tabs>
+          <w:tab w:val="left" w:pos="3200"/>
+        </w:tabs>
+        <w:rPr>
+          <w:del w:id="301" w:author="Betty Zhu" w:date="2024-07-24T11:27:00Z"/>
+        </w:rPr>
+        <w:pPrChange w:id="302" w:author="Betty Zhu" w:date="2024-07-24T11:29:00Z">
+          <w:pPr>
+            <w:pStyle w:val="BodyText"/>
+            <w:numPr>
+              <w:numId w:val="38"/>
+            </w:numPr>
+            <w:tabs>
+              <w:tab w:val="left" w:pos="3200"/>
+            </w:tabs>
+            <w:ind w:left="720" w:hanging="360"/>
+          </w:pPr>
+        </w:pPrChange>
+      </w:pPr>
+      <w:del w:id="303" w:author="Betty Zhu" w:date="2024-07-24T11:27:00Z">
+        <w:r>
+          <w:delText xml:space="preserve">Reporting </w:delText>
+        </w:r>
+      </w:del>
+      <w:ins w:id="304" w:author="Ramsay, Daniel (Edinburgh)" w:date="2024-06-17T12:14:00Z">
+        <w:del w:id="305" w:author="Betty Zhu" w:date="2024-07-24T11:27:00Z">
+          <w:r>
+            <w:delText xml:space="preserve">generation and analysis </w:delText>
+          </w:r>
+        </w:del>
+      </w:ins>
+      <w:del w:id="306" w:author="Betty Zhu" w:date="2024-07-24T11:27:00Z">
+        <w:r>
+          <w:delText xml:space="preserve">(e.g., </w:delText>
+        </w:r>
+        <w:r>
+          <w:delText>regulatory compliance</w:delText>
+        </w:r>
+        <w:r>
+          <w:delText xml:space="preserve">) </w:delText>
+        </w:r>
+      </w:del>
+    </w:p>
+    <w:p>
+      <w:pPr>
+        <w:pStyle w:val="BodyText"/>
+        <w:numPr>
+          <w:ilvl w:val="0"/>
+          <w:numId w:val="47"/>
+        </w:numPr>
+        <w:tabs>
+          <w:tab w:val="left" w:pos="3200"/>
+        </w:tabs>
+        <w:rPr>
+          <w:del w:id="307" w:author="Betty Zhu" w:date="2024-07-24T11:27:00Z"/>
+        </w:rPr>
+        <w:pPrChange w:id="308" w:author="Betty Zhu" w:date="2024-07-24T11:29:00Z">
+          <w:pPr>
+            <w:pStyle w:val="BodyText"/>
+            <w:numPr>
+              <w:numId w:val="38"/>
+            </w:numPr>
+            <w:tabs>
+              <w:tab w:val="left" w:pos="3200"/>
+            </w:tabs>
+            <w:ind w:left="720" w:hanging="360"/>
+          </w:pPr>
+        </w:pPrChange>
+      </w:pPr>
+      <w:del w:id="309" w:author="Betty Zhu" w:date="2024-07-24T11:27:00Z">
+        <w:r>
+          <w:delText xml:space="preserve">Marketing </w:delText>
+        </w:r>
+        <w:r>
+          <w:delText>and Sales (</w:delText>
+        </w:r>
+        <w:r>
+          <w:delText>e.g.,</w:delText>
+        </w:r>
+        <w:r>
+          <w:delText xml:space="preserve"> marketing material </w:delText>
+        </w:r>
+        <w:r>
+          <w:delText xml:space="preserve">creation </w:delText>
+        </w:r>
+        <w:r>
+          <w:delText xml:space="preserve">and </w:delText>
+        </w:r>
+        <w:r>
+          <w:delText>sales lead generation</w:delText>
+        </w:r>
+        <w:r>
+          <w:delText>)</w:delText>
+        </w:r>
+      </w:del>
+    </w:p>
+    <w:p>
+      <w:pPr>
+        <w:pStyle w:val="BodyText"/>
+        <w:numPr>
+          <w:ilvl w:val="0"/>
+          <w:numId w:val="47"/>
+        </w:numPr>
+        <w:tabs>
+          <w:tab w:val="left" w:pos="3200"/>
+        </w:tabs>
+        <w:rPr>
+          <w:del w:id="310" w:author="Betty Zhu" w:date="2024-07-24T11:27:00Z"/>
+        </w:rPr>
+        <w:pPrChange w:id="311" w:author="Betty Zhu" w:date="2024-07-24T11:29:00Z">
+          <w:pPr>
+            <w:pStyle w:val="BodyText"/>
+            <w:numPr>
+              <w:numId w:val="38"/>
+            </w:numPr>
+            <w:tabs>
+              <w:tab w:val="left" w:pos="3200"/>
+            </w:tabs>
+            <w:ind w:left="720" w:hanging="360"/>
+          </w:pPr>
+        </w:pPrChange>
+      </w:pPr>
+      <w:del w:id="312" w:author="Betty Zhu" w:date="2024-07-24T11:27:00Z">
+        <w:r>
+          <w:delText>Underwriting (</w:delText>
+        </w:r>
+        <w:r>
+          <w:delText>e.g.,</w:delText>
+        </w:r>
+        <w:r>
+          <w:delText xml:space="preserve"> algorithmic underwriting)</w:delText>
+        </w:r>
+      </w:del>
+    </w:p>
+    <w:p>
+      <w:pPr>
+        <w:pStyle w:val="BodyText"/>
+        <w:numPr>
+          <w:ilvl w:val="0"/>
+          <w:numId w:val="47"/>
+        </w:numPr>
+        <w:tabs>
+          <w:tab w:val="left" w:pos="3200"/>
+        </w:tabs>
+        <w:rPr>
+          <w:del w:id="313" w:author="Betty Zhu" w:date="2024-07-24T11:27:00Z"/>
+        </w:rPr>
+        <w:pPrChange w:id="314" w:author="Betty Zhu" w:date="2024-07-24T11:29:00Z">
+          <w:pPr>
+            <w:pStyle w:val="BodyText"/>
+            <w:numPr>
+              <w:numId w:val="38"/>
+            </w:numPr>
+            <w:tabs>
+              <w:tab w:val="left" w:pos="3200"/>
+            </w:tabs>
+            <w:ind w:left="720" w:hanging="360"/>
+          </w:pPr>
+        </w:pPrChange>
+      </w:pPr>
+      <w:del w:id="315" w:author="Betty Zhu" w:date="2024-07-24T11:27:00Z">
+        <w:r>
+          <w:delText>Customer servic</w:delText>
+        </w:r>
+        <w:r>
+          <w:delText>es (</w:delText>
+        </w:r>
+        <w:r>
+          <w:delText>e.g.,</w:delText>
+        </w:r>
+        <w:r>
+          <w:delText xml:space="preserve"> automated policy generation, building bespoke </w:delText>
+        </w:r>
+        <w:r>
+          <w:delText>c</w:delText>
+        </w:r>
+        <w:r>
+          <w:delText>hatbot</w:delText>
+        </w:r>
+        <w:r>
+          <w:delText>s</w:delText>
+        </w:r>
+        <w:r>
+          <w:delText>)</w:delText>
+        </w:r>
+      </w:del>
+    </w:p>
+    <w:p>
+      <w:pPr>
+        <w:pStyle w:val="BodyText"/>
+        <w:numPr>
+          <w:ilvl w:val="0"/>
+          <w:numId w:val="47"/>
+        </w:numPr>
+        <w:tabs>
+          <w:tab w:val="left" w:pos="3200"/>
+        </w:tabs>
+        <w:pPrChange w:id="316" w:author="Betty Zhu" w:date="2024-07-24T11:29:00Z">
+          <w:pPr>
+            <w:pStyle w:val="BodyText"/>
+            <w:numPr>
+              <w:numId w:val="38"/>
+            </w:numPr>
+            <w:tabs>
+              <w:tab w:val="left" w:pos="3200"/>
+            </w:tabs>
+            <w:ind w:left="720" w:hanging="360"/>
+          </w:pPr>
+        </w:pPrChange>
+      </w:pPr>
+      <w:del w:id="317" w:author="Betty Zhu" w:date="2024-07-24T11:27:00Z">
+        <w:r>
+          <w:delText>Claims</w:delText>
+        </w:r>
+        <w:r>
+          <w:delText xml:space="preserve"> Analytics</w:delText>
+        </w:r>
+        <w:r>
+          <w:delText xml:space="preserve"> </w:delText>
+        </w:r>
+        <w:r>
+          <w:delText>(</w:delText>
+        </w:r>
+        <w:r>
+          <w:delText>e.g.,</w:delText>
+        </w:r>
+        <w:r>
+          <w:delText xml:space="preserve"> </w:delText>
+        </w:r>
+        <w:commentRangeStart w:id="318"/>
+        <w:commentRangeStart w:id="319"/>
+        <w:r>
+          <w:delText>fraud</w:delText>
+        </w:r>
+        <w:commentRangeEnd w:id="318"/>
+        <w:r>
+          <w:rPr>
+            <w:rStyle w:val="CommentReference"/>
+          </w:rPr>
+          <w:commentReference w:id="318"/>
+        </w:r>
+        <w:commentRangeEnd w:id="319"/>
+        <w:r>
+          <w:rPr>
+            <w:rStyle w:val="CommentReference"/>
+          </w:rPr>
+          <w:commentReference w:id="319"/>
+        </w:r>
+        <w:r>
+          <w:delText xml:space="preserve"> detection)</w:delText>
+        </w:r>
+      </w:del>
+      <w:ins w:id="320" w:author="Betty Zhu" w:date="2024-07-17T10:42:00Z">
         <w:r>
           <w:t xml:space="preserve">Coding Assistance </w:t>
         </w:r>
@@ -3446,11 +4710,26 @@
         <w:pStyle w:val="BodyText"/>
         <w:numPr>
           <w:ilvl w:val="0"/>
-          <w:numId w:val="38"/>
+          <w:numId w:val="47"/>
         </w:numPr>
         <w:tabs>
           <w:tab w:val="left" w:pos="3200"/>
         </w:tabs>
+        <w:rPr>
+          <w:del w:id="321" w:author="Betty Zhu" w:date="2024-07-24T11:29:00Z"/>
+        </w:rPr>
+        <w:pPrChange w:id="322" w:author="Betty Zhu" w:date="2024-07-24T11:29:00Z">
+          <w:pPr>
+            <w:pStyle w:val="BodyText"/>
+            <w:numPr>
+              <w:numId w:val="38"/>
+            </w:numPr>
+            <w:tabs>
+              <w:tab w:val="left" w:pos="3200"/>
+            </w:tabs>
+            <w:ind w:left="720" w:hanging="360"/>
+          </w:pPr>
+        </w:pPrChange>
       </w:pPr>
       <w:r>
         <w:t>Others (please specify) _________</w:t>
@@ -3459,10 +4738,89 @@
     <w:p>
       <w:pPr>
         <w:pStyle w:val="BodyText"/>
+        <w:numPr>
+          <w:ilvl w:val="0"/>
+          <w:numId w:val="47"/>
+        </w:numPr>
         <w:tabs>
           <w:tab w:val="left" w:pos="3200"/>
         </w:tabs>
-      </w:pPr>
+        <w:pPrChange w:id="323" w:author="Betty Zhu" w:date="2024-07-24T11:29:00Z">
+          <w:pPr>
+            <w:pStyle w:val="BodyText"/>
+            <w:tabs>
+              <w:tab w:val="left" w:pos="3200"/>
+            </w:tabs>
+          </w:pPr>
+        </w:pPrChange>
+      </w:pPr>
+    </w:p>
+    <w:p>
+      <w:pPr>
+        <w:pStyle w:val="BodyText"/>
+        <w:tabs>
+          <w:tab w:val="left" w:pos="3200"/>
+        </w:tabs>
+        <w:rPr>
+          <w:ins w:id="324" w:author="Betty Zhu" w:date="2024-07-24T11:31:00Z"/>
+        </w:rPr>
+      </w:pPr>
+    </w:p>
+    <w:p>
+      <w:pPr>
+        <w:pStyle w:val="BodyText"/>
+        <w:tabs>
+          <w:tab w:val="left" w:pos="3200"/>
+        </w:tabs>
+        <w:rPr>
+          <w:ins w:id="325" w:author="Betty Zhu" w:date="2024-07-24T11:32:00Z"/>
+        </w:rPr>
+      </w:pPr>
+      <w:ins w:id="326" w:author="Betty Zhu" w:date="2024-07-24T11:31:00Z">
+        <w:r>
+          <w:t xml:space="preserve">Q15. </w:t>
+        </w:r>
+      </w:ins>
+      <w:ins w:id="327" w:author="Betty Zhu" w:date="2024-07-24T11:32:00Z">
+        <w:r>
+          <w:t>Is</w:t>
+        </w:r>
+      </w:ins>
+      <w:ins w:id="328" w:author="Betty Zhu" w:date="2024-07-24T11:31:00Z">
+        <w:r>
+          <w:t xml:space="preserve"> there anything else you would like to tell us? </w:t>
+        </w:r>
+        <w:r>
+          <w:rPr>
+            <w:highlight w:val="yellow"/>
+            <w:rPrChange w:id="329" w:author="Betty Zhu" w:date="2024-07-24T11:31:00Z">
+              <w:rPr/>
+            </w:rPrChange>
+          </w:rPr>
+          <w:t>[texts]</w:t>
+        </w:r>
+      </w:ins>
+    </w:p>
+    <w:p>
+      <w:pPr>
+        <w:pStyle w:val="BodyText"/>
+        <w:tabs>
+          <w:tab w:val="left" w:pos="3200"/>
+        </w:tabs>
+        <w:rPr>
+          <w:ins w:id="330" w:author="Betty Zhu" w:date="2024-07-24T11:31:00Z"/>
+        </w:rPr>
+      </w:pPr>
+      <w:ins w:id="331" w:author="Betty Zhu" w:date="2024-07-24T11:32:00Z">
+        <w:r>
+          <w:t xml:space="preserve">         </w:t>
+        </w:r>
+      </w:ins>
+      <w:ins w:id="332" w:author="Betty Zhu" w:date="2024-07-24T11:31:00Z">
+        <w:r>
+          <w:t>_____________________________________</w:t>
+        </w:r>
+      </w:ins>
     </w:p>
     <w:p>
       <w:pPr>
@@ -3497,63 +4855,127 @@
         <w:tabs>
           <w:tab w:val="left" w:pos="3200"/>
         </w:tabs>
-      </w:pPr>
-      <w:r>
-        <w:t xml:space="preserve">Would you like to join us? </w:t>
-      </w:r>
-      <w:r>
-        <w:t>If you are</w:t>
-      </w:r>
-      <w:r>
-        <w:t xml:space="preserve"> interested</w:t>
-      </w:r>
-      <w:del w:id="171" w:author="Ramsay, Daniel (Edinburgh)" w:date="2024-06-17T12:16:00Z">
+        <w:rPr>
+          <w:del w:id="333" w:author="Betty Zhu" w:date="2024-07-24T11:29:00Z"/>
+          <w:rPrChange w:id="334" w:author="Betty Zhu" w:date="2024-07-24T11:30:00Z">
+            <w:rPr>
+              <w:del w:id="335" w:author="Betty Zhu" w:date="2024-07-24T11:29:00Z"/>
+              <w:rFonts w:ascii="Segoe UI" w:hAnsi="Segoe UI" w:cs="Segoe UI"/>
+              <w:color w:val="1F2328"/>
+              <w:sz w:val="21"/>
+              <w:szCs w:val="21"/>
+              <w:shd w:val="clear" w:color="auto" w:fill="FFFFFF"/>
+            </w:rPr>
+          </w:rPrChange>
+        </w:rPr>
+      </w:pPr>
+      <w:ins w:id="336" w:author="Betty Zhu" w:date="2024-07-24T11:29:00Z">
         <w:r>
-          <w:delText>,</w:delText>
+          <w:rPr>
+            <w:rPrChange w:id="337" w:author="Betty Zhu" w:date="2024-07-24T11:30:00Z">
+              <w:rPr>
+                <w:rFonts w:ascii="Segoe UI" w:hAnsi="Segoe UI" w:cs="Segoe UI"/>
+                <w:color w:val="1F2328"/>
+                <w:sz w:val="21"/>
+                <w:szCs w:val="21"/>
+                <w:shd w:val="clear" w:color="auto" w:fill="FFFFFF"/>
+              </w:rPr>
+            </w:rPrChange>
+          </w:rPr>
+          <w:t xml:space="preserve">Would you like to join the </w:t>
+        </w:r>
+        <w:proofErr w:type="spellStart"/>
+        <w:r>
+          <w:rPr>
+            <w:rPrChange w:id="338" w:author="Betty Zhu" w:date="2024-07-24T11:30:00Z">
+              <w:rPr>
+                <w:rFonts w:ascii="Segoe UI" w:hAnsi="Segoe UI" w:cs="Segoe UI"/>
+                <w:color w:val="1F2328"/>
+                <w:sz w:val="21"/>
+                <w:szCs w:val="21"/>
+                <w:shd w:val="clear" w:color="auto" w:fill="FFFFFF"/>
+              </w:rPr>
+            </w:rPrChange>
+          </w:rPr>
+          <w:t>GenAI</w:t>
+        </w:r>
+        <w:proofErr w:type="spellEnd"/>
+        <w:r>
+          <w:rPr>
+            <w:rPrChange w:id="339" w:author="Betty Zhu" w:date="2024-07-24T11:30:00Z">
+              <w:rPr>
+                <w:rFonts w:ascii="Segoe UI" w:hAnsi="Segoe UI" w:cs="Segoe UI"/>
+                <w:color w:val="1F2328"/>
+                <w:sz w:val="21"/>
+                <w:szCs w:val="21"/>
+                <w:shd w:val="clear" w:color="auto" w:fill="FFFFFF"/>
+              </w:rPr>
+            </w:rPrChange>
+          </w:rPr>
+          <w:t xml:space="preserve"> Working Party? If you are interested and if you meet the following qualifications, please upload your resume using the button below, and construct a paragraph around your relevant experience in this domain and motivations.</w:t>
+        </w:r>
+      </w:ins>
+      <w:del w:id="340" w:author="Betty Zhu" w:date="2024-07-24T11:29:00Z">
+        <w:r>
+          <w:delText xml:space="preserve">Would you like to join us? </w:delText>
+        </w:r>
+        <w:r>
+          <w:delText>If you are</w:delText>
+        </w:r>
+        <w:r>
+          <w:delText xml:space="preserve"> interested</w:delText>
+        </w:r>
+        <w:r>
+          <w:delText>, and if you</w:delText>
+        </w:r>
+        <w:r>
+          <w:delText xml:space="preserve"> meet the following qualifications</w:delText>
+        </w:r>
+        <w:r>
+          <w:delText xml:space="preserve">, </w:delText>
+        </w:r>
+        <w:r>
+          <w:delText xml:space="preserve">please </w:delText>
+        </w:r>
+        <w:r>
+          <w:delText>upload your resume using the button below,</w:delText>
+        </w:r>
+        <w:r>
+          <w:delText xml:space="preserve"> and </w:delText>
+        </w:r>
+        <w:r>
+          <w:delText xml:space="preserve">construct </w:delText>
+        </w:r>
+        <w:r>
+          <w:delText xml:space="preserve">a </w:delText>
+        </w:r>
+        <w:r>
+          <w:delText>paragraph around</w:delText>
+        </w:r>
+        <w:r>
+          <w:delText xml:space="preserve"> </w:delText>
+        </w:r>
+        <w:r>
+          <w:delText xml:space="preserve">your </w:delText>
+        </w:r>
+        <w:r>
+          <w:delText xml:space="preserve">relevant </w:delText>
+        </w:r>
+        <w:r>
+          <w:delText xml:space="preserve">experience in this domain and motivations. </w:delText>
         </w:r>
       </w:del>
-      <w:r>
-        <w:t xml:space="preserve"> and if you</w:t>
-      </w:r>
-      <w:r>
-        <w:t xml:space="preserve"> meet the following qualifications</w:t>
-      </w:r>
-      <w:r>
-        <w:t xml:space="preserve">, </w:t>
-      </w:r>
-      <w:r>
-        <w:t>p</w:t>
-      </w:r>
-      <w:r>
-        <w:t xml:space="preserve">lease </w:t>
-      </w:r>
-      <w:r>
-        <w:t>upload your resume using the button below,</w:t>
-      </w:r>
-      <w:r>
-        <w:t xml:space="preserve"> and </w:t>
-      </w:r>
-      <w:r>
-        <w:t xml:space="preserve">construct </w:t>
-      </w:r>
-      <w:r>
-        <w:t xml:space="preserve">a </w:t>
-      </w:r>
-      <w:r>
-        <w:t>paragraph around</w:t>
-      </w:r>
-      <w:r>
-        <w:t xml:space="preserve"> </w:t>
-      </w:r>
-      <w:r>
-        <w:t xml:space="preserve">your </w:t>
-      </w:r>
-      <w:r>
-        <w:t xml:space="preserve">relevant </w:t>
-      </w:r>
-      <w:r>
-        <w:t xml:space="preserve">experience in this domain and motivations. </w:t>
-      </w:r>
+    </w:p>
+    <w:p>
+      <w:pPr>
+        <w:pStyle w:val="BodyText"/>
+        <w:tabs>
+          <w:tab w:val="left" w:pos="3200"/>
+        </w:tabs>
+        <w:rPr>
+          <w:ins w:id="341" w:author="Betty Zhu" w:date="2024-07-24T11:29:00Z"/>
+        </w:rPr>
+      </w:pPr>
     </w:p>
     <w:p>
       <w:pPr>
@@ -3565,27 +4987,35 @@
           <w:u w:val="single"/>
         </w:rPr>
       </w:pPr>
-      <w:commentRangeStart w:id="172"/>
-      <w:commentRangeStart w:id="173"/>
+      <w:commentRangeStart w:id="342"/>
+      <w:commentRangeStart w:id="343"/>
+      <w:proofErr w:type="spellStart"/>
       <w:r>
         <w:rPr>
           <w:u w:val="single"/>
         </w:rPr>
-        <w:t xml:space="preserve">Qualification: </w:t>
+        <w:t>Qualification</w:t>
       </w:r>
-      <w:commentRangeEnd w:id="172"/>
+      <w:proofErr w:type="spellEnd"/>
+      <w:r>
+        <w:rPr>
+          <w:u w:val="single"/>
+        </w:rPr>
+        <w:t xml:space="preserve">: </w:t>
+      </w:r>
+      <w:commentRangeEnd w:id="342"/>
       <w:r>
         <w:rPr>
           <w:rStyle w:val="CommentReference"/>
         </w:rPr>
-        <w:commentReference w:id="172"/>
+        <w:commentReference w:id="342"/>
       </w:r>
-      <w:commentRangeEnd w:id="173"/>
+      <w:commentRangeEnd w:id="343"/>
       <w:r>
         <w:rPr>
           <w:rStyle w:val="CommentReference"/>
         </w:rPr>
-        <w:commentReference w:id="173"/>
+        <w:commentReference w:id="343"/>
       </w:r>
     </w:p>
     <w:p>
@@ -3602,7 +5032,7 @@
           <w:u w:val="single"/>
         </w:rPr>
       </w:pPr>
-      <w:del w:id="174" w:author="Ramsay, Daniel (Edinburgh)" w:date="2024-06-17T12:16:00Z">
+      <w:del w:id="344" w:author="Ramsay, Daniel (Edinburgh)" w:date="2024-06-17T12:16:00Z">
         <w:r>
           <w:rPr>
             <w:u w:val="single"/>
@@ -3610,7 +5040,7 @@
           <w:delText>…..</w:delText>
         </w:r>
       </w:del>
-      <w:ins w:id="175" w:author="Ramsay, Daniel (Edinburgh)" w:date="2024-06-17T12:16:00Z">
+      <w:ins w:id="345" w:author="Ramsay, Daniel (Edinburgh)" w:date="2024-06-17T12:16:00Z">
         <w:r>
           <w:rPr>
             <w:u w:val="single"/>
@@ -3618,7 +5048,7 @@
           <w:t>You are an actuary, data scientist or technologist that develops tools or applic</w:t>
         </w:r>
       </w:ins>
-      <w:ins w:id="176" w:author="Ramsay, Daniel (Edinburgh)" w:date="2024-06-17T12:17:00Z">
+      <w:ins w:id="346" w:author="Ramsay, Daniel (Edinburgh)" w:date="2024-06-17T12:17:00Z">
         <w:r>
           <w:rPr>
             <w:u w:val="single"/>
@@ -3626,7 +5056,7 @@
           <w:t xml:space="preserve">ations </w:t>
         </w:r>
       </w:ins>
-      <w:ins w:id="177" w:author="Ramsay, Daniel (Edinburgh)" w:date="2024-06-17T12:20:00Z">
+      <w:ins w:id="347" w:author="Ramsay, Daniel (Edinburgh)" w:date="2024-06-17T12:20:00Z">
         <w:r>
           <w:rPr>
             <w:u w:val="single"/>
@@ -3634,15 +5064,23 @@
           <w:t xml:space="preserve">or provides consulting services </w:t>
         </w:r>
       </w:ins>
-      <w:ins w:id="178" w:author="Ramsay, Daniel (Edinburgh)" w:date="2024-06-17T12:17:00Z">
+      <w:ins w:id="348" w:author="Ramsay, Daniel (Edinburgh)" w:date="2024-06-17T12:17:00Z">
         <w:r>
           <w:rPr>
             <w:u w:val="single"/>
           </w:rPr>
-          <w:t>that incorporate GenAI</w:t>
+          <w:t xml:space="preserve">that incorporate </w:t>
+        </w:r>
+        <w:proofErr w:type="spellStart"/>
+        <w:r>
+          <w:rPr>
+            <w:u w:val="single"/>
+          </w:rPr>
+          <w:t>GenAI</w:t>
         </w:r>
       </w:ins>
-      <w:ins w:id="179" w:author="Ramsay, Daniel (Edinburgh)" w:date="2024-06-17T12:19:00Z">
+      <w:proofErr w:type="spellEnd"/>
+      <w:ins w:id="349" w:author="Ramsay, Daniel (Edinburgh)" w:date="2024-06-17T12:19:00Z">
         <w:r>
           <w:rPr>
             <w:u w:val="single"/>
@@ -3671,7 +5109,7 @@
         </w:rPr>
         <w:t>…..</w:t>
       </w:r>
-      <w:ins w:id="180" w:author="Ramsay, Daniel (Edinburgh)" w:date="2024-06-17T12:19:00Z">
+      <w:ins w:id="350" w:author="Ramsay, Daniel (Edinburgh)" w:date="2024-06-17T12:19:00Z">
         <w:r>
           <w:rPr>
             <w:u w:val="single"/>
@@ -3679,7 +5117,7 @@
           <w:t xml:space="preserve">OR </w:t>
         </w:r>
       </w:ins>
-      <w:ins w:id="181" w:author="Ramsay, Daniel (Edinburgh)" w:date="2024-06-17T12:17:00Z">
+      <w:ins w:id="351" w:author="Ramsay, Daniel (Edinburgh)" w:date="2024-06-17T12:17:00Z">
         <w:r>
           <w:rPr>
             <w:u w:val="single"/>
@@ -3687,7 +5125,7 @@
           <w:t xml:space="preserve">You are an academic in the </w:t>
         </w:r>
       </w:ins>
-      <w:ins w:id="182" w:author="Ramsay, Daniel (Edinburgh)" w:date="2024-06-17T12:18:00Z">
+      <w:ins w:id="352" w:author="Ramsay, Daniel (Edinburgh)" w:date="2024-06-17T12:18:00Z">
         <w:r>
           <w:rPr>
             <w:u w:val="single"/>
@@ -3758,7 +5196,7 @@
 
 <file path=word/comments.xml><?xml version="1.0" encoding="utf-8"?>
 <w:comments xmlns:wpc="http://schemas.microsoft.com/office/word/2010/wordprocessingCanvas" xmlns:cx="http://schemas.microsoft.com/office/drawing/2014/chartex" xmlns:cx1="http://schemas.microsoft.com/office/drawing/2015/9/8/chartex" xmlns:cx2="http://schemas.microsoft.com/office/drawing/2015/10/21/chartex" xmlns:cx3="http://schemas.microsoft.com/office/drawing/2016/5/9/chartex" xmlns:cx4="http://schemas.microsoft.com/office/drawing/2016/5/10/chartex" xmlns:cx5="http://schemas.microsoft.com/office/drawing/2016/5/11/chartex" xmlns:cx6="http://schemas.microsoft.com/office/drawing/2016/5/12/chartex" xmlns:cx7="http://schemas.microsoft.com/office/drawing/2016/5/13/chartex" xmlns:cx8="http://schemas.microsoft.com/office/drawing/2016/5/14/chartex" xmlns:mc="http://schemas.openxmlformats.org/markup-compatibility/2006" xmlns:aink="http://schemas.microsoft.com/office/drawing/2016/ink" xmlns:am3d="http://schemas.microsoft.com/office/drawing/2017/model3d" xmlns:o="urn:schemas-microsoft-com:office:office" xmlns:oel="http://schemas.microsoft.com/office/2019/extlst" xmlns:r="http://schemas.openxmlformats.org/officeDocument/2006/relationships" xmlns:m="http://schemas.openxmlformats.org/officeDocument/2006/math" xmlns:v="urn:schemas-microsoft-com:vml" xmlns:wp14="http://schemas.microsoft.com/office/word/2010/wordprocessingDrawing" xmlns:wp="http://schemas.openxmlformats.org/drawingml/2006/wordprocessingDrawing" xmlns:w10="urn:schemas-microsoft-com:office:word" xmlns:w="http://schemas.openxmlformats.org/wordprocessingml/2006/main" xmlns:w14="http://schemas.microsoft.com/office/word/2010/wordml" xmlns:w15="http://schemas.microsoft.com/office/word/2012/wordml" xmlns:w16cex="http://schemas.microsoft.com/office/word/2018/wordml/cex" xmlns:w16cid="http://schemas.microsoft.com/office/word/2016/wordml/cid" xmlns:w16="http://schemas.microsoft.com/office/word/2018/wordml" xmlns:w16sdtdh="http://schemas.microsoft.com/office/word/2020/wordml/sdtdatahash" xmlns:w16se="http://schemas.microsoft.com/office/word/2015/wordml/symex" xmlns:wpg="http://schemas.microsoft.com/office/word/2010/wordprocessingGroup" xmlns:wpi="http://schemas.microsoft.com/office/word/2010/wordprocessingInk" xmlns:wne="http://schemas.microsoft.com/office/word/2006/wordml" xmlns:wps="http://schemas.microsoft.com/office/word/2010/wordprocessingShape" mc:Ignorable="w14 w15 w16se w16cid w16 w16cex w16sdtdh wp14">
-  <w:comment w:id="34" w:author="Ramsay, Daniel (Edinburgh)" w:date="2024-06-17T12:07:00Z" w:initials="DR">
+  <w:comment w:id="96" w:author="Ramsay, Daniel (Edinburgh)" w:date="2024-06-17T12:07:00Z" w:initials="DR">
     <w:p>
       <w:pPr>
         <w:pStyle w:val="CommentText"/>
@@ -3774,7 +5212,7 @@
       </w:r>
     </w:p>
   </w:comment>
-  <w:comment w:id="35" w:author="Betty Zhu" w:date="2024-07-17T10:30:00Z" w:initials="BZ">
+  <w:comment w:id="97" w:author="Betty Zhu" w:date="2024-07-17T10:30:00Z" w:initials="BZ">
     <w:p>
       <w:pPr>
         <w:pStyle w:val="CommentText"/>
@@ -3790,7 +5228,7 @@
       </w:r>
     </w:p>
   </w:comment>
-  <w:comment w:id="39" w:author="Ramsay, Daniel (Edinburgh)" w:date="2024-06-17T12:08:00Z" w:initials="DR">
+  <w:comment w:id="103" w:author="Ramsay, Daniel (Edinburgh)" w:date="2024-06-17T12:08:00Z" w:initials="DR">
     <w:p>
       <w:pPr>
         <w:pStyle w:val="CommentText"/>
@@ -3806,7 +5244,7 @@
       </w:r>
     </w:p>
   </w:comment>
-  <w:comment w:id="40" w:author="Betty Zhu" w:date="2024-07-17T10:30:00Z" w:initials="BZ">
+  <w:comment w:id="104" w:author="Betty Zhu" w:date="2024-07-17T10:30:00Z" w:initials="BZ">
     <w:p>
       <w:pPr>
         <w:pStyle w:val="CommentText"/>
@@ -3822,7 +5260,7 @@
       </w:r>
     </w:p>
   </w:comment>
-  <w:comment w:id="45" w:author="Ramsay, Daniel (Edinburgh)" w:date="2024-06-17T12:08:00Z" w:initials="DR">
+  <w:comment w:id="109" w:author="Ramsay, Daniel (Edinburgh)" w:date="2024-06-17T12:08:00Z" w:initials="DR">
     <w:p>
       <w:pPr>
         <w:pStyle w:val="CommentText"/>
@@ -3838,7 +5276,7 @@
       </w:r>
     </w:p>
   </w:comment>
-  <w:comment w:id="46" w:author="Betty Zhu" w:date="2024-07-17T10:38:00Z" w:initials="BZ">
+  <w:comment w:id="110" w:author="Betty Zhu" w:date="2024-07-17T10:38:00Z" w:initials="BZ">
     <w:p>
       <w:pPr>
         <w:pStyle w:val="CommentText"/>
@@ -3857,7 +5295,7 @@
       </w:r>
     </w:p>
   </w:comment>
-  <w:comment w:id="48" w:author="Ramsay, Daniel (Edinburgh)" w:date="2024-06-17T12:08:00Z" w:initials="DR">
+  <w:comment w:id="115" w:author="Ramsay, Daniel (Edinburgh)" w:date="2024-06-17T12:08:00Z" w:initials="DR">
     <w:p>
       <w:pPr>
         <w:pStyle w:val="CommentText"/>
@@ -3876,7 +5314,7 @@
       </w:r>
     </w:p>
   </w:comment>
-  <w:comment w:id="49" w:author="Betty Zhu" w:date="2024-07-17T10:38:00Z" w:initials="BZ">
+  <w:comment w:id="116" w:author="Betty Zhu" w:date="2024-07-17T10:38:00Z" w:initials="BZ">
     <w:p>
       <w:pPr>
         <w:pStyle w:val="CommentText"/>
@@ -3892,7 +5330,7 @@
       </w:r>
     </w:p>
   </w:comment>
-  <w:comment w:id="54" w:author="Ramsay, Daniel (Edinburgh)" w:date="2024-06-17T12:09:00Z" w:initials="DR">
+  <w:comment w:id="121" w:author="Ramsay, Daniel (Edinburgh)" w:date="2024-06-17T12:09:00Z" w:initials="DR">
     <w:p>
       <w:pPr>
         <w:pStyle w:val="CommentText"/>
@@ -3908,7 +5346,7 @@
       </w:r>
     </w:p>
   </w:comment>
-  <w:comment w:id="55" w:author="Betty Zhu" w:date="2024-07-17T10:41:00Z" w:initials="BZ">
+  <w:comment w:id="122" w:author="Betty Zhu" w:date="2024-07-17T10:41:00Z" w:initials="BZ">
     <w:p>
       <w:pPr>
         <w:pStyle w:val="CommentText"/>
@@ -3927,7 +5365,7 @@
       </w:r>
     </w:p>
   </w:comment>
-  <w:comment w:id="168" w:author="Ramsay, Daniel (Edinburgh)" w:date="2024-06-17T12:25:00Z" w:initials="DR">
+  <w:comment w:id="318" w:author="Ramsay, Daniel (Edinburgh)" w:date="2024-06-17T12:25:00Z" w:initials="DR">
     <w:p>
       <w:pPr>
         <w:pStyle w:val="CommentText"/>
@@ -3947,7 +5385,7 @@
       </w:r>
     </w:p>
   </w:comment>
-  <w:comment w:id="169" w:author="Betty Zhu" w:date="2024-07-17T10:44:00Z" w:initials="BZ">
+  <w:comment w:id="319" w:author="Betty Zhu" w:date="2024-07-17T10:44:00Z" w:initials="BZ">
     <w:p>
       <w:pPr>
         <w:pStyle w:val="CommentText"/>
@@ -3966,7 +5404,7 @@
       </w:r>
     </w:p>
   </w:comment>
-  <w:comment w:id="172" w:author="Betty Zhu" w:date="2024-06-12T18:39:00Z" w:initials="BZ">
+  <w:comment w:id="342" w:author="Betty Zhu" w:date="2024-06-12T18:39:00Z" w:initials="BZ">
     <w:p>
       <w:pPr>
         <w:pStyle w:val="CommentText"/>
@@ -3982,7 +5420,7 @@
       </w:r>
     </w:p>
   </w:comment>
-  <w:comment w:id="173" w:author="Betty Zhu" w:date="2024-07-17T10:45:00Z" w:initials="BZ">
+  <w:comment w:id="343" w:author="Betty Zhu" w:date="2024-07-17T10:45:00Z" w:initials="BZ">
     <w:p>
       <w:pPr>
         <w:pStyle w:val="CommentText"/>
@@ -4026,16 +5464,16 @@
   <w15:commentEx w15:paraId="4FE06190" w15:paraIdParent="4BF08537" w15:done="0"/>
   <w15:commentEx w15:paraId="13244A99" w15:done="0"/>
   <w15:commentEx w15:paraId="56958927" w15:paraIdParent="13244A99" w15:done="0"/>
-  <w15:commentEx w15:paraId="299AE978" w15:done="0"/>
-  <w15:commentEx w15:paraId="5B2CBB05" w15:paraIdParent="299AE978" w15:done="0"/>
-  <w15:commentEx w15:paraId="3EA07568" w15:done="0"/>
-  <w15:commentEx w15:paraId="115BD5FF" w15:paraIdParent="3EA07568" w15:done="0"/>
-  <w15:commentEx w15:paraId="1582F49B" w15:done="0"/>
-  <w15:commentEx w15:paraId="7621C59E" w15:paraIdParent="1582F49B" w15:done="0"/>
+  <w15:commentEx w15:paraId="299AE978" w15:done="1"/>
+  <w15:commentEx w15:paraId="5B2CBB05" w15:paraIdParent="299AE978" w15:done="1"/>
+  <w15:commentEx w15:paraId="3EA07568" w15:done="1"/>
+  <w15:commentEx w15:paraId="115BD5FF" w15:paraIdParent="3EA07568" w15:done="1"/>
+  <w15:commentEx w15:paraId="1582F49B" w15:done="1"/>
+  <w15:commentEx w15:paraId="7621C59E" w15:paraIdParent="1582F49B" w15:done="1"/>
   <w15:commentEx w15:paraId="4E835285" w15:done="0"/>
   <w15:commentEx w15:paraId="4B161C08" w15:paraIdParent="4E835285" w15:done="0"/>
-  <w15:commentEx w15:paraId="0B761AB5" w15:done="0"/>
-  <w15:commentEx w15:paraId="601C68D1" w15:paraIdParent="0B761AB5" w15:done="0"/>
+  <w15:commentEx w15:paraId="0B761AB5" w15:done="1"/>
+  <w15:commentEx w15:paraId="601C68D1" w15:paraIdParent="0B761AB5" w15:done="1"/>
 </w15:commentsEx>
 </file>
 
@@ -8314,6 +9752,95 @@
     </w:lvl>
   </w:abstractNum>
   <w:abstractNum w:abstractNumId="26" w15:restartNumberingAfterBreak="0">
+    <w:nsid w:val="3A702AB3"/>
+    <w:multiLevelType w:val="hybridMultilevel"/>
+    <w:tmpl w:val="1DEEB2D4"/>
+    <w:lvl w:ilvl="0" w:tplc="BFF6E462">
+      <w:start w:val="10"/>
+      <w:numFmt w:val="lowerLetter"/>
+      <w:lvlText w:val="%1."/>
+      <w:lvlJc w:val="left"/>
+      <w:pPr>
+        <w:ind w:left="1080" w:hanging="360"/>
+      </w:pPr>
+      <w:rPr>
+        <w:rFonts w:hint="default"/>
+      </w:rPr>
+    </w:lvl>
+    <w:lvl w:ilvl="1" w:tplc="08090019" w:tentative="1">
+      <w:start w:val="1"/>
+      <w:numFmt w:val="lowerLetter"/>
+      <w:lvlText w:val="%2."/>
+      <w:lvlJc w:val="left"/>
+      <w:pPr>
+        <w:ind w:left="1800" w:hanging="360"/>
+      </w:pPr>
+    </w:lvl>
+    <w:lvl w:ilvl="2" w:tplc="0809001B" w:tentative="1">
+      <w:start w:val="1"/>
+      <w:numFmt w:val="lowerRoman"/>
+      <w:lvlText w:val="%3."/>
+      <w:lvlJc w:val="right"/>
+      <w:pPr>
+        <w:ind w:left="2520" w:hanging="180"/>
+      </w:pPr>
+    </w:lvl>
+    <w:lvl w:ilvl="3" w:tplc="0809000F" w:tentative="1">
+      <w:start w:val="1"/>
+      <w:numFmt w:val="decimal"/>
+      <w:lvlText w:val="%4."/>
+      <w:lvlJc w:val="left"/>
+      <w:pPr>
+        <w:ind w:left="3240" w:hanging="360"/>
+      </w:pPr>
+    </w:lvl>
+    <w:lvl w:ilvl="4" w:tplc="08090019" w:tentative="1">
+      <w:start w:val="1"/>
+      <w:numFmt w:val="lowerLetter"/>
+      <w:lvlText w:val="%5."/>
+      <w:lvlJc w:val="left"/>
+      <w:pPr>
+        <w:ind w:left="3960" w:hanging="360"/>
+      </w:pPr>
+    </w:lvl>
+    <w:lvl w:ilvl="5" w:tplc="0809001B" w:tentative="1">
+      <w:start w:val="1"/>
+      <w:numFmt w:val="lowerRoman"/>
+      <w:lvlText w:val="%6."/>
+      <w:lvlJc w:val="right"/>
+      <w:pPr>
+        <w:ind w:left="4680" w:hanging="180"/>
+      </w:pPr>
+    </w:lvl>
+    <w:lvl w:ilvl="6" w:tplc="0809000F" w:tentative="1">
+      <w:start w:val="1"/>
+      <w:numFmt w:val="decimal"/>
+      <w:lvlText w:val="%7."/>
+      <w:lvlJc w:val="left"/>
+      <w:pPr>
+        <w:ind w:left="5400" w:hanging="360"/>
+      </w:pPr>
+    </w:lvl>
+    <w:lvl w:ilvl="7" w:tplc="08090019" w:tentative="1">
+      <w:start w:val="1"/>
+      <w:numFmt w:val="lowerLetter"/>
+      <w:lvlText w:val="%8."/>
+      <w:lvlJc w:val="left"/>
+      <w:pPr>
+        <w:ind w:left="6120" w:hanging="360"/>
+      </w:pPr>
+    </w:lvl>
+    <w:lvl w:ilvl="8" w:tplc="0809001B" w:tentative="1">
+      <w:start w:val="1"/>
+      <w:numFmt w:val="lowerRoman"/>
+      <w:lvlText w:val="%9."/>
+      <w:lvlJc w:val="right"/>
+      <w:pPr>
+        <w:ind w:left="6840" w:hanging="180"/>
+      </w:pPr>
+    </w:lvl>
+  </w:abstractNum>
+  <w:abstractNum w:abstractNumId="27" w15:restartNumberingAfterBreak="0">
     <w:nsid w:val="3C9F5F48"/>
     <w:multiLevelType w:val="hybridMultilevel"/>
     <w:tmpl w:val="FB74151E"/>
@@ -8402,7 +9929,7 @@
       </w:pPr>
     </w:lvl>
   </w:abstractNum>
-  <w:abstractNum w:abstractNumId="27" w15:restartNumberingAfterBreak="0">
+  <w:abstractNum w:abstractNumId="28" w15:restartNumberingAfterBreak="0">
     <w:nsid w:val="3E8F3A7B"/>
     <w:multiLevelType w:val="hybridMultilevel"/>
     <w:tmpl w:val="20F60616"/>
@@ -8491,7 +10018,7 @@
       </w:pPr>
     </w:lvl>
   </w:abstractNum>
-  <w:abstractNum w:abstractNumId="28" w15:restartNumberingAfterBreak="0">
+  <w:abstractNum w:abstractNumId="29" w15:restartNumberingAfterBreak="0">
     <w:nsid w:val="42630FC2"/>
     <w:multiLevelType w:val="multilevel"/>
     <w:tmpl w:val="43625CA2"/>
@@ -8607,7 +10134,96 @@
       </w:rPr>
     </w:lvl>
   </w:abstractNum>
-  <w:abstractNum w:abstractNumId="29" w15:restartNumberingAfterBreak="0">
+  <w:abstractNum w:abstractNumId="30" w15:restartNumberingAfterBreak="0">
+    <w:nsid w:val="429E634B"/>
+    <w:multiLevelType w:val="hybridMultilevel"/>
+    <w:tmpl w:val="012E867A"/>
+    <w:lvl w:ilvl="0" w:tplc="08090015">
+      <w:start w:val="1"/>
+      <w:numFmt w:val="upperLetter"/>
+      <w:lvlText w:val="%1."/>
+      <w:lvlJc w:val="left"/>
+      <w:pPr>
+        <w:ind w:left="720" w:hanging="360"/>
+      </w:pPr>
+      <w:rPr>
+        <w:rFonts w:hint="default"/>
+      </w:rPr>
+    </w:lvl>
+    <w:lvl w:ilvl="1" w:tplc="08090019" w:tentative="1">
+      <w:start w:val="1"/>
+      <w:numFmt w:val="lowerLetter"/>
+      <w:lvlText w:val="%2."/>
+      <w:lvlJc w:val="left"/>
+      <w:pPr>
+        <w:ind w:left="1440" w:hanging="360"/>
+      </w:pPr>
+    </w:lvl>
+    <w:lvl w:ilvl="2" w:tplc="0809001B" w:tentative="1">
+      <w:start w:val="1"/>
+      <w:numFmt w:val="lowerRoman"/>
+      <w:lvlText w:val="%3."/>
+      <w:lvlJc w:val="right"/>
+      <w:pPr>
+        <w:ind w:left="2160" w:hanging="180"/>
+      </w:pPr>
+    </w:lvl>
+    <w:lvl w:ilvl="3" w:tplc="0809000F" w:tentative="1">
+      <w:start w:val="1"/>
+      <w:numFmt w:val="decimal"/>
+      <w:lvlText w:val="%4."/>
+      <w:lvlJc w:val="left"/>
+      <w:pPr>
+        <w:ind w:left="2880" w:hanging="360"/>
+      </w:pPr>
+    </w:lvl>
+    <w:lvl w:ilvl="4" w:tplc="08090019" w:tentative="1">
+      <w:start w:val="1"/>
+      <w:numFmt w:val="lowerLetter"/>
+      <w:lvlText w:val="%5."/>
+      <w:lvlJc w:val="left"/>
+      <w:pPr>
+        <w:ind w:left="3600" w:hanging="360"/>
+      </w:pPr>
+    </w:lvl>
+    <w:lvl w:ilvl="5" w:tplc="0809001B" w:tentative="1">
+      <w:start w:val="1"/>
+      <w:numFmt w:val="lowerRoman"/>
+      <w:lvlText w:val="%6."/>
+      <w:lvlJc w:val="right"/>
+      <w:pPr>
+        <w:ind w:left="4320" w:hanging="180"/>
+      </w:pPr>
+    </w:lvl>
+    <w:lvl w:ilvl="6" w:tplc="0809000F" w:tentative="1">
+      <w:start w:val="1"/>
+      <w:numFmt w:val="decimal"/>
+      <w:lvlText w:val="%7."/>
+      <w:lvlJc w:val="left"/>
+      <w:pPr>
+        <w:ind w:left="5040" w:hanging="360"/>
+      </w:pPr>
+    </w:lvl>
+    <w:lvl w:ilvl="7" w:tplc="08090019" w:tentative="1">
+      <w:start w:val="1"/>
+      <w:numFmt w:val="lowerLetter"/>
+      <w:lvlText w:val="%8."/>
+      <w:lvlJc w:val="left"/>
+      <w:pPr>
+        <w:ind w:left="5760" w:hanging="360"/>
+      </w:pPr>
+    </w:lvl>
+    <w:lvl w:ilvl="8" w:tplc="0809001B" w:tentative="1">
+      <w:start w:val="1"/>
+      <w:numFmt w:val="lowerRoman"/>
+      <w:lvlText w:val="%9."/>
+      <w:lvlJc w:val="right"/>
+      <w:pPr>
+        <w:ind w:left="6480" w:hanging="180"/>
+      </w:pPr>
+    </w:lvl>
+  </w:abstractNum>
+  <w:abstractNum w:abstractNumId="31" w15:restartNumberingAfterBreak="0">
     <w:nsid w:val="42CF3529"/>
     <w:multiLevelType w:val="hybridMultilevel"/>
     <w:tmpl w:val="A14432D0"/>
@@ -8696,7 +10312,7 @@
       </w:pPr>
     </w:lvl>
   </w:abstractNum>
-  <w:abstractNum w:abstractNumId="30" w15:restartNumberingAfterBreak="0">
+  <w:abstractNum w:abstractNumId="32" w15:restartNumberingAfterBreak="0">
     <w:nsid w:val="48897511"/>
     <w:multiLevelType w:val="hybridMultilevel"/>
     <w:tmpl w:val="D32026BE"/>
@@ -8785,7 +10401,7 @@
       </w:pPr>
     </w:lvl>
   </w:abstractNum>
-  <w:abstractNum w:abstractNumId="31" w15:restartNumberingAfterBreak="0">
+  <w:abstractNum w:abstractNumId="33" w15:restartNumberingAfterBreak="0">
     <w:nsid w:val="4D951AF2"/>
     <w:multiLevelType w:val="hybridMultilevel"/>
     <w:tmpl w:val="643EFFF0"/>
@@ -8874,7 +10490,7 @@
       </w:pPr>
     </w:lvl>
   </w:abstractNum>
-  <w:abstractNum w:abstractNumId="32" w15:restartNumberingAfterBreak="0">
+  <w:abstractNum w:abstractNumId="34" w15:restartNumberingAfterBreak="0">
     <w:nsid w:val="4F715732"/>
     <w:multiLevelType w:val="hybridMultilevel"/>
     <w:tmpl w:val="C7BAB4E4"/>
@@ -8963,7 +10579,7 @@
       </w:pPr>
     </w:lvl>
   </w:abstractNum>
-  <w:abstractNum w:abstractNumId="33" w15:restartNumberingAfterBreak="0">
+  <w:abstractNum w:abstractNumId="35" w15:restartNumberingAfterBreak="0">
     <w:nsid w:val="532E6049"/>
     <w:multiLevelType w:val="multilevel"/>
     <w:tmpl w:val="2258146E"/>
@@ -9077,7 +10693,7 @@
       </w:rPr>
     </w:lvl>
   </w:abstractNum>
-  <w:abstractNum w:abstractNumId="34" w15:restartNumberingAfterBreak="0">
+  <w:abstractNum w:abstractNumId="36" w15:restartNumberingAfterBreak="0">
     <w:nsid w:val="564A1FA1"/>
     <w:multiLevelType w:val="multilevel"/>
     <w:tmpl w:val="D63EAEBA"/>
@@ -9193,7 +10809,7 @@
       </w:rPr>
     </w:lvl>
   </w:abstractNum>
-  <w:abstractNum w:abstractNumId="35" w15:restartNumberingAfterBreak="0">
+  <w:abstractNum w:abstractNumId="37" w15:restartNumberingAfterBreak="0">
     <w:nsid w:val="56C51150"/>
     <w:multiLevelType w:val="hybridMultilevel"/>
     <w:tmpl w:val="3AC28D2E"/>
@@ -9282,7 +10898,7 @@
       </w:pPr>
     </w:lvl>
   </w:abstractNum>
-  <w:abstractNum w:abstractNumId="36" w15:restartNumberingAfterBreak="0">
+  <w:abstractNum w:abstractNumId="38" w15:restartNumberingAfterBreak="0">
     <w:nsid w:val="58950F91"/>
     <w:multiLevelType w:val="hybridMultilevel"/>
     <w:tmpl w:val="E2B250D6"/>
@@ -9371,7 +10987,7 @@
       </w:pPr>
     </w:lvl>
   </w:abstractNum>
-  <w:abstractNum w:abstractNumId="37" w15:restartNumberingAfterBreak="0">
+  <w:abstractNum w:abstractNumId="39" w15:restartNumberingAfterBreak="0">
     <w:nsid w:val="59DB65D9"/>
     <w:multiLevelType w:val="hybridMultilevel"/>
     <w:tmpl w:val="233641DE"/>
@@ -9460,7 +11076,96 @@
       </w:pPr>
     </w:lvl>
   </w:abstractNum>
-  <w:abstractNum w:abstractNumId="38" w15:restartNumberingAfterBreak="0">
+  <w:abstractNum w:abstractNumId="40" w15:restartNumberingAfterBreak="0">
+    <w:nsid w:val="5D9978F8"/>
+    <w:multiLevelType w:val="hybridMultilevel"/>
+    <w:tmpl w:val="F2F65B16"/>
+    <w:lvl w:ilvl="0" w:tplc="7D547DA0">
+      <w:start w:val="1"/>
+      <w:numFmt w:val="lowerRoman"/>
+      <w:lvlText w:val="%1."/>
+      <w:lvlJc w:val="left"/>
+      <w:pPr>
+        <w:ind w:left="1080" w:hanging="720"/>
+      </w:pPr>
+      <w:rPr>
+        <w:rFonts w:hint="default"/>
+      </w:rPr>
+    </w:lvl>
+    <w:lvl w:ilvl="1" w:tplc="08090019" w:tentative="1">
+      <w:start w:val="1"/>
+      <w:numFmt w:val="lowerLetter"/>
+      <w:lvlText w:val="%2."/>
+      <w:lvlJc w:val="left"/>
+      <w:pPr>
+        <w:ind w:left="1440" w:hanging="360"/>
+      </w:pPr>
+    </w:lvl>
+    <w:lvl w:ilvl="2" w:tplc="0809001B" w:tentative="1">
+      <w:start w:val="1"/>
+      <w:numFmt w:val="lowerRoman"/>
+      <w:lvlText w:val="%3."/>
+      <w:lvlJc w:val="right"/>
+      <w:pPr>
+        <w:ind w:left="2160" w:hanging="180"/>
+      </w:pPr>
+    </w:lvl>
+    <w:lvl w:ilvl="3" w:tplc="0809000F" w:tentative="1">
+      <w:start w:val="1"/>
+      <w:numFmt w:val="decimal"/>
+      <w:lvlText w:val="%4."/>
+      <w:lvlJc w:val="left"/>
+      <w:pPr>
+        <w:ind w:left="2880" w:hanging="360"/>
+      </w:pPr>
+    </w:lvl>
+    <w:lvl w:ilvl="4" w:tplc="08090019" w:tentative="1">
+      <w:start w:val="1"/>
+      <w:numFmt w:val="lowerLetter"/>
+      <w:lvlText w:val="%5."/>
+      <w:lvlJc w:val="left"/>
+      <w:pPr>
+        <w:ind w:left="3600" w:hanging="360"/>
+      </w:pPr>
+    </w:lvl>
+    <w:lvl w:ilvl="5" w:tplc="0809001B" w:tentative="1">
+      <w:start w:val="1"/>
+      <w:numFmt w:val="lowerRoman"/>
+      <w:lvlText w:val="%6."/>
+      <w:lvlJc w:val="right"/>
+      <w:pPr>
+        <w:ind w:left="4320" w:hanging="180"/>
+      </w:pPr>
+    </w:lvl>
+    <w:lvl w:ilvl="6" w:tplc="0809000F" w:tentative="1">
+      <w:start w:val="1"/>
+      <w:numFmt w:val="decimal"/>
+      <w:lvlText w:val="%7."/>
+      <w:lvlJc w:val="left"/>
+      <w:pPr>
+        <w:ind w:left="5040" w:hanging="360"/>
+      </w:pPr>
+    </w:lvl>
+    <w:lvl w:ilvl="7" w:tplc="08090019" w:tentative="1">
+      <w:start w:val="1"/>
+      <w:numFmt w:val="lowerLetter"/>
+      <w:lvlText w:val="%8."/>
+      <w:lvlJc w:val="left"/>
+      <w:pPr>
+        <w:ind w:left="5760" w:hanging="360"/>
+      </w:pPr>
+    </w:lvl>
+    <w:lvl w:ilvl="8" w:tplc="0809001B" w:tentative="1">
+      <w:start w:val="1"/>
+      <w:numFmt w:val="lowerRoman"/>
+      <w:lvlText w:val="%9."/>
+      <w:lvlJc w:val="right"/>
+      <w:pPr>
+        <w:ind w:left="6480" w:hanging="180"/>
+      </w:pPr>
+    </w:lvl>
+  </w:abstractNum>
+  <w:abstractNum w:abstractNumId="41" w15:restartNumberingAfterBreak="0">
     <w:nsid w:val="65152480"/>
     <w:multiLevelType w:val="hybridMultilevel"/>
     <w:tmpl w:val="CECC04FE"/>
@@ -9549,7 +11254,7 @@
       </w:pPr>
     </w:lvl>
   </w:abstractNum>
-  <w:abstractNum w:abstractNumId="39" w15:restartNumberingAfterBreak="0">
+  <w:abstractNum w:abstractNumId="42" w15:restartNumberingAfterBreak="0">
     <w:nsid w:val="66B34029"/>
     <w:multiLevelType w:val="hybridMultilevel"/>
     <w:tmpl w:val="D87ED49E"/>
@@ -9638,7 +11343,7 @@
       </w:pPr>
     </w:lvl>
   </w:abstractNum>
-  <w:abstractNum w:abstractNumId="40" w15:restartNumberingAfterBreak="0">
+  <w:abstractNum w:abstractNumId="43" w15:restartNumberingAfterBreak="0">
     <w:nsid w:val="75E514FA"/>
     <w:multiLevelType w:val="multilevel"/>
     <w:tmpl w:val="D4E85914"/>
@@ -9754,7 +11459,7 @@
       </w:rPr>
     </w:lvl>
   </w:abstractNum>
-  <w:abstractNum w:abstractNumId="41" w15:restartNumberingAfterBreak="0">
+  <w:abstractNum w:abstractNumId="44" w15:restartNumberingAfterBreak="0">
     <w:nsid w:val="7D4628EB"/>
     <w:multiLevelType w:val="hybridMultilevel"/>
     <w:tmpl w:val="312E29C0"/>
@@ -9843,7 +11548,7 @@
       </w:pPr>
     </w:lvl>
   </w:abstractNum>
-  <w:abstractNum w:abstractNumId="42" w15:restartNumberingAfterBreak="0">
+  <w:abstractNum w:abstractNumId="45" w15:restartNumberingAfterBreak="0">
     <w:nsid w:val="7FE07FB8"/>
     <w:multiLevelType w:val="hybridMultilevel"/>
     <w:tmpl w:val="0870EB50"/>
@@ -9933,19 +11638,19 @@
     </w:lvl>
   </w:abstractNum>
   <w:num w:numId="1" w16cid:durableId="722942671">
-    <w:abstractNumId w:val="28"/>
+    <w:abstractNumId w:val="29"/>
   </w:num>
   <w:num w:numId="2" w16cid:durableId="1605768936">
     <w:abstractNumId w:val="8"/>
   </w:num>
   <w:num w:numId="3" w16cid:durableId="1772776902">
-    <w:abstractNumId w:val="40"/>
+    <w:abstractNumId w:val="43"/>
   </w:num>
   <w:num w:numId="4" w16cid:durableId="223878448">
     <w:abstractNumId w:val="16"/>
   </w:num>
   <w:num w:numId="5" w16cid:durableId="9111065">
-    <w:abstractNumId w:val="33"/>
+    <w:abstractNumId w:val="35"/>
   </w:num>
   <w:num w:numId="6" w16cid:durableId="653139779">
     <w:abstractNumId w:val="23"/>
@@ -9960,7 +11665,7 @@
     <w:abstractNumId w:val="9"/>
   </w:num>
   <w:num w:numId="10" w16cid:durableId="1673557662">
-    <w:abstractNumId w:val="34"/>
+    <w:abstractNumId w:val="36"/>
   </w:num>
   <w:num w:numId="11" w16cid:durableId="1244334960">
     <w:abstractNumId w:val="10"/>
@@ -9969,7 +11674,7 @@
     <w:abstractNumId w:val="10"/>
   </w:num>
   <w:num w:numId="13" w16cid:durableId="568879267">
-    <w:abstractNumId w:val="34"/>
+    <w:abstractNumId w:val="36"/>
     <w:lvlOverride w:ilvl="0">
       <w:lvl w:ilvl="0">
         <w:start w:val="1"/>
@@ -9988,7 +11693,7 @@
     </w:lvlOverride>
   </w:num>
   <w:num w:numId="14" w16cid:durableId="2096433136">
-    <w:abstractNumId w:val="28"/>
+    <w:abstractNumId w:val="29"/>
   </w:num>
   <w:num w:numId="15" w16cid:durableId="617417432">
     <w:abstractNumId w:val="7"/>
@@ -10027,46 +11732,46 @@
     <w:abstractNumId w:val="24"/>
   </w:num>
   <w:num w:numId="27" w16cid:durableId="203830832">
-    <w:abstractNumId w:val="26"/>
+    <w:abstractNumId w:val="27"/>
   </w:num>
   <w:num w:numId="28" w16cid:durableId="224605471">
     <w:abstractNumId w:val="13"/>
   </w:num>
   <w:num w:numId="29" w16cid:durableId="1083720280">
-    <w:abstractNumId w:val="36"/>
+    <w:abstractNumId w:val="38"/>
   </w:num>
   <w:num w:numId="30" w16cid:durableId="732436667">
-    <w:abstractNumId w:val="32"/>
+    <w:abstractNumId w:val="34"/>
   </w:num>
   <w:num w:numId="31" w16cid:durableId="536938326">
-    <w:abstractNumId w:val="27"/>
+    <w:abstractNumId w:val="28"/>
   </w:num>
   <w:num w:numId="32" w16cid:durableId="2036272679">
-    <w:abstractNumId w:val="41"/>
+    <w:abstractNumId w:val="44"/>
   </w:num>
   <w:num w:numId="33" w16cid:durableId="1814366936">
-    <w:abstractNumId w:val="31"/>
+    <w:abstractNumId w:val="33"/>
   </w:num>
   <w:num w:numId="34" w16cid:durableId="269823973">
     <w:abstractNumId w:val="20"/>
   </w:num>
   <w:num w:numId="35" w16cid:durableId="542139124">
-    <w:abstractNumId w:val="42"/>
+    <w:abstractNumId w:val="45"/>
   </w:num>
   <w:num w:numId="36" w16cid:durableId="1330937537">
     <w:abstractNumId w:val="17"/>
   </w:num>
   <w:num w:numId="37" w16cid:durableId="1417701181">
-    <w:abstractNumId w:val="38"/>
+    <w:abstractNumId w:val="41"/>
   </w:num>
   <w:num w:numId="38" w16cid:durableId="570971050">
-    <w:abstractNumId w:val="30"/>
+    <w:abstractNumId w:val="32"/>
   </w:num>
   <w:num w:numId="39" w16cid:durableId="873150430">
-    <w:abstractNumId w:val="37"/>
+    <w:abstractNumId w:val="39"/>
   </w:num>
   <w:num w:numId="40" w16cid:durableId="63728098">
-    <w:abstractNumId w:val="29"/>
+    <w:abstractNumId w:val="31"/>
   </w:num>
   <w:num w:numId="41" w16cid:durableId="620654547">
     <w:abstractNumId w:val="15"/>
@@ -10075,16 +11780,25 @@
     <w:abstractNumId w:val="19"/>
   </w:num>
   <w:num w:numId="43" w16cid:durableId="1400248320">
-    <w:abstractNumId w:val="39"/>
+    <w:abstractNumId w:val="42"/>
   </w:num>
   <w:num w:numId="44" w16cid:durableId="1080518346">
-    <w:abstractNumId w:val="35"/>
+    <w:abstractNumId w:val="37"/>
   </w:num>
   <w:num w:numId="45" w16cid:durableId="2038893863">
     <w:abstractNumId w:val="11"/>
   </w:num>
   <w:num w:numId="46" w16cid:durableId="622152463">
     <w:abstractNumId w:val="25"/>
+  </w:num>
+  <w:num w:numId="47" w16cid:durableId="1606886001">
+    <w:abstractNumId w:val="30"/>
+  </w:num>
+  <w:num w:numId="48" w16cid:durableId="1886793992">
+    <w:abstractNumId w:val="40"/>
+  </w:num>
+  <w:num w:numId="49" w16cid:durableId="1836453543">
+    <w:abstractNumId w:val="26"/>
   </w:num>
   <w:numIdMacAtCleanup w:val="25"/>
 </w:numbering>
@@ -37593,11 +39307,11 @@
 </file>
 
 <file path=customXml/item2.xml><?xml version="1.0" encoding="utf-8"?>
-<TemplafyFormConfiguration><![CDATA[{"formFields":[],"formDataEntries":[]}]]></TemplafyFormConfiguration>
+<b:Sources xmlns:b="http://schemas.openxmlformats.org/officeDocument/2006/bibliography" xmlns="http://schemas.openxmlformats.org/officeDocument/2006/bibliography" SelectedStyle="\APA.XSL" StyleName="APA"/>
 </file>
 
 <file path=customXml/item3.xml><?xml version="1.0" encoding="utf-8"?>
-<b:Sources xmlns:b="http://schemas.openxmlformats.org/officeDocument/2006/bibliography" xmlns="http://schemas.openxmlformats.org/officeDocument/2006/bibliography" SelectedStyle="\APA.XSL" StyleName="APA"/>
+<TemplafyFormConfiguration><![CDATA[{"formFields":[],"formDataEntries":[]}]]></TemplafyFormConfiguration>
 </file>
 
 <file path=customXml/itemProps1.xml><?xml version="1.0" encoding="utf-8"?>
@@ -37607,15 +39321,15 @@
 </file>
 
 <file path=customXml/itemProps2.xml><?xml version="1.0" encoding="utf-8"?>
-<ds:datastoreItem xmlns:ds="http://schemas.openxmlformats.org/officeDocument/2006/customXml" ds:itemID="{C92D0AC2-399E-4441-9A7D-89C91F672CF6}">
-  <ds:schemaRefs/>
-</ds:datastoreItem>
-</file>
-
-<file path=customXml/itemProps3.xml><?xml version="1.0" encoding="utf-8"?>
 <ds:datastoreItem xmlns:ds="http://schemas.openxmlformats.org/officeDocument/2006/customXml" ds:itemID="{A3B587C1-1FB5-47FC-B01B-34E98273B878}">
   <ds:schemaRefs>
     <ds:schemaRef ds:uri="http://schemas.openxmlformats.org/officeDocument/2006/bibliography"/>
   </ds:schemaRefs>
 </ds:datastoreItem>
+</file>
+
+<file path=customXml/itemProps3.xml><?xml version="1.0" encoding="utf-8"?>
+<ds:datastoreItem xmlns:ds="http://schemas.openxmlformats.org/officeDocument/2006/customXml" ds:itemID="{C92D0AC2-399E-4441-9A7D-89C91F672CF6}">
+  <ds:schemaRefs/>
+</ds:datastoreItem>
 </file>
</xml_diff>